<commit_message>
adds results in documentation
</commit_message>
<xml_diff>
--- a/source/MySEProject/Documentation/SDR-Classifier.docx
+++ b/source/MySEProject/Documentation/SDR-Classifier.docx
@@ -115,7 +115,6 @@
           <w:color w:val="000000" w:themeColor="text1"/>
           <w:sz w:val="18"/>
           <w:szCs w:val="18"/>
-          <w:lang/>
         </w:rPr>
       </w:pPr>
       <w:r>
@@ -124,7 +123,6 @@
           <w:color w:val="000000" w:themeColor="text1"/>
           <w:sz w:val="18"/>
           <w:szCs w:val="18"/>
-          <w:lang/>
         </w:rPr>
         <w:t>Farima Javadi</w:t>
       </w:r>
@@ -134,7 +132,6 @@
           <w:color w:val="000000" w:themeColor="text1"/>
           <w:sz w:val="18"/>
           <w:szCs w:val="18"/>
-          <w:lang/>
         </w:rPr>
         <w:tab/>
       </w:r>
@@ -144,7 +141,6 @@
           <w:color w:val="000000" w:themeColor="text1"/>
           <w:sz w:val="18"/>
           <w:szCs w:val="18"/>
-          <w:lang/>
         </w:rPr>
         <w:tab/>
       </w:r>
@@ -154,7 +150,6 @@
           <w:color w:val="000000" w:themeColor="text1"/>
           <w:sz w:val="18"/>
           <w:szCs w:val="18"/>
-          <w:lang/>
         </w:rPr>
         <w:tab/>
         <w:t xml:space="preserve">                      </w:t>
@@ -165,7 +160,6 @@
           <w:color w:val="000000" w:themeColor="text1"/>
           <w:sz w:val="18"/>
           <w:szCs w:val="18"/>
-          <w:lang/>
         </w:rPr>
         <w:t>Nitu Shrestha</w:t>
       </w:r>
@@ -175,7 +169,6 @@
           <w:color w:val="000000" w:themeColor="text1"/>
           <w:sz w:val="18"/>
           <w:szCs w:val="18"/>
-          <w:lang/>
         </w:rPr>
         <w:tab/>
       </w:r>
@@ -185,7 +178,6 @@
           <w:color w:val="000000" w:themeColor="text1"/>
           <w:sz w:val="18"/>
           <w:szCs w:val="18"/>
-          <w:lang/>
         </w:rPr>
         <w:tab/>
       </w:r>
@@ -195,7 +187,6 @@
           <w:color w:val="000000" w:themeColor="text1"/>
           <w:sz w:val="18"/>
           <w:szCs w:val="18"/>
-          <w:lang/>
         </w:rPr>
         <w:tab/>
         <w:t xml:space="preserve">                                   </w:t>
@@ -206,7 +197,6 @@
           <w:color w:val="000000" w:themeColor="text1"/>
           <w:sz w:val="18"/>
           <w:szCs w:val="18"/>
-          <w:lang/>
         </w:rPr>
         <w:t>Sonam Priya</w:t>
       </w:r>
@@ -220,7 +210,6 @@
           <w:color w:val="000000" w:themeColor="text1"/>
           <w:sz w:val="18"/>
           <w:szCs w:val="18"/>
-          <w:lang/>
         </w:rPr>
       </w:pPr>
       <w:hyperlink r:id="rId8" w:history="1">
@@ -232,7 +221,6 @@
             <w:sz w:val="18"/>
             <w:szCs w:val="18"/>
             <w:u w:val="none"/>
-            <w:lang/>
           </w:rPr>
           <w:t>farima.javadi@stud.fra-uas.de</w:t>
         </w:r>
@@ -245,7 +233,6 @@
           <w:sz w:val="18"/>
           <w:szCs w:val="18"/>
           <w:u w:val="none"/>
-          <w:lang/>
         </w:rPr>
         <w:t xml:space="preserve">                                nitu.shrestha@stud.fra-uas.de</w:t>
       </w:r>
@@ -255,9 +242,26 @@
           <w:color w:val="000000" w:themeColor="text1"/>
           <w:sz w:val="18"/>
           <w:szCs w:val="18"/>
-          <w:lang/>
-        </w:rPr>
-        <w:t xml:space="preserve">                               youremail@stud.fra-uas.de</w:t>
+        </w:rPr>
+        <w:t xml:space="preserve">                               </w:t>
+      </w:r>
+      <w:r>
+        <w:rPr>
+          <w:rFonts w:ascii="Times New Roman" w:eastAsia="Times New Roman" w:hAnsi="Times New Roman" w:cs="Times New Roman"/>
+          <w:color w:val="000000" w:themeColor="text1"/>
+          <w:sz w:val="18"/>
+          <w:szCs w:val="18"/>
+        </w:rPr>
+        <w:t>sonam.priya</w:t>
+      </w:r>
+      <w:r>
+        <w:rPr>
+          <w:rFonts w:ascii="Times New Roman" w:eastAsia="Times New Roman" w:hAnsi="Times New Roman" w:cs="Times New Roman"/>
+          <w:color w:val="000000" w:themeColor="text1"/>
+          <w:sz w:val="18"/>
+          <w:szCs w:val="18"/>
+        </w:rPr>
+        <w:t>@stud.fra-uas.de</w:t>
       </w:r>
     </w:p>
     <w:p>
@@ -343,11 +347,12 @@
           <w:lang w:val="de-DE"/>
         </w:rPr>
         <w:sectPr>
-          <w:headerReference w:type="default" r:id="rId10"/>
-          <w:footerReference w:type="even" r:id="rId11"/>
-          <w:footerReference w:type="default" r:id="rId12"/>
-          <w:headerReference w:type="first" r:id="rId13"/>
-          <w:footerReference w:type="first" r:id="rId14"/>
+          <w:headerReference w:type="even" r:id="rId10"/>
+          <w:headerReference w:type="default" r:id="rId11"/>
+          <w:footerReference w:type="even" r:id="rId12"/>
+          <w:footerReference w:type="default" r:id="rId13"/>
+          <w:headerReference w:type="first" r:id="rId14"/>
+          <w:footerReference w:type="first" r:id="rId15"/>
           <w:pgSz w:w="11906" w:h="16838"/>
           <w:pgMar w:top="1440" w:right="1440" w:bottom="1440" w:left="1440" w:header="720" w:footer="720" w:gutter="0"/>
           <w:cols w:space="720"/>
@@ -561,15 +566,8 @@
           <w:rFonts w:ascii="Times New Roman" w:eastAsia="Times New Roman" w:hAnsi="Times New Roman" w:cs="Times New Roman"/>
           <w:color w:val="000000" w:themeColor="text1"/>
         </w:rPr>
-        <w:t xml:space="preserve">The SDR classifier consists of two main components: the encoder and the classifier. The </w:t>
-      </w:r>
-      <w:r>
-        <w:rPr>
-          <w:rFonts w:ascii="Times New Roman" w:eastAsia="Times New Roman" w:hAnsi="Times New Roman" w:cs="Times New Roman"/>
-          <w:color w:val="000000" w:themeColor="text1"/>
-        </w:rPr>
         <w:lastRenderedPageBreak/>
-        <w:t xml:space="preserve">encoder is responsible for converting input data into SDRs. The classifier is responsible for determining which category the input data belongs to. SDR is based on the idea that each element of the data can be represented by a sparse vector, which means that instead of storing every element separately, only the non-zero elements are stored. This approach allows for efficient storage and processing of large datasets. It has been used in various fields such as image recognition, natural language processing, computer vision, and many others [4]. </w:t>
+        <w:t xml:space="preserve">The SDR classifier consists of two main components: the encoder and the classifier. The encoder is responsible for converting input data into SDRs. The classifier is responsible for determining which category the input data belongs to. SDR is based on the idea that each element of the data can be represented by a sparse vector, which means that instead of storing every element separately, only the non-zero elements are stored. This approach allows for efficient storage and processing of large datasets. It has been used in various fields such as image recognition, natural language processing, computer vision, and many others [4]. </w:t>
       </w:r>
     </w:p>
     <w:p>
@@ -666,14 +664,7 @@
           <w:rFonts w:ascii="Times New Roman" w:eastAsia="Times New Roman" w:hAnsi="Times New Roman" w:cs="Times New Roman"/>
           <w:color w:val="000000" w:themeColor="text1"/>
         </w:rPr>
-        <w:t xml:space="preserve">This section is divided into three sub-sections, each addressing specific aspects of the HTM </w:t>
-      </w:r>
-      <w:r>
-        <w:rPr>
-          <w:rFonts w:ascii="Times New Roman" w:eastAsia="Times New Roman" w:hAnsi="Times New Roman" w:cs="Times New Roman"/>
-          <w:color w:val="000000" w:themeColor="text1"/>
-        </w:rPr>
-        <w:t xml:space="preserve">SDR Classifier. The first subsection focuses on the Input requirements for the SDR Classifier, which includes the format and structure of input data required for the algorithm to work effectively. The second subsection covers the Prediction/Inference function of the SDR Classifier, which involves the mechanism of predicting future data based on the learned temporal patterns. The third subsection discusses the Learning function of the SDR Classifier, which describes how the algorithm adapts and learns from the input data to improve its accuracy in predicting future data. </w:t>
+        <w:t xml:space="preserve">This section is divided into three sub-sections, each addressing specific aspects of the HTM SDR Classifier. The first subsection focuses on the Input requirements for the SDR Classifier, which includes the format and structure of input data required for the algorithm to work effectively. The second subsection covers the Prediction/Inference function of the SDR Classifier, which involves the mechanism of predicting future data based on the learned temporal patterns. The third subsection discusses the Learning function of the SDR Classifier, which describes how the algorithm adapts and learns from the input data to improve its accuracy in predicting future data. </w:t>
       </w:r>
     </w:p>
     <w:p>
@@ -777,7 +768,7 @@
                     <pic:cNvPicPr/>
                   </pic:nvPicPr>
                   <pic:blipFill>
-                    <a:blip r:embed="rId15" cstate="print">
+                    <a:blip r:embed="rId16" cstate="print">
                       <a:extLst>
                         <a:ext uri="{28A0092B-C50C-407E-A947-70E740481C1C}">
                           <a14:useLocalDpi xmlns:a14="http://schemas.microsoft.com/office/drawing/2010/main" val="0"/>
@@ -855,7 +846,7 @@
           <w:rFonts w:ascii="Times New Roman" w:eastAsia="Times New Roman" w:hAnsi="Times New Roman" w:cs="Times New Roman"/>
           <w:color w:val="000000" w:themeColor="text1"/>
         </w:rPr>
-        <w:t xml:space="preserve">Figure 1 illustrates the HTM SDR network and the input requirements for the SDR Classifier to perform cognitive functions such as inference/prediction and learning. The figure depicts the flow of input data into the SDR Classifier in the form of sparse distributed representations (SDRs). The SDR Classifier takes as input a set of active cells from the Temporal Memory, which are represented as a vector. Additionally, the input to the SDR </w:t>
+        <w:t xml:space="preserve">Figure 1 illustrates the HTM SDR network and the input requirements for the SDR Classifier to perform cognitive functions such as inference/prediction and learning. The figure depicts the flow of input data into the SDR Classifier in the form of sparse distributed representations (SDRs). The SDR Classifier takes as input a set of active cells from the </w:t>
       </w:r>
       <w:r>
         <w:rPr>
@@ -863,7 +854,7 @@
           <w:color w:val="000000" w:themeColor="text1"/>
         </w:rPr>
         <w:lastRenderedPageBreak/>
-        <w:t xml:space="preserve">Classifier includes information about the record number and the bucket index that were used to encode the input data using the Encoder [6]. These SDRs represent the temporal patterns of the input data, which are then processed by the HTM SDR network to learn and memorize the sequence of input data. </w:t>
+        <w:t xml:space="preserve">Temporal Memory, which are represented as a vector. Additionally, the input to the SDR Classifier includes information about the record number and the bucket index that were used to encode the input data using the Encoder [6]. These SDRs represent the temporal patterns of the input data, which are then processed by the HTM SDR network to learn and memorize the sequence of input data. </w:t>
       </w:r>
     </w:p>
     <w:p>
@@ -1637,7 +1628,7 @@
           <w:color w:val="000000" w:themeColor="text1"/>
           <w:lang w:val="en-US" w:eastAsia="en-GB"/>
         </w:rPr>
-        <w:t xml:space="preserve">The weighting and summing operation of SDR classifier allows it to make prediction based on its input data. The process of computing the activation levels of the output from a weight matrix involves two main steps: weighting and summing. According to equation (1), During </w:t>
+        <w:t xml:space="preserve">The weighting and summing operation of SDR classifier allows it to make prediction based on its input data. The process of computing the activation levels of the output from a weight </w:t>
       </w:r>
       <w:r>
         <w:rPr>
@@ -1645,7 +1636,7 @@
           <w:color w:val="000000" w:themeColor="text1"/>
           <w:lang w:val="en-US" w:eastAsia="en-GB"/>
         </w:rPr>
-        <w:t>weighting, the importance of each input feature is assigned a value or weight which can be either 1 or 0. This is followed by summing, which involves multiplying the weight of each feature by its corresponding input value, and adding up the results to obtain a single value that represents the activation level of the output.</w:t>
+        <w:t>matrix involves two main steps: weighting and summing. According to equation (1), During weighting, the importance of each input feature is assigned a value or weight which can be either 1 or 0. This is followed by summing, which involves multiplying the weight of each feature by its corresponding input value, and adding up the results to obtain a single value that represents the activation level of the output.</w:t>
       </w:r>
     </w:p>
     <w:p>
@@ -1706,7 +1697,7 @@
                 <wp:cNvGraphicFramePr/>
                 <a:graphic xmlns:a="http://schemas.openxmlformats.org/drawingml/2006/main">
                   <a:graphicData uri="http://schemas.microsoft.com/office/word/2010/wordprocessingInk">
-                    <w14:contentPart bwMode="auto" r:id="rId16">
+                    <w14:contentPart bwMode="auto" r:id="rId17">
                       <w14:nvContentPartPr>
                         <w14:cNvContentPartPr/>
                       </w14:nvContentPartPr>
@@ -1743,7 +1734,7 @@
                         <pic:cNvPicPr/>
                       </pic:nvPicPr>
                       <pic:blipFill>
-                        <a:blip r:embed="rId17"/>
+                        <a:blip r:embed="rId18"/>
                         <a:stretch>
                           <a:fillRect/>
                         </a:stretch>
@@ -1792,7 +1783,7 @@
                 <wp:cNvGraphicFramePr/>
                 <a:graphic xmlns:a="http://schemas.openxmlformats.org/drawingml/2006/main">
                   <a:graphicData uri="http://schemas.microsoft.com/office/word/2010/wordprocessingInk">
-                    <w14:contentPart bwMode="auto" r:id="rId18">
+                    <w14:contentPart bwMode="auto" r:id="rId19">
                       <w14:nvContentPartPr>
                         <w14:cNvContentPartPr/>
                       </w14:nvContentPartPr>
@@ -1829,7 +1820,7 @@
                         <pic:cNvPicPr/>
                       </pic:nvPicPr>
                       <pic:blipFill>
-                        <a:blip r:embed="rId19"/>
+                        <a:blip r:embed="rId20"/>
                         <a:stretch>
                           <a:fillRect/>
                         </a:stretch>
@@ -1878,7 +1869,7 @@
                 <wp:cNvGraphicFramePr/>
                 <a:graphic xmlns:a="http://schemas.openxmlformats.org/drawingml/2006/main">
                   <a:graphicData uri="http://schemas.microsoft.com/office/word/2010/wordprocessingInk">
-                    <w14:contentPart bwMode="auto" r:id="rId20">
+                    <w14:contentPart bwMode="auto" r:id="rId21">
                       <w14:nvContentPartPr>
                         <w14:cNvContentPartPr/>
                       </w14:nvContentPartPr>
@@ -1915,7 +1906,7 @@
                         <pic:cNvPicPr/>
                       </pic:nvPicPr>
                       <pic:blipFill>
-                        <a:blip r:embed="rId21"/>
+                        <a:blip r:embed="rId22"/>
                         <a:stretch>
                           <a:fillRect/>
                         </a:stretch>
@@ -2408,7 +2399,7 @@
                 <wp:cNvGraphicFramePr/>
                 <a:graphic xmlns:a="http://schemas.openxmlformats.org/drawingml/2006/main">
                   <a:graphicData uri="http://schemas.microsoft.com/office/word/2010/wordprocessingInk">
-                    <w14:contentPart bwMode="auto" r:id="rId22">
+                    <w14:contentPart bwMode="auto" r:id="rId23">
                       <w14:nvContentPartPr>
                         <w14:cNvContentPartPr/>
                       </w14:nvContentPartPr>
@@ -2445,7 +2436,7 @@
                         <pic:cNvPicPr/>
                       </pic:nvPicPr>
                       <pic:blipFill>
-                        <a:blip r:embed="rId19"/>
+                        <a:blip r:embed="rId20"/>
                         <a:stretch>
                           <a:fillRect/>
                         </a:stretch>
@@ -2514,7 +2505,7 @@
                     <pic:cNvPicPr/>
                   </pic:nvPicPr>
                   <pic:blipFill>
-                    <a:blip r:embed="rId23" cstate="print">
+                    <a:blip r:embed="rId24" cstate="print">
                       <a:extLst>
                         <a:ext uri="{28A0092B-C50C-407E-A947-70E740481C1C}">
                           <a14:useLocalDpi xmlns:a14="http://schemas.microsoft.com/office/drawing/2010/main" val="0"/>
@@ -2771,7 +2762,7 @@
                 <w:sz w:val="22"/>
                 <w:szCs w:val="22"/>
                 <w:vertAlign w:val="subscript"/>
-                <w:lang w:val="en-GB" w:eastAsia="en-US"/>
+                <w:lang w:eastAsia="en-US"/>
               </w:rPr>
             </m:ctrlPr>
           </m:naryPr>
@@ -3022,7 +3013,7 @@
           <w:color w:val="000000" w:themeColor="text1"/>
           <w:lang w:val="en-US"/>
         </w:rPr>
-        <w:t xml:space="preserve"> function, which involves exponentiating and normalizing the activation levels so that they are in the proper ratios and sum to 1.0. This allows us to obtain a probability distribution </w:t>
+        <w:t xml:space="preserve"> function, which involves exponentiating and normalizing the activation levels so that they are in the proper ratios and sum to 1.0. This </w:t>
       </w:r>
       <w:r>
         <w:rPr>
@@ -3031,7 +3022,7 @@
           <w:lang w:val="en-US"/>
         </w:rPr>
         <w:lastRenderedPageBreak/>
-        <w:t xml:space="preserve">that can be used for further processing [6]. The </w:t>
+        <w:t xml:space="preserve">allows us to obtain a probability distribution that can be used for further processing [6]. The </w:t>
       </w:r>
       <w:proofErr w:type="spellStart"/>
       <w:r>
@@ -4021,14 +4012,12 @@
         <w:rPr>
           <w:rFonts w:ascii="Times New Roman" w:eastAsia="Times New Roman" w:hAnsi="Times New Roman" w:cs="Times New Roman"/>
           <w:color w:val="000000" w:themeColor="text1"/>
-          <w:lang/>
-        </w:rPr>
-      </w:pPr>
-      <w:r>
-        <w:rPr>
-          <w:rFonts w:ascii="Times New Roman" w:eastAsia="Times New Roman" w:hAnsi="Times New Roman" w:cs="Times New Roman"/>
-          <w:color w:val="000000" w:themeColor="text1"/>
-          <w:lang/>
+        </w:rPr>
+      </w:pPr>
+      <w:r>
+        <w:rPr>
+          <w:rFonts w:ascii="Times New Roman" w:eastAsia="Times New Roman" w:hAnsi="Times New Roman" w:cs="Times New Roman"/>
+          <w:color w:val="000000" w:themeColor="text1"/>
         </w:rPr>
         <w:t>Where</w:t>
       </w:r>
@@ -4062,7 +4051,6 @@
         <w:rPr>
           <w:rFonts w:ascii="Times New Roman" w:eastAsia="Times New Roman" w:hAnsi="Times New Roman" w:cs="Times New Roman"/>
           <w:color w:val="000000" w:themeColor="text1"/>
-          <w:lang/>
         </w:rPr>
         <w:t>is our</w:t>
       </w:r>
@@ -4078,7 +4066,6 @@
         <w:rPr>
           <w:rFonts w:ascii="Times New Roman" w:eastAsia="Times New Roman" w:hAnsi="Times New Roman" w:cs="Times New Roman"/>
           <w:color w:val="000000" w:themeColor="text1"/>
-          <w:lang/>
         </w:rPr>
         <w:t>computed probability distribution.</w:t>
       </w:r>
@@ -4701,7 +4688,7 @@
           <w:color w:val="000000" w:themeColor="text1"/>
           <w:lang w:val="en-US"/>
         </w:rPr>
-        <w:t xml:space="preserve">The value of Alpha is determined before constructing the Sparse Distributed Representation (SDR) to enable rapid adaptation to new learning. Typically, Alpha is set to a value that is relatively large but still close to zero. To update the weight matrix, we multiply the error for each element of the predicted probability distribution with Alpha to obtain an updated value. This updated value is then used to adjust the active columns of the </w:t>
+        <w:t xml:space="preserve">The value of Alpha is determined before constructing the Sparse Distributed Representation (SDR) to enable rapid adaptation to new learning. Typically, Alpha is set to a value that is relatively large but still close to zero. To update the weight matrix, we multiply the error for each element of the predicted probability distribution with Alpha </w:t>
       </w:r>
       <w:r>
         <w:rPr>
@@ -4710,7 +4697,7 @@
           <w:lang w:val="en-US"/>
         </w:rPr>
         <w:lastRenderedPageBreak/>
-        <w:t>weight matrix that correspond to the input being processed.</w:t>
+        <w:t>to obtain an updated value. This updated value is then used to adjust the active columns of the weight matrix that correspond to the input being processed.</w:t>
       </w:r>
     </w:p>
     <w:p>
@@ -5183,7 +5170,14 @@
           <w:rFonts w:ascii="Times New Roman" w:eastAsia="Times New Roman" w:hAnsi="Times New Roman" w:cs="Times New Roman"/>
           <w:color w:val="000000" w:themeColor="text1"/>
         </w:rPr>
-        <w:t>The SDR Classifier's infer method is used to make predictions for new input data. It takes as input an SDR representing the current input, and an SDR representing the previous context or state of the sequence. The infer method uses the stored memory from past input sequences to predict the next output in the sequence based on the current input and previous state.</w:t>
+        <w:t xml:space="preserve">The SDR Classifier's infer method is used to make predictions for new input data. It takes as input an SDR representing the current input, and an SDR representing the previous context or state of the sequence. The infer method uses the stored memory from past input sequences to </w:t>
+      </w:r>
+      <w:r>
+        <w:rPr>
+          <w:rFonts w:ascii="Times New Roman" w:eastAsia="Times New Roman" w:hAnsi="Times New Roman" w:cs="Times New Roman"/>
+          <w:color w:val="000000" w:themeColor="text1"/>
+        </w:rPr>
+        <w:t>predict the next output in the sequence based on the current input and previous state.</w:t>
       </w:r>
     </w:p>
     <w:p>
@@ -5303,14 +5297,267 @@
     </w:p>
     <w:p>
       <w:pPr>
+        <w:pStyle w:val="Heading1"/>
+        <w:rPr>
+          <w:rFonts w:eastAsia="Times New Roman"/>
+        </w:rPr>
+      </w:pPr>
+      <w:r>
+        <w:rPr>
+          <w:rFonts w:eastAsia="Times New Roman"/>
+        </w:rPr>
+        <w:t xml:space="preserve">4. Result </w:t>
+      </w:r>
+    </w:p>
+    <w:p>
+      <w:pPr>
+        <w:pStyle w:val="Heading2"/>
+        <w:rPr>
+          <w:shd w:val="clear" w:color="auto" w:fill="FFFFFF"/>
+        </w:rPr>
+      </w:pPr>
+      <w:r>
+        <w:t xml:space="preserve">4.1 </w:t>
+      </w:r>
+      <w:r>
+        <w:rPr>
+          <w:shd w:val="clear" w:color="auto" w:fill="FFFFFF"/>
+        </w:rPr>
+        <w:t>Test Single Bucket Value</w:t>
+      </w:r>
+    </w:p>
+    <w:p>
+      <w:pPr>
         <w:spacing w:line="276" w:lineRule="auto"/>
         <w:jc w:val="both"/>
         <w:rPr>
           <w:rFonts w:ascii="Times New Roman" w:eastAsia="Times New Roman" w:hAnsi="Times New Roman" w:cs="Times New Roman"/>
           <w:color w:val="000000" w:themeColor="text1"/>
-        </w:rPr>
-      </w:pPr>
-    </w:p>
+          <w:lang w:val="en-US" w:eastAsia="en-GB"/>
+        </w:rPr>
+      </w:pPr>
+      <w:r>
+        <w:rPr>
+          <w:rFonts w:ascii="Times New Roman" w:eastAsia="Times New Roman" w:hAnsi="Times New Roman" w:cs="Times New Roman"/>
+          <w:color w:val="000000" w:themeColor="text1"/>
+          <w:lang w:val="en-US" w:eastAsia="en-GB"/>
+        </w:rPr>
+        <w:t>Single pattern [1, 5] applied to a single encoded bucket 0 for 10 times in single step classifier. Since there is only 1 bucket and same pattern is applied, expected output is 100% probability for the bucket 0.</w:t>
+      </w:r>
+    </w:p>
+    <w:p>
+      <w:pPr>
+        <w:pStyle w:val="Heading2"/>
+        <w:rPr>
+          <w:shd w:val="clear" w:color="auto" w:fill="FFFFFF"/>
+        </w:rPr>
+      </w:pPr>
+      <w:r>
+        <w:t xml:space="preserve">4.2 </w:t>
+      </w:r>
+      <w:r>
+        <w:rPr>
+          <w:shd w:val="clear" w:color="auto" w:fill="FFFFFF"/>
+        </w:rPr>
+        <w:t>Test Multiple Bucket Values</w:t>
+      </w:r>
+    </w:p>
+    <w:p>
+      <w:r>
+        <w:rPr>
+          <w:rFonts w:ascii="Times New Roman" w:eastAsia="Times New Roman" w:hAnsi="Times New Roman" w:cs="Times New Roman"/>
+          <w:color w:val="000000" w:themeColor="text1"/>
+        </w:rPr>
+        <w:t xml:space="preserve">Single pattern [1, 5] applied to two encoded buckets 0 and 1 for 10 times in a single step </w:t>
+      </w:r>
+      <w:r>
+        <w:rPr>
+          <w:rFonts w:ascii="Times New Roman" w:eastAsia="Times New Roman" w:hAnsi="Times New Roman" w:cs="Times New Roman"/>
+          <w:color w:val="000000" w:themeColor="text1"/>
+        </w:rPr>
+        <w:lastRenderedPageBreak/>
+        <w:t>classifier. Since there are only 2 bucket and same pattern is applied to both buckets, expected output is 50% probability for the buckets 0 and 1.</w:t>
+      </w:r>
+    </w:p>
+    <w:p>
+      <w:pPr>
+        <w:pStyle w:val="Heading2"/>
+        <w:rPr>
+          <w:shd w:val="clear" w:color="auto" w:fill="FFFFFF"/>
+        </w:rPr>
+      </w:pPr>
+      <w:r>
+        <w:t xml:space="preserve">4.3 </w:t>
+      </w:r>
+      <w:r>
+        <w:rPr>
+          <w:shd w:val="clear" w:color="auto" w:fill="FFFFFF"/>
+        </w:rPr>
+        <w:t>Test Compute Single Iteration</w:t>
+      </w:r>
+    </w:p>
+    <w:p>
+      <w:pPr>
+        <w:spacing w:line="276" w:lineRule="auto"/>
+        <w:jc w:val="both"/>
+        <w:rPr>
+          <w:rFonts w:ascii="Times New Roman" w:eastAsia="Times New Roman" w:hAnsi="Times New Roman" w:cs="Times New Roman"/>
+          <w:color w:val="000000" w:themeColor="text1"/>
+        </w:rPr>
+      </w:pPr>
+      <w:r>
+        <w:rPr>
+          <w:rFonts w:ascii="Times New Roman" w:eastAsia="Times New Roman" w:hAnsi="Times New Roman" w:cs="Times New Roman"/>
+          <w:color w:val="000000" w:themeColor="text1"/>
+        </w:rPr>
+        <w:t>Single pattern [1, 5, 9] and actual value 34.7 applied to single encoded bucket 4 and compute method is executed only for single time. Since it is the first iteration and there are no existing previous values, default output will be returned in the actual value list. So expected value at index 0 is 34.7.</w:t>
+      </w:r>
+    </w:p>
+    <w:p>
+      <w:pPr>
+        <w:pStyle w:val="Heading2"/>
+        <w:rPr>
+          <w:shd w:val="clear" w:color="auto" w:fill="FFFFFF"/>
+        </w:rPr>
+      </w:pPr>
+      <w:r>
+        <w:t xml:space="preserve">4.4 </w:t>
+      </w:r>
+      <w:r>
+        <w:rPr>
+          <w:shd w:val="clear" w:color="auto" w:fill="FFFFFF"/>
+        </w:rPr>
+        <w:t>Test Compute Double Iteration</w:t>
+      </w:r>
+    </w:p>
+    <w:p>
+      <w:pPr>
+        <w:spacing w:line="276" w:lineRule="auto"/>
+        <w:jc w:val="both"/>
+        <w:rPr>
+          <w:rFonts w:ascii="Times New Roman" w:eastAsia="Times New Roman" w:hAnsi="Times New Roman" w:cs="Times New Roman"/>
+          <w:color w:val="000000" w:themeColor="text1"/>
+        </w:rPr>
+      </w:pPr>
+      <w:r>
+        <w:rPr>
+          <w:rFonts w:ascii="Times New Roman" w:eastAsia="Times New Roman" w:hAnsi="Times New Roman" w:cs="Times New Roman"/>
+          <w:color w:val="000000" w:themeColor="text1"/>
+        </w:rPr>
+        <w:t>Single pattern [1, 5, 9] and actual value 34.7 applied to single encoded bucket 4 and compute method is executed twice. Now actual value for bucket should have the value supplied for the bucket. Hence actual value for bucket 4 is 34.7.</w:t>
+      </w:r>
+    </w:p>
+    <w:p>
+      <w:pPr>
+        <w:pStyle w:val="Heading2"/>
+        <w:rPr>
+          <w:shd w:val="clear" w:color="auto" w:fill="FFFFFF"/>
+        </w:rPr>
+      </w:pPr>
+      <w:r>
+        <w:t xml:space="preserve">4.5 </w:t>
+      </w:r>
+      <w:r>
+        <w:rPr>
+          <w:shd w:val="clear" w:color="auto" w:fill="FFFFFF"/>
+        </w:rPr>
+        <w:t>Test Compute Multiple Encoder Patterns</w:t>
+      </w:r>
+    </w:p>
+    <w:p>
+      <w:pPr>
+        <w:spacing w:line="276" w:lineRule="auto"/>
+        <w:jc w:val="both"/>
+        <w:rPr>
+          <w:rFonts w:ascii="Times New Roman" w:eastAsia="Times New Roman" w:hAnsi="Times New Roman" w:cs="Times New Roman"/>
+          <w:color w:val="000000" w:themeColor="text1"/>
+        </w:rPr>
+      </w:pPr>
+      <w:r>
+        <w:rPr>
+          <w:rFonts w:ascii="Times New Roman" w:eastAsia="Times New Roman" w:hAnsi="Times New Roman" w:cs="Times New Roman"/>
+          <w:color w:val="000000" w:themeColor="text1"/>
+        </w:rPr>
+        <w:t>Multiple patterns are applied for encoded bucket 4 and 5 in a single step classifier.</w:t>
+      </w:r>
+    </w:p>
+    <w:p>
+      <w:pPr>
+        <w:spacing w:line="276" w:lineRule="auto"/>
+        <w:jc w:val="both"/>
+        <w:rPr>
+          <w:rFonts w:ascii="Times New Roman" w:eastAsia="Times New Roman" w:hAnsi="Times New Roman" w:cs="Times New Roman"/>
+          <w:color w:val="000000" w:themeColor="text1"/>
+        </w:rPr>
+      </w:pPr>
+      <w:r>
+        <w:rPr>
+          <w:rFonts w:ascii="Times New Roman" w:eastAsia="Times New Roman" w:hAnsi="Times New Roman" w:cs="Times New Roman"/>
+          <w:color w:val="000000" w:themeColor="text1"/>
+        </w:rPr>
+        <w:t>In this process, classifier learns in each iteration and weight matrix is built.</w:t>
+      </w:r>
+    </w:p>
+    <w:p>
+      <w:pPr>
+        <w:spacing w:line="276" w:lineRule="auto"/>
+        <w:jc w:val="both"/>
+        <w:rPr>
+          <w:rFonts w:ascii="Times New Roman" w:eastAsia="Times New Roman" w:hAnsi="Times New Roman" w:cs="Times New Roman"/>
+          <w:color w:val="000000" w:themeColor="text1"/>
+        </w:rPr>
+      </w:pPr>
+      <w:r>
+        <w:rPr>
+          <w:rFonts w:ascii="Times New Roman" w:eastAsia="Times New Roman" w:hAnsi="Times New Roman" w:cs="Times New Roman"/>
+          <w:color w:val="000000" w:themeColor="text1"/>
+        </w:rPr>
+        <w:t>In the fifth iteration, we use the inferred value for the given bucket. It uses the currently stored knowledge in weight matrix from previous patterns, preforms softmax normalization and returns the final probability distribution for each bucket i.e., from 0 to 5.</w:t>
+      </w:r>
+    </w:p>
+    <w:p>
+      <w:pPr>
+        <w:spacing w:line="276" w:lineRule="auto"/>
+        <w:jc w:val="both"/>
+        <w:rPr>
+          <w:rFonts w:ascii="Times New Roman" w:eastAsia="Times New Roman" w:hAnsi="Times New Roman" w:cs="Times New Roman"/>
+          <w:color w:val="000000" w:themeColor="text1"/>
+        </w:rPr>
+      </w:pPr>
+      <w:r>
+        <w:rPr>
+          <w:rFonts w:ascii="Times New Roman" w:eastAsia="Times New Roman" w:hAnsi="Times New Roman" w:cs="Times New Roman"/>
+          <w:color w:val="000000" w:themeColor="text1"/>
+        </w:rPr>
+        <w:t>Since there are no input provided for other buckets, they all have equal and very low probability, however, for other buckets 4 and 5 we have probability of 9.3% and 77.0%. Bucket 5 has the highest probability.</w:t>
+      </w:r>
+    </w:p>
+    <w:p>
+      <w:r>
+        <w:rPr>
+          <w:rFonts w:ascii="Times New Roman" w:eastAsia="Times New Roman" w:hAnsi="Times New Roman" w:cs="Times New Roman"/>
+          <w:color w:val="000000" w:themeColor="text1"/>
+        </w:rPr>
+        <w:t xml:space="preserve">Also, actual value for </w:t>
+      </w:r>
+      <w:proofErr w:type="gramStart"/>
+      <w:r>
+        <w:rPr>
+          <w:rFonts w:ascii="Times New Roman" w:eastAsia="Times New Roman" w:hAnsi="Times New Roman" w:cs="Times New Roman"/>
+          <w:color w:val="000000" w:themeColor="text1"/>
+        </w:rPr>
+        <w:t>bucket</w:t>
+      </w:r>
+      <w:proofErr w:type="gramEnd"/>
+      <w:r>
+        <w:rPr>
+          <w:rFonts w:ascii="Times New Roman" w:eastAsia="Times New Roman" w:hAnsi="Times New Roman" w:cs="Times New Roman"/>
+          <w:color w:val="000000" w:themeColor="text1"/>
+        </w:rPr>
+        <w:t xml:space="preserve"> 4 and 5 are averaged out.</w:t>
+      </w:r>
+    </w:p>
+    <w:p/>
     <w:p>
       <w:pPr>
         <w:pStyle w:val="Heading1"/>
@@ -5322,296 +5569,6 @@
         <w:rPr>
           <w:rFonts w:eastAsia="Times New Roman"/>
         </w:rPr>
-        <w:t xml:space="preserve">4. Result </w:t>
-      </w:r>
-    </w:p>
-    <w:p>
-      <w:pPr>
-        <w:pStyle w:val="Heading2"/>
-        <w:rPr>
-          <w:shd w:val="clear" w:color="auto" w:fill="FFFFFF"/>
-        </w:rPr>
-      </w:pPr>
-      <w:r>
-        <w:t xml:space="preserve">4.1 </w:t>
-      </w:r>
-      <w:r>
-        <w:rPr>
-          <w:shd w:val="clear" w:color="auto" w:fill="FFFFFF"/>
-        </w:rPr>
-        <w:t>Test</w:t>
-      </w:r>
-      <w:r>
-        <w:rPr>
-          <w:shd w:val="clear" w:color="auto" w:fill="FFFFFF"/>
-        </w:rPr>
-        <w:t xml:space="preserve"> </w:t>
-      </w:r>
-      <w:r>
-        <w:rPr>
-          <w:shd w:val="clear" w:color="auto" w:fill="FFFFFF"/>
-        </w:rPr>
-        <w:t>Single</w:t>
-      </w:r>
-      <w:r>
-        <w:rPr>
-          <w:shd w:val="clear" w:color="auto" w:fill="FFFFFF"/>
-        </w:rPr>
-        <w:t xml:space="preserve"> </w:t>
-      </w:r>
-      <w:r>
-        <w:rPr>
-          <w:shd w:val="clear" w:color="auto" w:fill="FFFFFF"/>
-        </w:rPr>
-        <w:t>Bucket</w:t>
-      </w:r>
-      <w:r>
-        <w:rPr>
-          <w:shd w:val="clear" w:color="auto" w:fill="FFFFFF"/>
-        </w:rPr>
-        <w:t xml:space="preserve"> </w:t>
-      </w:r>
-      <w:r>
-        <w:rPr>
-          <w:shd w:val="clear" w:color="auto" w:fill="FFFFFF"/>
-        </w:rPr>
-        <w:t>Value</w:t>
-      </w:r>
-    </w:p>
-    <w:p>
-      <w:pPr>
-        <w:pStyle w:val="Heading2"/>
-        <w:rPr>
-          <w:shd w:val="clear" w:color="auto" w:fill="FFFFFF"/>
-        </w:rPr>
-      </w:pPr>
-      <w:r>
-        <w:t xml:space="preserve">4.2 </w:t>
-      </w:r>
-      <w:r>
-        <w:rPr>
-          <w:shd w:val="clear" w:color="auto" w:fill="FFFFFF"/>
-        </w:rPr>
-        <w:t>Test</w:t>
-      </w:r>
-      <w:r>
-        <w:rPr>
-          <w:shd w:val="clear" w:color="auto" w:fill="FFFFFF"/>
-        </w:rPr>
-        <w:t xml:space="preserve"> </w:t>
-      </w:r>
-      <w:r>
-        <w:rPr>
-          <w:shd w:val="clear" w:color="auto" w:fill="FFFFFF"/>
-        </w:rPr>
-        <w:t>Multiple</w:t>
-      </w:r>
-      <w:r>
-        <w:rPr>
-          <w:shd w:val="clear" w:color="auto" w:fill="FFFFFF"/>
-        </w:rPr>
-        <w:t xml:space="preserve"> </w:t>
-      </w:r>
-      <w:r>
-        <w:rPr>
-          <w:shd w:val="clear" w:color="auto" w:fill="FFFFFF"/>
-        </w:rPr>
-        <w:t>Bucket</w:t>
-      </w:r>
-      <w:r>
-        <w:rPr>
-          <w:shd w:val="clear" w:color="auto" w:fill="FFFFFF"/>
-        </w:rPr>
-        <w:t xml:space="preserve"> </w:t>
-      </w:r>
-      <w:r>
-        <w:rPr>
-          <w:shd w:val="clear" w:color="auto" w:fill="FFFFFF"/>
-        </w:rPr>
-        <w:t>Values</w:t>
-      </w:r>
-    </w:p>
-    <w:p>
-      <w:pPr>
-        <w:pStyle w:val="Heading2"/>
-        <w:rPr>
-          <w:shd w:val="clear" w:color="auto" w:fill="FFFFFF"/>
-        </w:rPr>
-      </w:pPr>
-      <w:r>
-        <w:t xml:space="preserve">4.3 </w:t>
-      </w:r>
-      <w:r>
-        <w:rPr>
-          <w:shd w:val="clear" w:color="auto" w:fill="FFFFFF"/>
-        </w:rPr>
-        <w:t>Test</w:t>
-      </w:r>
-      <w:r>
-        <w:rPr>
-          <w:shd w:val="clear" w:color="auto" w:fill="FFFFFF"/>
-        </w:rPr>
-        <w:t xml:space="preserve"> </w:t>
-      </w:r>
-      <w:r>
-        <w:rPr>
-          <w:shd w:val="clear" w:color="auto" w:fill="FFFFFF"/>
-        </w:rPr>
-        <w:t>Compute</w:t>
-      </w:r>
-      <w:r>
-        <w:rPr>
-          <w:shd w:val="clear" w:color="auto" w:fill="FFFFFF"/>
-        </w:rPr>
-        <w:t xml:space="preserve"> </w:t>
-      </w:r>
-      <w:r>
-        <w:rPr>
-          <w:shd w:val="clear" w:color="auto" w:fill="FFFFFF"/>
-        </w:rPr>
-        <w:t>Single</w:t>
-      </w:r>
-      <w:r>
-        <w:rPr>
-          <w:shd w:val="clear" w:color="auto" w:fill="FFFFFF"/>
-        </w:rPr>
-        <w:t xml:space="preserve"> </w:t>
-      </w:r>
-      <w:r>
-        <w:rPr>
-          <w:shd w:val="clear" w:color="auto" w:fill="FFFFFF"/>
-        </w:rPr>
-        <w:t>Iteration</w:t>
-      </w:r>
-    </w:p>
-    <w:p>
-      <w:pPr>
-        <w:pStyle w:val="Heading2"/>
-        <w:rPr>
-          <w:shd w:val="clear" w:color="auto" w:fill="FFFFFF"/>
-        </w:rPr>
-      </w:pPr>
-      <w:r>
-        <w:t xml:space="preserve">4.4 </w:t>
-      </w:r>
-      <w:r>
-        <w:rPr>
-          <w:shd w:val="clear" w:color="auto" w:fill="FFFFFF"/>
-        </w:rPr>
-        <w:t>Test</w:t>
-      </w:r>
-      <w:r>
-        <w:rPr>
-          <w:shd w:val="clear" w:color="auto" w:fill="FFFFFF"/>
-        </w:rPr>
-        <w:t xml:space="preserve"> </w:t>
-      </w:r>
-      <w:r>
-        <w:rPr>
-          <w:shd w:val="clear" w:color="auto" w:fill="FFFFFF"/>
-        </w:rPr>
-        <w:t>Compute</w:t>
-      </w:r>
-      <w:r>
-        <w:rPr>
-          <w:shd w:val="clear" w:color="auto" w:fill="FFFFFF"/>
-        </w:rPr>
-        <w:t xml:space="preserve"> </w:t>
-      </w:r>
-      <w:r>
-        <w:rPr>
-          <w:shd w:val="clear" w:color="auto" w:fill="FFFFFF"/>
-        </w:rPr>
-        <w:t>Double</w:t>
-      </w:r>
-      <w:r>
-        <w:rPr>
-          <w:shd w:val="clear" w:color="auto" w:fill="FFFFFF"/>
-        </w:rPr>
-        <w:t xml:space="preserve"> </w:t>
-      </w:r>
-      <w:r>
-        <w:rPr>
-          <w:shd w:val="clear" w:color="auto" w:fill="FFFFFF"/>
-        </w:rPr>
-        <w:t>Iteration</w:t>
-      </w:r>
-    </w:p>
-    <w:p>
-      <w:pPr>
-        <w:pStyle w:val="Heading2"/>
-      </w:pPr>
-      <w:r>
-        <w:t xml:space="preserve">4.5 </w:t>
-      </w:r>
-      <w:r>
-        <w:rPr>
-          <w:shd w:val="clear" w:color="auto" w:fill="FFFFFF"/>
-        </w:rPr>
-        <w:t>Test</w:t>
-      </w:r>
-      <w:r>
-        <w:rPr>
-          <w:shd w:val="clear" w:color="auto" w:fill="FFFFFF"/>
-        </w:rPr>
-        <w:t xml:space="preserve"> </w:t>
-      </w:r>
-      <w:r>
-        <w:rPr>
-          <w:shd w:val="clear" w:color="auto" w:fill="FFFFFF"/>
-        </w:rPr>
-        <w:t>Compute</w:t>
-      </w:r>
-      <w:r>
-        <w:rPr>
-          <w:shd w:val="clear" w:color="auto" w:fill="FFFFFF"/>
-        </w:rPr>
-        <w:t xml:space="preserve"> </w:t>
-      </w:r>
-      <w:r>
-        <w:rPr>
-          <w:shd w:val="clear" w:color="auto" w:fill="FFFFFF"/>
-        </w:rPr>
-        <w:t>Multiple</w:t>
-      </w:r>
-      <w:r>
-        <w:rPr>
-          <w:shd w:val="clear" w:color="auto" w:fill="FFFFFF"/>
-        </w:rPr>
-        <w:t xml:space="preserve"> </w:t>
-      </w:r>
-      <w:r>
-        <w:rPr>
-          <w:shd w:val="clear" w:color="auto" w:fill="FFFFFF"/>
-        </w:rPr>
-        <w:t>Encoder</w:t>
-      </w:r>
-      <w:r>
-        <w:rPr>
-          <w:shd w:val="clear" w:color="auto" w:fill="FFFFFF"/>
-        </w:rPr>
-        <w:t xml:space="preserve"> </w:t>
-      </w:r>
-      <w:r>
-        <w:rPr>
-          <w:shd w:val="clear" w:color="auto" w:fill="FFFFFF"/>
-        </w:rPr>
-        <w:t>Patterns</w:t>
-      </w:r>
-    </w:p>
-    <w:p/>
-    <w:p>
-      <w:pPr>
-        <w:pStyle w:val="Heading1"/>
-        <w:rPr>
-          <w:rFonts w:eastAsia="Times New Roman"/>
-        </w:rPr>
-      </w:pPr>
-      <w:r>
-        <w:rPr>
-          <w:rFonts w:eastAsia="Times New Roman"/>
-        </w:rPr>
-        <w:lastRenderedPageBreak/>
         <w:t>5. Conclusion</w:t>
       </w:r>
     </w:p>
@@ -5620,7 +5577,10 @@
         <w:pStyle w:val="NormalWeb"/>
       </w:pPr>
       <w:r>
-        <w:t xml:space="preserve">In conclusion, Sparse Distributed Representation Classifier is a powerful technique for representing and classifying data. </w:t>
+        <w:t xml:space="preserve">In conclusion, Sparse Distributed Representation Classifier is a powerful </w:t>
+      </w:r>
+      <w:r>
+        <w:t xml:space="preserve">technique for representing and classifying data. </w:t>
       </w:r>
       <w:r>
         <w:t>The SDR classifier was evaluated on a real-world dataset, and the results demonstrated its effectiveness in achieving high accuracy in classification tasks.</w:t>
@@ -5865,6 +5825,7 @@
           <w:shd w:val="clear" w:color="auto" w:fill="FFFFFF"/>
           <w:lang w:val="en-IN" w:eastAsia="x-none"/>
         </w:rPr>
+        <w:lastRenderedPageBreak/>
         <w:t xml:space="preserve">SDR classifier, 10-Sep-2016. [Online]. Available: https://hopding.com/sdr-classifier#title. [Accessed: 22-Mar-2023].  </w:t>
       </w:r>
     </w:p>
@@ -5925,9 +5886,9 @@
       </w:pPr>
     </w:p>
     <w:sectPr>
-      <w:headerReference w:type="default" r:id="rId24"/>
-      <w:footerReference w:type="even" r:id="rId25"/>
-      <w:footerReference w:type="default" r:id="rId26"/>
+      <w:headerReference w:type="default" r:id="rId25"/>
+      <w:footerReference w:type="even" r:id="rId26"/>
+      <w:footerReference w:type="default" r:id="rId27"/>
       <w:type w:val="continuous"/>
       <w:pgSz w:w="11906" w:h="16838"/>
       <w:pgMar w:top="1440" w:right="1440" w:bottom="1440" w:left="1440" w:header="720" w:footer="720" w:gutter="0"/>
@@ -6159,16 +6120,7 @@
         <w:szCs w:val="16"/>
         <w:lang w:val="en-US"/>
       </w:rPr>
-      <w:t>21</w:t>
-    </w:r>
-    <w:r>
-      <w:rPr>
-        <w:rFonts w:ascii="TimesNewRomanPSMT" w:hAnsi="TimesNewRomanPSMT"/>
-        <w:color w:val="000000" w:themeColor="text1"/>
-        <w:sz w:val="16"/>
-        <w:szCs w:val="16"/>
-      </w:rPr>
-      <w:t>/202</w:t>
+      <w:t>2</w:t>
     </w:r>
     <w:r>
       <w:rPr>
@@ -6187,7 +6139,7 @@
         <w:sz w:val="16"/>
         <w:szCs w:val="16"/>
       </w:rPr>
-      <w:t xml:space="preserve"> </w:t>
+      <w:t>/202</w:t>
     </w:r>
     <w:r>
       <w:rPr>
@@ -6195,8 +6147,9 @@
         <w:color w:val="000000" w:themeColor="text1"/>
         <w:sz w:val="16"/>
         <w:szCs w:val="16"/>
-      </w:rPr>
-      <w:t xml:space="preserve"> </w:t>
+        <w:lang w:val="en-US"/>
+      </w:rPr>
+      <w:t>3</w:t>
     </w:r>
     <w:r>
       <w:ptab w:relativeTo="margin" w:alignment="center" w:leader="none"/>
@@ -6424,6 +6377,16 @@
     <w:pPr>
       <w:pStyle w:val="Header"/>
     </w:pPr>
+  </w:p>
+</w:hdr>
+</file>
+
+<file path=word/header2.xml><?xml version="1.0" encoding="utf-8"?>
+<w:hdr xmlns:wpc="http://schemas.microsoft.com/office/word/2010/wordprocessingCanvas" xmlns:cx="http://schemas.microsoft.com/office/drawing/2014/chartex" xmlns:cx1="http://schemas.microsoft.com/office/drawing/2015/9/8/chartex" xmlns:cx2="http://schemas.microsoft.com/office/drawing/2015/10/21/chartex" xmlns:cx3="http://schemas.microsoft.com/office/drawing/2016/5/9/chartex" xmlns:cx4="http://schemas.microsoft.com/office/drawing/2016/5/10/chartex" xmlns:cx5="http://schemas.microsoft.com/office/drawing/2016/5/11/chartex" xmlns:cx6="http://schemas.microsoft.com/office/drawing/2016/5/12/chartex" xmlns:cx7="http://schemas.microsoft.com/office/drawing/2016/5/13/chartex" xmlns:cx8="http://schemas.microsoft.com/office/drawing/2016/5/14/chartex" xmlns:mc="http://schemas.openxmlformats.org/markup-compatibility/2006" xmlns:aink="http://schemas.microsoft.com/office/drawing/2016/ink" xmlns:am3d="http://schemas.microsoft.com/office/drawing/2017/model3d" xmlns:o="urn:schemas-microsoft-com:office:office" xmlns:oel="http://schemas.microsoft.com/office/2019/extlst" xmlns:r="http://schemas.openxmlformats.org/officeDocument/2006/relationships" xmlns:m="http://schemas.openxmlformats.org/officeDocument/2006/math" xmlns:v="urn:schemas-microsoft-com:vml" xmlns:wp14="http://schemas.microsoft.com/office/word/2010/wordprocessingDrawing" xmlns:wp="http://schemas.openxmlformats.org/drawingml/2006/wordprocessingDrawing" xmlns:w10="urn:schemas-microsoft-com:office:word" xmlns:w="http://schemas.openxmlformats.org/wordprocessingml/2006/main" xmlns:w14="http://schemas.microsoft.com/office/word/2010/wordml" xmlns:w15="http://schemas.microsoft.com/office/word/2012/wordml" xmlns:w16cex="http://schemas.microsoft.com/office/word/2018/wordml/cex" xmlns:w16cid="http://schemas.microsoft.com/office/word/2016/wordml/cid" xmlns:w16="http://schemas.microsoft.com/office/word/2018/wordml" xmlns:w16du="http://schemas.microsoft.com/office/word/2023/wordml/word16du" xmlns:w16sdtdh="http://schemas.microsoft.com/office/word/2020/wordml/sdtdatahash" xmlns:w16se="http://schemas.microsoft.com/office/word/2015/wordml/symex" xmlns:wpg="http://schemas.microsoft.com/office/word/2010/wordprocessingGroup" xmlns:wpi="http://schemas.microsoft.com/office/word/2010/wordprocessingInk" xmlns:wne="http://schemas.microsoft.com/office/word/2006/wordml" xmlns:wps="http://schemas.microsoft.com/office/word/2010/wordprocessingShape" mc:Ignorable="w14 w15 w16se w16cid w16 w16cex w16sdtdh wp14">
+  <w:p>
+    <w:pPr>
+      <w:pStyle w:val="Header"/>
+    </w:pPr>
     <w:r>
       <w:ptab w:relativeTo="margin" w:alignment="center" w:leader="none"/>
     </w:r>
@@ -6434,7 +6397,7 @@
 </w:hdr>
 </file>
 
-<file path=word/header2.xml><?xml version="1.0" encoding="utf-8"?>
+<file path=word/header3.xml><?xml version="1.0" encoding="utf-8"?>
 <w:hdr xmlns:wpc="http://schemas.microsoft.com/office/word/2010/wordprocessingCanvas" xmlns:cx="http://schemas.microsoft.com/office/drawing/2014/chartex" xmlns:cx1="http://schemas.microsoft.com/office/drawing/2015/9/8/chartex" xmlns:cx2="http://schemas.microsoft.com/office/drawing/2015/10/21/chartex" xmlns:cx3="http://schemas.microsoft.com/office/drawing/2016/5/9/chartex" xmlns:cx4="http://schemas.microsoft.com/office/drawing/2016/5/10/chartex" xmlns:cx5="http://schemas.microsoft.com/office/drawing/2016/5/11/chartex" xmlns:cx6="http://schemas.microsoft.com/office/drawing/2016/5/12/chartex" xmlns:cx7="http://schemas.microsoft.com/office/drawing/2016/5/13/chartex" xmlns:cx8="http://schemas.microsoft.com/office/drawing/2016/5/14/chartex" xmlns:mc="http://schemas.openxmlformats.org/markup-compatibility/2006" xmlns:aink="http://schemas.microsoft.com/office/drawing/2016/ink" xmlns:am3d="http://schemas.microsoft.com/office/drawing/2017/model3d" xmlns:o="urn:schemas-microsoft-com:office:office" xmlns:oel="http://schemas.microsoft.com/office/2019/extlst" xmlns:r="http://schemas.openxmlformats.org/officeDocument/2006/relationships" xmlns:m="http://schemas.openxmlformats.org/officeDocument/2006/math" xmlns:v="urn:schemas-microsoft-com:vml" xmlns:wp14="http://schemas.microsoft.com/office/word/2010/wordprocessingDrawing" xmlns:wp="http://schemas.openxmlformats.org/drawingml/2006/wordprocessingDrawing" xmlns:w10="urn:schemas-microsoft-com:office:word" xmlns:w="http://schemas.openxmlformats.org/wordprocessingml/2006/main" xmlns:w14="http://schemas.microsoft.com/office/word/2010/wordml" xmlns:w15="http://schemas.microsoft.com/office/word/2012/wordml" xmlns:w16cex="http://schemas.microsoft.com/office/word/2018/wordml/cex" xmlns:w16cid="http://schemas.microsoft.com/office/word/2016/wordml/cid" xmlns:w16="http://schemas.microsoft.com/office/word/2018/wordml" xmlns:w16du="http://schemas.microsoft.com/office/word/2023/wordml/word16du" xmlns:w16sdtdh="http://schemas.microsoft.com/office/word/2020/wordml/sdtdatahash" xmlns:w16se="http://schemas.microsoft.com/office/word/2015/wordml/symex" xmlns:wpg="http://schemas.microsoft.com/office/word/2010/wordprocessingGroup" xmlns:wpi="http://schemas.microsoft.com/office/word/2010/wordprocessingInk" xmlns:wne="http://schemas.microsoft.com/office/word/2006/wordml" xmlns:wps="http://schemas.microsoft.com/office/word/2010/wordprocessingShape" mc:Ignorable="w14 w15 w16se w16cid w16 w16cex w16sdtdh wp14">
   <w:p>
     <w:pPr>
@@ -6516,7 +6479,7 @@
 </w:hdr>
 </file>
 
-<file path=word/header3.xml><?xml version="1.0" encoding="utf-8"?>
+<file path=word/header4.xml><?xml version="1.0" encoding="utf-8"?>
 <w:hdr xmlns:wpc="http://schemas.microsoft.com/office/word/2010/wordprocessingCanvas" xmlns:cx="http://schemas.microsoft.com/office/drawing/2014/chartex" xmlns:cx1="http://schemas.microsoft.com/office/drawing/2015/9/8/chartex" xmlns:cx2="http://schemas.microsoft.com/office/drawing/2015/10/21/chartex" xmlns:cx3="http://schemas.microsoft.com/office/drawing/2016/5/9/chartex" xmlns:cx4="http://schemas.microsoft.com/office/drawing/2016/5/10/chartex" xmlns:cx5="http://schemas.microsoft.com/office/drawing/2016/5/11/chartex" xmlns:cx6="http://schemas.microsoft.com/office/drawing/2016/5/12/chartex" xmlns:cx7="http://schemas.microsoft.com/office/drawing/2016/5/13/chartex" xmlns:cx8="http://schemas.microsoft.com/office/drawing/2016/5/14/chartex" xmlns:mc="http://schemas.openxmlformats.org/markup-compatibility/2006" xmlns:aink="http://schemas.microsoft.com/office/drawing/2016/ink" xmlns:am3d="http://schemas.microsoft.com/office/drawing/2017/model3d" xmlns:o="urn:schemas-microsoft-com:office:office" xmlns:oel="http://schemas.microsoft.com/office/2019/extlst" xmlns:r="http://schemas.openxmlformats.org/officeDocument/2006/relationships" xmlns:m="http://schemas.openxmlformats.org/officeDocument/2006/math" xmlns:v="urn:schemas-microsoft-com:vml" xmlns:wp14="http://schemas.microsoft.com/office/word/2010/wordprocessingDrawing" xmlns:wp="http://schemas.openxmlformats.org/drawingml/2006/wordprocessingDrawing" xmlns:w10="urn:schemas-microsoft-com:office:word" xmlns:w="http://schemas.openxmlformats.org/wordprocessingml/2006/main" xmlns:w14="http://schemas.microsoft.com/office/word/2010/wordml" xmlns:w15="http://schemas.microsoft.com/office/word/2012/wordml" xmlns:w16cex="http://schemas.microsoft.com/office/word/2018/wordml/cex" xmlns:w16cid="http://schemas.microsoft.com/office/word/2016/wordml/cid" xmlns:w16="http://schemas.microsoft.com/office/word/2018/wordml" xmlns:w16du="http://schemas.microsoft.com/office/word/2023/wordml/word16du" xmlns:w16sdtdh="http://schemas.microsoft.com/office/word/2020/wordml/sdtdatahash" xmlns:w16se="http://schemas.microsoft.com/office/word/2015/wordml/symex" xmlns:wpg="http://schemas.microsoft.com/office/word/2010/wordprocessingGroup" xmlns:wpi="http://schemas.microsoft.com/office/word/2010/wordprocessingInk" xmlns:wne="http://schemas.microsoft.com/office/word/2006/wordml" xmlns:wps="http://schemas.microsoft.com/office/word/2010/wordprocessingShape" mc:Ignorable="w14 w15 w16se w16cid w16 w16cex w16sdtdh wp14">
   <w:p>
     <w:pPr>

</xml_diff>

<commit_message>
Uploading last version of documentation
</commit_message>
<xml_diff>
--- a/source/MySEProject/Documentation/SDR-Classifier.docx
+++ b/source/MySEProject/Documentation/SDR-Classifier.docx
@@ -124,16 +124,16 @@
           <w:sz w:val="18"/>
           <w:szCs w:val="18"/>
         </w:rPr>
-        <w:t>Farima Javadi</w:t>
-      </w:r>
-      <w:r>
-        <w:rPr>
-          <w:rFonts w:ascii="Times New Roman" w:hAnsi="Times New Roman" w:cs="Times New Roman"/>
+        <w:t xml:space="preserve">        </w:t>
+      </w:r>
+      <w:r>
+        <w:rPr>
+          <w:rFonts w:ascii="Times New Roman" w:eastAsia="Times New Roman" w:hAnsi="Times New Roman" w:cs="Times New Roman"/>
           <w:color w:val="000000" w:themeColor="text1"/>
           <w:sz w:val="18"/>
           <w:szCs w:val="18"/>
         </w:rPr>
-        <w:tab/>
+        <w:t>Farima Javadi</w:t>
       </w:r>
       <w:r>
         <w:rPr>
@@ -152,25 +152,25 @@
           <w:szCs w:val="18"/>
         </w:rPr>
         <w:tab/>
-        <w:t xml:space="preserve">                      </w:t>
-      </w:r>
-      <w:r>
-        <w:rPr>
-          <w:rFonts w:ascii="Times New Roman" w:eastAsia="Times New Roman" w:hAnsi="Times New Roman" w:cs="Times New Roman"/>
+      </w:r>
+      <w:r>
+        <w:rPr>
+          <w:rFonts w:ascii="Times New Roman" w:hAnsi="Times New Roman" w:cs="Times New Roman"/>
           <w:color w:val="000000" w:themeColor="text1"/>
           <w:sz w:val="18"/>
           <w:szCs w:val="18"/>
         </w:rPr>
-        <w:t>Nitu Shrestha</w:t>
-      </w:r>
-      <w:r>
-        <w:rPr>
-          <w:rFonts w:ascii="Times New Roman" w:hAnsi="Times New Roman" w:cs="Times New Roman"/>
+        <w:tab/>
+        <w:t xml:space="preserve">                      </w:t>
+      </w:r>
+      <w:r>
+        <w:rPr>
+          <w:rFonts w:ascii="Times New Roman" w:eastAsia="Times New Roman" w:hAnsi="Times New Roman" w:cs="Times New Roman"/>
           <w:color w:val="000000" w:themeColor="text1"/>
           <w:sz w:val="18"/>
           <w:szCs w:val="18"/>
         </w:rPr>
-        <w:tab/>
+        <w:t>Nitu Shrestha</w:t>
       </w:r>
       <w:r>
         <w:rPr>
@@ -189,7 +189,16 @@
           <w:szCs w:val="18"/>
         </w:rPr>
         <w:tab/>
-        <w:t xml:space="preserve">                                   </w:t>
+      </w:r>
+      <w:r>
+        <w:rPr>
+          <w:rFonts w:ascii="Times New Roman" w:hAnsi="Times New Roman" w:cs="Times New Roman"/>
+          <w:color w:val="000000" w:themeColor="text1"/>
+          <w:sz w:val="18"/>
+          <w:szCs w:val="18"/>
+        </w:rPr>
+        <w:tab/>
+        <w:t xml:space="preserve">                      </w:t>
       </w:r>
       <w:r>
         <w:rPr>
@@ -243,7 +252,7 @@
           <w:sz w:val="18"/>
           <w:szCs w:val="18"/>
         </w:rPr>
-        <w:t xml:space="preserve">                               </w:t>
+        <w:t xml:space="preserve">                             </w:t>
       </w:r>
       <w:r>
         <w:rPr>
@@ -278,14 +287,26 @@
       </w:pPr>
       <w:r>
         <w:rPr>
+          <w:rStyle w:val="Hyperlink"/>
           <w:rFonts w:ascii="Times New Roman" w:eastAsia="Times New Roman" w:hAnsi="Times New Roman" w:cs="Times New Roman"/>
           <w:color w:val="000000" w:themeColor="text1"/>
           <w:sz w:val="18"/>
           <w:szCs w:val="18"/>
           <w:lang w:val="de-DE"/>
         </w:rPr>
-        <w:t>Wubishet Damtie</w:t>
-      </w:r>
+        <w:t xml:space="preserve"> </w:t>
+      </w:r>
+    </w:p>
+    <w:p>
+      <w:pPr>
+        <w:spacing w:line="240" w:lineRule="auto"/>
+        <w:jc w:val="both"/>
+        <w:rPr>
+          <w:rFonts w:ascii="Times New Roman" w:eastAsia="Times New Roman" w:hAnsi="Times New Roman" w:cs="Times New Roman"/>
+          <w:color w:val="000000" w:themeColor="text1"/>
+          <w:lang w:val="de-DE"/>
+        </w:rPr>
+      </w:pPr>
     </w:p>
     <w:p>
       <w:pPr>
@@ -298,61 +319,13 @@
           <w:szCs w:val="18"/>
           <w:lang w:val="de-DE"/>
         </w:rPr>
-      </w:pPr>
-      <w:hyperlink r:id="rId9">
-        <w:r>
-          <w:rPr>
-            <w:rStyle w:val="Hyperlink"/>
-            <w:rFonts w:ascii="Times New Roman" w:eastAsia="Times New Roman" w:hAnsi="Times New Roman" w:cs="Times New Roman"/>
-            <w:color w:val="000000" w:themeColor="text1"/>
-            <w:sz w:val="18"/>
-            <w:szCs w:val="18"/>
-            <w:lang w:val="de-DE"/>
-          </w:rPr>
-          <w:t>youremail@stud.fra-uas.de</w:t>
-        </w:r>
-      </w:hyperlink>
-      <w:r>
-        <w:rPr>
-          <w:rStyle w:val="Hyperlink"/>
-          <w:rFonts w:ascii="Times New Roman" w:eastAsia="Times New Roman" w:hAnsi="Times New Roman" w:cs="Times New Roman"/>
-          <w:color w:val="000000" w:themeColor="text1"/>
-          <w:sz w:val="18"/>
-          <w:szCs w:val="18"/>
-          <w:lang w:val="de-DE"/>
-        </w:rPr>
-        <w:t xml:space="preserve"> </w:t>
-      </w:r>
-    </w:p>
-    <w:p>
-      <w:pPr>
-        <w:spacing w:line="240" w:lineRule="auto"/>
-        <w:jc w:val="both"/>
-        <w:rPr>
-          <w:rFonts w:ascii="Times New Roman" w:eastAsia="Times New Roman" w:hAnsi="Times New Roman" w:cs="Times New Roman"/>
-          <w:color w:val="000000" w:themeColor="text1"/>
-          <w:lang w:val="de-DE"/>
-        </w:rPr>
-      </w:pPr>
-    </w:p>
-    <w:p>
-      <w:pPr>
-        <w:spacing w:line="240" w:lineRule="auto"/>
-        <w:jc w:val="both"/>
-        <w:rPr>
-          <w:rFonts w:ascii="Times New Roman" w:eastAsia="Times New Roman" w:hAnsi="Times New Roman" w:cs="Times New Roman"/>
-          <w:color w:val="000000" w:themeColor="text1"/>
-          <w:sz w:val="18"/>
-          <w:szCs w:val="18"/>
-          <w:lang w:val="de-DE"/>
-        </w:rPr>
         <w:sectPr>
-          <w:headerReference w:type="even" r:id="rId10"/>
-          <w:headerReference w:type="default" r:id="rId11"/>
-          <w:footerReference w:type="even" r:id="rId12"/>
-          <w:footerReference w:type="default" r:id="rId13"/>
-          <w:headerReference w:type="first" r:id="rId14"/>
-          <w:footerReference w:type="first" r:id="rId15"/>
+          <w:headerReference w:type="even" r:id="rId9"/>
+          <w:headerReference w:type="default" r:id="rId10"/>
+          <w:footerReference w:type="even" r:id="rId11"/>
+          <w:footerReference w:type="default" r:id="rId12"/>
+          <w:headerReference w:type="first" r:id="rId13"/>
+          <w:footerReference w:type="first" r:id="rId14"/>
           <w:pgSz w:w="11906" w:h="16838"/>
           <w:pgMar w:top="1440" w:right="1440" w:bottom="1440" w:left="1440" w:header="720" w:footer="720" w:gutter="0"/>
           <w:cols w:space="720"/>
@@ -388,7 +361,27 @@
           <w:bCs/>
           <w:color w:val="000000" w:themeColor="text1"/>
         </w:rPr>
-        <w:t xml:space="preserve"> — The Sparse Distributed Representations (SDRs) are a fundamental concept in the cortical theory of intelligence. In this paper, SDR classifier is implemented using Numenta's documented and tested approach. SDR Classifier is a machine learning algorithm that can be used for anomaly detection and classification tasks. It is based on the principles of Hierarchical Temporal Memory (HTM), which is a brain-inspired computing model. The key idea behind the SDR Classifier is to represent patterns in the input data as a set of binary features, which are then used to create a set of overlapping SDRs that represent different aspects of the data. The SDR Classifier uses these overlapping SDRs to build a hierarchical classifier that can accurately classify input data. We evaluate the SDR Classifier on several benchmark datasets and show that it outperforms state-of-the-art classification algorithms in terms of accuracy and efficiency. Overall, our results demonstrate the effectiveness of the SDR Classifier and highlight its potential for a wide range of applications.</w:t>
+        <w:t xml:space="preserve"> — The Sparse Distributed Representations (SDRs) are a fundamental concept in the cortical theory of intelligence. In this paper, SDR classifier is implemented using </w:t>
+      </w:r>
+      <w:proofErr w:type="spellStart"/>
+      <w:r>
+        <w:rPr>
+          <w:rFonts w:ascii="Times New Roman" w:eastAsia="Times New Roman" w:hAnsi="Times New Roman" w:cs="Times New Roman"/>
+          <w:b/>
+          <w:bCs/>
+          <w:color w:val="000000" w:themeColor="text1"/>
+        </w:rPr>
+        <w:t>Numenta's</w:t>
+      </w:r>
+      <w:proofErr w:type="spellEnd"/>
+      <w:r>
+        <w:rPr>
+          <w:rFonts w:ascii="Times New Roman" w:eastAsia="Times New Roman" w:hAnsi="Times New Roman" w:cs="Times New Roman"/>
+          <w:b/>
+          <w:bCs/>
+          <w:color w:val="000000" w:themeColor="text1"/>
+        </w:rPr>
+        <w:t xml:space="preserve"> documented and tested approach. SDR Classifier is a machine learning algorithm that can be used for anomaly detection and classification tasks. It is based on the principles of Hierarchical Temporal Memory (HTM), which is a brain-inspired computing model. The key idea behind the SDR Classifier is to represent patterns in the input data as a set of binary features, which are then used to create a set of overlapping SDRs that represent different aspects of the data. The SDR Classifier uses these overlapping SDRs to build a hierarchical classifier that can accurately classify input data. We evaluate the SDR Classifier on several benchmark datasets and show that it outperforms state-of-the-art classification algorithms in terms of accuracy and efficiency. Overall, our results demonstrate the effectiveness of the SDR Classifier and highlight its potential for a wide range of applications.</w:t>
       </w:r>
     </w:p>
     <w:p>
@@ -546,8 +539,15 @@
           <w:rFonts w:ascii="Times New Roman" w:eastAsia="Times New Roman" w:hAnsi="Times New Roman" w:cs="Times New Roman"/>
           <w:color w:val="000000" w:themeColor="text1"/>
         </w:rPr>
+        <w:t xml:space="preserve">The SDR classifier consists of two main components: the encoder and the classifier. The encoder is responsible for converting input data </w:t>
+      </w:r>
+      <w:r>
+        <w:rPr>
+          <w:rFonts w:ascii="Times New Roman" w:eastAsia="Times New Roman" w:hAnsi="Times New Roman" w:cs="Times New Roman"/>
+          <w:color w:val="000000" w:themeColor="text1"/>
+        </w:rPr>
         <w:lastRenderedPageBreak/>
-        <w:t xml:space="preserve">The SDR classifier consists of two main components: the encoder and the classifier. The encoder is responsible for converting input data into SDRs. The classifier is responsible for determining which category the input data belongs to. SDR is based on the idea that each element of the data can be represented by a sparse vector, which means that instead of storing every element separately, only the non-zero elements are stored. This approach allows for efficient storage and processing of large datasets. It has been used in various fields such as image recognition, natural language processing, computer vision, and many others [4]. </w:t>
+        <w:t xml:space="preserve">into SDRs. The classifier is responsible for determining which category the input data belongs to. SDR is based on the idea that each element of the data can be represented by a sparse vector, which means that instead of storing every element separately, only the non-zero elements are stored. This approach allows for efficient storage and processing of large datasets. It has been used in various fields such as image recognition, natural language processing, computer vision, and many others [4]. </w:t>
       </w:r>
     </w:p>
     <w:p>
@@ -564,7 +564,23 @@
           <w:rFonts w:ascii="Times New Roman" w:eastAsia="Times New Roman" w:hAnsi="Times New Roman" w:cs="Times New Roman"/>
           <w:color w:val="000000" w:themeColor="text1"/>
         </w:rPr>
-        <w:t>The main objective of this paper is to implement SDR Classifier using Numenta's documented and verified approach. The rest of the paper is structured as follows: Section 2 covers the methodology and implementation approach of SDR classifier. Section 3 explains the Algorithm used for Implementation of SDR Classifier. Results and conclusion are presented in section 4 and 5, respectively.</w:t>
+        <w:t xml:space="preserve">The main objective of this paper is to implement SDR Classifier using </w:t>
+      </w:r>
+      <w:proofErr w:type="spellStart"/>
+      <w:r>
+        <w:rPr>
+          <w:rFonts w:ascii="Times New Roman" w:eastAsia="Times New Roman" w:hAnsi="Times New Roman" w:cs="Times New Roman"/>
+          <w:color w:val="000000" w:themeColor="text1"/>
+        </w:rPr>
+        <w:t>Numenta's</w:t>
+      </w:r>
+      <w:proofErr w:type="spellEnd"/>
+      <w:r>
+        <w:rPr>
+          <w:rFonts w:ascii="Times New Roman" w:eastAsia="Times New Roman" w:hAnsi="Times New Roman" w:cs="Times New Roman"/>
+          <w:color w:val="000000" w:themeColor="text1"/>
+        </w:rPr>
+        <w:t xml:space="preserve"> documented and verified approach. The rest of the paper is structured as follows: Section 2 covers the methodology and implementation approach of SDR classifier. Section 3 explains the Algorithm used for Implementation of SDR Classifier. Results and conclusion are presented in section 4 and 5, respectively.</w:t>
       </w:r>
     </w:p>
     <w:p>
@@ -595,7 +611,23 @@
           <w:rFonts w:ascii="Times New Roman" w:eastAsia="Times New Roman" w:hAnsi="Times New Roman" w:cs="Times New Roman"/>
           <w:color w:val="000000" w:themeColor="text1"/>
         </w:rPr>
-        <w:t xml:space="preserve">The primary motivation behind developing the HTM SDR Classifier is to enable machines to perform complex cognitive tasks like those of the human brain. The approach is based on mimicking the brain's neural processing mechanisms and aims to provide a biologically inspired model for machine learning. The time-based prediction framework of the HTM SDR Classifier is created with the purpose of predicting future data based on its previous learning and retention of input data [3]. The approach is designed to memorize the sequence of input data and learn its temporal patterns, thereby enabling it to make predictions about future data. SDR Classifier is an essential element in HTM framework as it is responsible to detect and learn the relationship between the Temporal Memory’s present state at time t and the future value at t+n, where n indicates no. of stages in future to be inferred [2]. </w:t>
+        <w:t xml:space="preserve">The primary motivation behind developing the HTM SDR Classifier is to enable machines to perform complex cognitive tasks like those of the human brain. The approach is based on mimicking the brain's neural processing mechanisms and aims to provide a biologically inspired model for machine learning. The time-based prediction framework of the HTM SDR Classifier is created with the purpose of predicting future data based on its previous learning and retention of input data [3]. The approach is designed to memorize the sequence of input data and learn its temporal patterns, thereby enabling it to make predictions about future data. SDR Classifier is an essential element in HTM framework as it is responsible to detect and learn the relationship between the Temporal Memory’s present state at time t and the future value at </w:t>
+      </w:r>
+      <w:proofErr w:type="spellStart"/>
+      <w:r>
+        <w:rPr>
+          <w:rFonts w:ascii="Times New Roman" w:eastAsia="Times New Roman" w:hAnsi="Times New Roman" w:cs="Times New Roman"/>
+          <w:color w:val="000000" w:themeColor="text1"/>
+        </w:rPr>
+        <w:t>t+n</w:t>
+      </w:r>
+      <w:proofErr w:type="spellEnd"/>
+      <w:r>
+        <w:rPr>
+          <w:rFonts w:ascii="Times New Roman" w:eastAsia="Times New Roman" w:hAnsi="Times New Roman" w:cs="Times New Roman"/>
+          <w:color w:val="000000" w:themeColor="text1"/>
+        </w:rPr>
+        <w:t xml:space="preserve">, where n indicates no. of stages in future to be inferred [2]. </w:t>
       </w:r>
     </w:p>
     <w:p>
@@ -612,7 +644,14 @@
           <w:rFonts w:ascii="Times New Roman" w:eastAsia="Times New Roman" w:hAnsi="Times New Roman" w:cs="Times New Roman"/>
           <w:color w:val="000000" w:themeColor="text1"/>
         </w:rPr>
-        <w:t xml:space="preserve">This section is divided into three sub-sections, each addressing specific aspects of the HTM SDR Classifier. The first subsection focuses on the Input requirements for the SDR Classifier, which includes the format and structure of input data required for the algorithm to work effectively. The second subsection covers the Prediction/Inference function of the SDR Classifier, which involves the mechanism of predicting future data based on the learned temporal patterns. The third subsection discusses the Learning function of the SDR Classifier, which describes how the algorithm adapts and learns from the input data to improve its accuracy in predicting future data. </w:t>
+        <w:t xml:space="preserve">This section is divided into three sub-sections, each addressing specific aspects of the HTM SDR Classifier. The first subsection focuses on </w:t>
+      </w:r>
+      <w:r>
+        <w:rPr>
+          <w:rFonts w:ascii="Times New Roman" w:eastAsia="Times New Roman" w:hAnsi="Times New Roman" w:cs="Times New Roman"/>
+          <w:color w:val="000000" w:themeColor="text1"/>
+        </w:rPr>
+        <w:t xml:space="preserve">the Input requirements for the SDR Classifier, which includes the format and structure of input data required for the algorithm to work effectively. The second subsection covers the Prediction/Inference function of the SDR Classifier, which involves the mechanism of predicting future data based on the learned temporal patterns. The third subsection discusses the Learning function of the SDR Classifier, which describes how the algorithm adapts and learns from the input data to improve its accuracy in predicting future data. </w:t>
       </w:r>
     </w:p>
     <w:p>
@@ -643,7 +682,23 @@
           <w:rFonts w:ascii="Times New Roman" w:eastAsia="Times New Roman" w:hAnsi="Times New Roman" w:cs="Times New Roman"/>
           <w:color w:val="000000" w:themeColor="text1"/>
         </w:rPr>
-        <w:t xml:space="preserve">The input of an SDR (Sparse Distributed Representation) classifier is typically a binary vector that represents some form of data. The SDR encoder of the HTM (Hierarchical Temporal Memory) system is used to encode the input data into a binary SDR. The SDR encoder takes as input various types of data such as scalar values, boolean values, text, images, or other forms of data, and produces a binary SDR representation of the input[5]. </w:t>
+        <w:t xml:space="preserve">The input of an SDR (Sparse Distributed Representation) classifier is typically a binary vector that represents some form of data. The SDR encoder of the HTM (Hierarchical Temporal Memory) system is used to encode the input data into a binary SDR. The SDR encoder takes as input various types of data such as scalar values, </w:t>
+      </w:r>
+      <w:proofErr w:type="spellStart"/>
+      <w:r>
+        <w:rPr>
+          <w:rFonts w:ascii="Times New Roman" w:eastAsia="Times New Roman" w:hAnsi="Times New Roman" w:cs="Times New Roman"/>
+          <w:color w:val="000000" w:themeColor="text1"/>
+        </w:rPr>
+        <w:t>boolean</w:t>
+      </w:r>
+      <w:proofErr w:type="spellEnd"/>
+      <w:r>
+        <w:rPr>
+          <w:rFonts w:ascii="Times New Roman" w:eastAsia="Times New Roman" w:hAnsi="Times New Roman" w:cs="Times New Roman"/>
+          <w:color w:val="000000" w:themeColor="text1"/>
+        </w:rPr>
+        <w:t xml:space="preserve"> values, text, images, or other forms of data, and produces a binary SDR representation of the input[5]. </w:t>
       </w:r>
     </w:p>
     <w:p>
@@ -684,7 +739,7 @@
                     <pic:cNvPicPr/>
                   </pic:nvPicPr>
                   <pic:blipFill>
-                    <a:blip r:embed="rId16" cstate="print">
+                    <a:blip r:embed="rId15" cstate="print">
                       <a:extLst>
                         <a:ext uri="{28A0092B-C50C-407E-A947-70E740481C1C}">
                           <a14:useLocalDpi xmlns:a14="http://schemas.microsoft.com/office/drawing/2010/main" val="0"/>
@@ -762,7 +817,7 @@
           <w:rFonts w:ascii="Times New Roman" w:eastAsia="Times New Roman" w:hAnsi="Times New Roman" w:cs="Times New Roman"/>
           <w:color w:val="000000" w:themeColor="text1"/>
         </w:rPr>
-        <w:t xml:space="preserve">Figure 1 illustrates the HTM SDR network and the input requirements for the SDR Classifier to perform cognitive functions such as inference/prediction and learning. The figure depicts the flow of input data into the SDR Classifier in the form of sparse distributed representations (SDRs). The SDR Classifier takes as input a set of active cells from the </w:t>
+        <w:t xml:space="preserve">Figure 1 illustrates the HTM SDR network and the input requirements for the SDR Classifier to perform cognitive functions such as inference/prediction and learning. The figure depicts the flow of input data into the SDR Classifier in the form of sparse distributed representations (SDRs). The SDR Classifier takes as input a set of active cells from the Temporal Memory, which are represented as a vector. Additionally, the input to the SDR Classifier includes information about the record </w:t>
       </w:r>
       <w:r>
         <w:rPr>
@@ -770,7 +825,7 @@
           <w:color w:val="000000" w:themeColor="text1"/>
         </w:rPr>
         <w:lastRenderedPageBreak/>
-        <w:t xml:space="preserve">Temporal Memory, which are represented as a vector. Additionally, the input to the SDR Classifier includes information about the record number and the bucket index that were used to encode the input data using the Encoder [6]. These SDRs represent the temporal patterns of the input data, which are then processed by the HTM SDR network to learn and memorize the sequence of input data. </w:t>
+        <w:t xml:space="preserve">number and the bucket index that were used to encode the input data using the Encoder [6]. These SDRs represent the temporal patterns of the input data, which are then processed by the HTM SDR network to learn and memorize the sequence of input data. </w:t>
       </w:r>
     </w:p>
     <w:p>
@@ -845,6 +900,7 @@
           <w:vertAlign w:val="subscript"/>
         </w:rPr>
       </w:pPr>
+      <w:proofErr w:type="spellStart"/>
       <w:r>
         <w:rPr>
           <w:rFonts w:ascii="Times New Roman" w:eastAsia="Times New Roman" w:hAnsi="Times New Roman" w:cs="Times New Roman"/>
@@ -866,7 +922,20 @@
           <w:color w:val="000000" w:themeColor="text1"/>
           <w:vertAlign w:val="subscript"/>
         </w:rPr>
-        <w:t xml:space="preserve">j = </w:t>
+        <w:t>j</w:t>
+      </w:r>
+      <w:proofErr w:type="spellEnd"/>
+      <w:r>
+        <w:rPr>
+          <w:rFonts w:ascii="Times New Roman" w:eastAsia="Times New Roman" w:hAnsi="Times New Roman" w:cs="Times New Roman"/>
+          <w:b/>
+          <w:bCs/>
+          <w:i/>
+          <w:iCs/>
+          <w:color w:val="000000" w:themeColor="text1"/>
+          <w:vertAlign w:val="subscript"/>
+        </w:rPr>
+        <w:t xml:space="preserve"> = </w:t>
       </w:r>
       <m:oMath>
         <m:nary>
@@ -1033,6 +1102,7 @@
           <w:lang w:eastAsia="en-GB"/>
         </w:rPr>
       </w:pPr>
+      <w:proofErr w:type="spellStart"/>
       <w:r>
         <w:rPr>
           <w:rFonts w:ascii="Times New Roman" w:eastAsia="Times New Roman" w:hAnsi="Times New Roman" w:cs="Times New Roman"/>
@@ -1058,6 +1128,7 @@
         </w:rPr>
         <w:t>j</w:t>
       </w:r>
+      <w:proofErr w:type="spellEnd"/>
       <w:r>
         <w:rPr>
           <w:rFonts w:ascii="Times New Roman" w:eastAsia="Times New Roman" w:hAnsi="Times New Roman" w:cs="Times New Roman"/>
@@ -1077,6 +1148,7 @@
         </w:rPr>
         <w:t xml:space="preserve">is the activation level of the </w:t>
       </w:r>
+      <w:proofErr w:type="spellStart"/>
       <w:r>
         <w:rPr>
           <w:rFonts w:ascii="Times New Roman" w:eastAsia="Times New Roman" w:hAnsi="Times New Roman" w:cs="Times New Roman"/>
@@ -1102,6 +1174,7 @@
         </w:rPr>
         <w:t>th</w:t>
       </w:r>
+      <w:proofErr w:type="spellEnd"/>
       <w:r>
         <w:rPr>
           <w:rFonts w:ascii="Times New Roman" w:eastAsia="Times New Roman" w:hAnsi="Times New Roman" w:cs="Times New Roman"/>
@@ -1152,7 +1225,16 @@
           <w:color w:val="000000" w:themeColor="text1"/>
           <w:lang w:val="en-US" w:eastAsia="en-GB"/>
         </w:rPr>
-        <w:t xml:space="preserve"> i</w:t>
+        <w:t xml:space="preserve"> </w:t>
+      </w:r>
+      <w:proofErr w:type="spellStart"/>
+      <w:r>
+        <w:rPr>
+          <w:rFonts w:ascii="Times New Roman" w:eastAsia="Times New Roman" w:hAnsi="Times New Roman" w:cs="Times New Roman"/>
+          <w:color w:val="000000" w:themeColor="text1"/>
+          <w:lang w:val="en-US" w:eastAsia="en-GB"/>
+        </w:rPr>
+        <w:t>i</w:t>
       </w:r>
       <w:r>
         <w:rPr>
@@ -1160,15 +1242,34 @@
           <w:color w:val="000000" w:themeColor="text1"/>
           <w:lang w:eastAsia="en-GB"/>
         </w:rPr>
-        <w:t>s the number of I</w:t>
-      </w:r>
+        <w:t>s</w:t>
+      </w:r>
+      <w:proofErr w:type="spellEnd"/>
+      <w:r>
+        <w:rPr>
+          <w:rFonts w:ascii="Times New Roman" w:eastAsia="Times New Roman" w:hAnsi="Times New Roman" w:cs="Times New Roman"/>
+          <w:color w:val="000000" w:themeColor="text1"/>
+          <w:lang w:eastAsia="en-GB"/>
+        </w:rPr>
+        <w:t xml:space="preserve"> the number of I</w:t>
+      </w:r>
+      <w:proofErr w:type="spellStart"/>
       <w:r>
         <w:rPr>
           <w:rFonts w:ascii="Times New Roman" w:eastAsia="Times New Roman" w:hAnsi="Times New Roman" w:cs="Times New Roman"/>
           <w:color w:val="000000" w:themeColor="text1"/>
           <w:lang w:val="en-US" w:eastAsia="en-GB"/>
         </w:rPr>
-        <w:t xml:space="preserve">nput </w:t>
+        <w:t>nput</w:t>
+      </w:r>
+      <w:proofErr w:type="spellEnd"/>
+      <w:r>
+        <w:rPr>
+          <w:rFonts w:ascii="Times New Roman" w:eastAsia="Times New Roman" w:hAnsi="Times New Roman" w:cs="Times New Roman"/>
+          <w:color w:val="000000" w:themeColor="text1"/>
+          <w:lang w:val="en-US" w:eastAsia="en-GB"/>
+        </w:rPr>
+        <w:t xml:space="preserve"> </w:t>
       </w:r>
       <w:r>
         <w:rPr>
@@ -1202,6 +1303,7 @@
           <w:lang w:eastAsia="en-GB"/>
         </w:rPr>
       </w:pPr>
+      <w:proofErr w:type="spellStart"/>
       <w:r>
         <w:rPr>
           <w:rFonts w:ascii="Times New Roman" w:eastAsia="Times New Roman" w:hAnsi="Times New Roman" w:cs="Times New Roman"/>
@@ -1227,6 +1329,7 @@
         </w:rPr>
         <w:t>ij</w:t>
       </w:r>
+      <w:proofErr w:type="spellEnd"/>
       <w:r>
         <w:rPr>
           <w:rFonts w:ascii="Times New Roman" w:eastAsia="Times New Roman" w:hAnsi="Times New Roman" w:cs="Times New Roman"/>
@@ -1246,6 +1349,7 @@
         </w:rPr>
         <w:t xml:space="preserve">is the weight that the </w:t>
       </w:r>
+      <w:proofErr w:type="spellStart"/>
       <w:r>
         <w:rPr>
           <w:rFonts w:ascii="Times New Roman" w:eastAsia="Times New Roman" w:hAnsi="Times New Roman" w:cs="Times New Roman"/>
@@ -1271,6 +1375,7 @@
         </w:rPr>
         <w:t>th</w:t>
       </w:r>
+      <w:proofErr w:type="spellEnd"/>
       <w:r>
         <w:rPr>
           <w:rFonts w:ascii="Times New Roman" w:eastAsia="Times New Roman" w:hAnsi="Times New Roman" w:cs="Times New Roman"/>
@@ -1308,6 +1413,7 @@
         </w:rPr>
         <w:t xml:space="preserve">unit. is using for the </w:t>
       </w:r>
+      <w:proofErr w:type="spellStart"/>
       <w:r>
         <w:rPr>
           <w:rFonts w:ascii="Times New Roman" w:eastAsia="Times New Roman" w:hAnsi="Times New Roman" w:cs="Times New Roman"/>
@@ -1333,6 +1439,7 @@
         </w:rPr>
         <w:t>th</w:t>
       </w:r>
+      <w:proofErr w:type="spellEnd"/>
       <w:r>
         <w:rPr>
           <w:rFonts w:ascii="Times New Roman" w:eastAsia="Times New Roman" w:hAnsi="Times New Roman" w:cs="Times New Roman"/>
@@ -1409,6 +1516,7 @@
         </w:rPr>
         <w:t xml:space="preserve">is the state of </w:t>
       </w:r>
+      <w:proofErr w:type="spellStart"/>
       <w:r>
         <w:rPr>
           <w:rFonts w:ascii="Times New Roman" w:eastAsia="Times New Roman" w:hAnsi="Times New Roman" w:cs="Times New Roman"/>
@@ -1434,6 +1542,7 @@
         </w:rPr>
         <w:t>th</w:t>
       </w:r>
+      <w:proofErr w:type="spellEnd"/>
       <w:r>
         <w:rPr>
           <w:rFonts w:ascii="Times New Roman" w:eastAsia="Times New Roman" w:hAnsi="Times New Roman" w:cs="Times New Roman"/>
@@ -1470,7 +1579,7 @@
           <w:color w:val="000000" w:themeColor="text1"/>
           <w:lang w:val="en-US" w:eastAsia="en-GB"/>
         </w:rPr>
-        <w:t xml:space="preserve">The weighting and summing operation of SDR classifier allows it to make prediction based on its input data. The process of computing the activation levels of the output from a weight </w:t>
+        <w:t xml:space="preserve">The weighting and summing operation of SDR classifier allows it to make prediction based on its input data. The process of computing the activation levels of the output from a weight matrix involves two main steps: weighting and summing. According to equation (1), During weighting, the importance of each input feature </w:t>
       </w:r>
       <w:r>
         <w:rPr>
@@ -1478,7 +1587,7 @@
           <w:color w:val="000000" w:themeColor="text1"/>
           <w:lang w:val="en-US" w:eastAsia="en-GB"/>
         </w:rPr>
-        <w:t>matrix involves two main steps: weighting and summing. According to equation (1), During weighting, the importance of each input feature is assigned a value or weight which can be either 1 or 0. This is followed by summing, which involves multiplying the weight of each feature by its corresponding input value, and adding up the results to obtain a single value that represents the activation level of the output.</w:t>
+        <w:t>is assigned a value or weight which can be either 1 or 0. This is followed by summing, which involves multiplying the weight of each feature by its corresponding input value, and adding up the results to obtain a single value that represents the activation level of the output.</w:t>
       </w:r>
     </w:p>
     <w:p>
@@ -1539,7 +1648,7 @@
                 <wp:cNvGraphicFramePr/>
                 <a:graphic xmlns:a="http://schemas.openxmlformats.org/drawingml/2006/main">
                   <a:graphicData uri="http://schemas.microsoft.com/office/word/2010/wordprocessingInk">
-                    <w14:contentPart bwMode="auto" r:id="rId17">
+                    <w14:contentPart bwMode="auto" r:id="rId16">
                       <w14:nvContentPartPr>
                         <w14:cNvContentPartPr/>
                       </w14:nvContentPartPr>
@@ -2506,6 +2615,7 @@
         </w:rPr>
         <w:t>1</w:t>
       </w:r>
+      <w:proofErr w:type="spellStart"/>
       <w:r>
         <w:rPr>
           <w:color w:val="000000" w:themeColor="text1"/>
@@ -2516,6 +2626,7 @@
         </w:rPr>
         <w:t>st</w:t>
       </w:r>
+      <w:proofErr w:type="spellEnd"/>
       <w:r>
         <w:rPr>
           <w:color w:val="000000" w:themeColor="text1"/>
@@ -2561,6 +2672,7 @@
           <w:szCs w:val="22"/>
         </w:rPr>
       </w:pPr>
+      <w:proofErr w:type="spellStart"/>
       <w:r>
         <w:rPr>
           <w:b/>
@@ -2584,7 +2696,21 @@
           <w:szCs w:val="22"/>
           <w:vertAlign w:val="subscript"/>
         </w:rPr>
-        <w:t xml:space="preserve">j = </w:t>
+        <w:t>j</w:t>
+      </w:r>
+      <w:proofErr w:type="spellEnd"/>
+      <w:r>
+        <w:rPr>
+          <w:b/>
+          <w:bCs/>
+          <w:i/>
+          <w:iCs/>
+          <w:color w:val="000000" w:themeColor="text1"/>
+          <w:sz w:val="22"/>
+          <w:szCs w:val="22"/>
+          <w:vertAlign w:val="subscript"/>
+        </w:rPr>
+        <w:t xml:space="preserve"> = </w:t>
       </w:r>
       <m:oMath>
         <m:nary>
@@ -2835,16 +2961,43 @@
           <w:color w:val="000000" w:themeColor="text1"/>
           <w:lang w:val="en-US"/>
         </w:rPr>
-        <w:t xml:space="preserve">After determining of activation level of each Output unit, we need to calculate probability distribution that represents the likelihood of each possible future class or bucket index from the encoder. To do this, we apply the Softmax function, which involves exponentiating and normalizing the activation levels so that they are in the proper ratios and sum to 1.0. This </w:t>
-      </w:r>
+        <w:t xml:space="preserve">After determining of activation level of each Output unit, we need to calculate probability distribution that represents the likelihood of each possible future class or bucket index from the encoder. To do this, we apply the </w:t>
+      </w:r>
+      <w:proofErr w:type="spellStart"/>
       <w:r>
         <w:rPr>
           <w:rFonts w:ascii="Times New Roman" w:hAnsi="Times New Roman" w:cs="Times New Roman"/>
           <w:color w:val="000000" w:themeColor="text1"/>
           <w:lang w:val="en-US"/>
         </w:rPr>
-        <w:lastRenderedPageBreak/>
-        <w:t>allows us to obtain a probability distribution that can be used for further processing [6]. The softmax equation is:</w:t>
+        <w:t>Softmax</w:t>
+      </w:r>
+      <w:proofErr w:type="spellEnd"/>
+      <w:r>
+        <w:rPr>
+          <w:rFonts w:ascii="Times New Roman" w:hAnsi="Times New Roman" w:cs="Times New Roman"/>
+          <w:color w:val="000000" w:themeColor="text1"/>
+          <w:lang w:val="en-US"/>
+        </w:rPr>
+        <w:t xml:space="preserve"> function, which involves exponentiating and normalizing the activation levels so that they are in the proper ratios and sum to 1.0. This allows us to obtain a probability distribution that can be used for further processing [6]. The </w:t>
+      </w:r>
+      <w:proofErr w:type="spellStart"/>
+      <w:r>
+        <w:rPr>
+          <w:rFonts w:ascii="Times New Roman" w:hAnsi="Times New Roman" w:cs="Times New Roman"/>
+          <w:color w:val="000000" w:themeColor="text1"/>
+          <w:lang w:val="en-US"/>
+        </w:rPr>
+        <w:t>softmax</w:t>
+      </w:r>
+      <w:proofErr w:type="spellEnd"/>
+      <w:r>
+        <w:rPr>
+          <w:rFonts w:ascii="Times New Roman" w:hAnsi="Times New Roman" w:cs="Times New Roman"/>
+          <w:color w:val="000000" w:themeColor="text1"/>
+          <w:lang w:val="en-US"/>
+        </w:rPr>
+        <w:t xml:space="preserve"> equation is:</w:t>
       </w:r>
     </w:p>
     <w:p>
@@ -2861,6 +3014,7 @@
           <w:lang w:val="en-US"/>
         </w:rPr>
       </w:pPr>
+      <w:proofErr w:type="spellStart"/>
       <w:r>
         <w:rPr>
           <w:rFonts w:ascii="Times New Roman" w:hAnsi="Times New Roman" w:cs="Times New Roman"/>
@@ -2871,6 +3025,7 @@
           <w:color w:val="000000" w:themeColor="text1"/>
           <w:lang w:val="en-US"/>
         </w:rPr>
+        <w:lastRenderedPageBreak/>
         <w:t>y</w:t>
       </w:r>
       <w:r>
@@ -2884,7 +3039,21 @@
           <w:vertAlign w:val="subscript"/>
           <w:lang w:val="en-US"/>
         </w:rPr>
-        <w:t xml:space="preserve">k </w:t>
+        <w:t>k</w:t>
+      </w:r>
+      <w:proofErr w:type="spellEnd"/>
+      <w:r>
+        <w:rPr>
+          <w:rFonts w:ascii="Times New Roman" w:hAnsi="Times New Roman" w:cs="Times New Roman"/>
+          <w:b/>
+          <w:bCs/>
+          <w:i/>
+          <w:iCs/>
+          <w:color w:val="000000" w:themeColor="text1"/>
+          <w:vertAlign w:val="subscript"/>
+          <w:lang w:val="en-US"/>
+        </w:rPr>
+        <w:t xml:space="preserve"> </w:t>
       </w:r>
       <w:r>
         <w:rPr>
@@ -3170,6 +3339,7 @@
           <w:lang w:val="en-US"/>
         </w:rPr>
       </w:pPr>
+      <w:proofErr w:type="spellStart"/>
       <w:r>
         <w:rPr>
           <w:rFonts w:ascii="Times New Roman" w:eastAsiaTheme="minorEastAsia" w:hAnsi="Times New Roman" w:cs="Times New Roman"/>
@@ -3193,7 +3363,21 @@
           <w:vertAlign w:val="subscript"/>
           <w:lang w:val="en-US"/>
         </w:rPr>
-        <w:t xml:space="preserve">k </w:t>
+        <w:t>k</w:t>
+      </w:r>
+      <w:proofErr w:type="spellEnd"/>
+      <w:r>
+        <w:rPr>
+          <w:rFonts w:ascii="Times New Roman" w:eastAsiaTheme="minorEastAsia" w:hAnsi="Times New Roman" w:cs="Times New Roman"/>
+          <w:b/>
+          <w:bCs/>
+          <w:i/>
+          <w:iCs/>
+          <w:color w:val="000000" w:themeColor="text1"/>
+          <w:vertAlign w:val="subscript"/>
+          <w:lang w:val="en-US"/>
+        </w:rPr>
+        <w:t xml:space="preserve"> </w:t>
       </w:r>
       <w:r>
         <w:rPr>
@@ -3238,6 +3422,7 @@
           <w:lang w:val="en-US"/>
         </w:rPr>
       </w:pPr>
+      <w:proofErr w:type="spellStart"/>
       <w:r>
         <w:rPr>
           <w:rFonts w:ascii="Times New Roman" w:eastAsiaTheme="minorEastAsia" w:hAnsi="Times New Roman" w:cs="Times New Roman"/>
@@ -3261,6 +3446,7 @@
         </w:rPr>
         <w:t>ak</w:t>
       </w:r>
+      <w:proofErr w:type="spellEnd"/>
       <w:r>
         <w:rPr>
           <w:rFonts w:ascii="Times New Roman" w:eastAsiaTheme="minorEastAsia" w:hAnsi="Times New Roman" w:cs="Times New Roman"/>
@@ -3269,6 +3455,7 @@
         </w:rPr>
         <w:t xml:space="preserve"> is simply base e≈2.718... e ≈ 2.718...  raised to the activation level of the kth </w:t>
       </w:r>
+      <w:proofErr w:type="spellStart"/>
       <w:r>
         <w:rPr>
           <w:rFonts w:ascii="Times New Roman" w:eastAsiaTheme="minorEastAsia" w:hAnsi="Times New Roman" w:cs="Times New Roman"/>
@@ -3294,6 +3481,7 @@
         </w:rPr>
         <w:t>th</w:t>
       </w:r>
+      <w:proofErr w:type="spellEnd"/>
       <w:r>
         <w:rPr>
           <w:rFonts w:ascii="Times New Roman" w:eastAsiaTheme="minorEastAsia" w:hAnsi="Times New Roman" w:cs="Times New Roman"/>
@@ -3330,7 +3518,23 @@
           <w:rFonts w:ascii="Times New Roman" w:hAnsi="Times New Roman" w:cs="Times New Roman"/>
           <w:color w:val="000000" w:themeColor="text1"/>
         </w:rPr>
-        <w:t xml:space="preserve"> represents number of buckets utilized by encoder (number of Output rows in Weight matrix)</w:t>
+        <w:t xml:space="preserve"> represents number of buckets utilized by encoder (number of Output </w:t>
+      </w:r>
+      <w:proofErr w:type="spellStart"/>
+      <w:r>
+        <w:rPr>
+          <w:rFonts w:ascii="Times New Roman" w:hAnsi="Times New Roman" w:cs="Times New Roman"/>
+          <w:color w:val="000000" w:themeColor="text1"/>
+        </w:rPr>
+        <w:t>rows</w:t>
+      </w:r>
+      <w:proofErr w:type="spellEnd"/>
+      <w:r>
+        <w:rPr>
+          <w:rFonts w:ascii="Times New Roman" w:hAnsi="Times New Roman" w:cs="Times New Roman"/>
+          <w:color w:val="000000" w:themeColor="text1"/>
+        </w:rPr>
+        <w:t xml:space="preserve"> in Weight matrix)</w:t>
       </w:r>
     </w:p>
     <w:p>
@@ -3489,6 +3693,7 @@
         </w:rPr>
         <w:t xml:space="preserve">the sum of base </w:t>
       </w:r>
+      <w:proofErr w:type="spellStart"/>
       <w:r>
         <w:rPr>
           <w:rFonts w:ascii="Times New Roman" w:eastAsiaTheme="minorEastAsia" w:hAnsi="Times New Roman" w:cs="Times New Roman"/>
@@ -3500,6 +3705,7 @@
         </w:rPr>
         <w:t>e</w:t>
       </w:r>
+      <w:proofErr w:type="spellEnd"/>
       <w:r>
         <w:rPr>
           <w:rFonts w:ascii="Times New Roman" w:eastAsiaTheme="minorEastAsia" w:hAnsi="Times New Roman" w:cs="Times New Roman"/>
@@ -3527,7 +3733,27 @@
           <w:color w:val="000000" w:themeColor="text1"/>
           <w:lang w:val="en-US"/>
         </w:rPr>
-        <w:t xml:space="preserve">We will use the Softmax function for each bucket to determine the probability distribution. The bucket with the highest probability value (denoted by </w:t>
+        <w:t xml:space="preserve">We will use the </w:t>
+      </w:r>
+      <w:proofErr w:type="spellStart"/>
+      <w:r>
+        <w:rPr>
+          <w:rFonts w:ascii="Times New Roman" w:eastAsiaTheme="minorEastAsia" w:hAnsi="Times New Roman" w:cs="Times New Roman"/>
+          <w:iCs/>
+          <w:color w:val="000000" w:themeColor="text1"/>
+          <w:lang w:val="en-US"/>
+        </w:rPr>
+        <w:t>Softmax</w:t>
+      </w:r>
+      <w:proofErr w:type="spellEnd"/>
+      <w:r>
+        <w:rPr>
+          <w:rFonts w:ascii="Times New Roman" w:eastAsiaTheme="minorEastAsia" w:hAnsi="Times New Roman" w:cs="Times New Roman"/>
+          <w:iCs/>
+          <w:color w:val="000000" w:themeColor="text1"/>
+          <w:lang w:val="en-US"/>
+        </w:rPr>
+        <w:t xml:space="preserve"> function for each bucket to determine the probability distribution. The bucket with the highest probability value (denoted by </w:t>
       </w:r>
       <w:r>
         <w:rPr>
@@ -3676,7 +3902,17 @@
           <w:bCs/>
           <w:color w:val="000000" w:themeColor="text1"/>
         </w:rPr>
-        <w:t>, ..., y</w:t>
+        <w:t xml:space="preserve">, ..., </w:t>
+      </w:r>
+      <w:proofErr w:type="spellStart"/>
+      <w:r>
+        <w:rPr>
+          <w:rFonts w:ascii="Times New Roman" w:eastAsia="Times New Roman" w:hAnsi="Times New Roman" w:cs="Times New Roman"/>
+          <w:b/>
+          <w:bCs/>
+          <w:color w:val="000000" w:themeColor="text1"/>
+        </w:rPr>
+        <w:t>y</w:t>
       </w:r>
       <w:r>
         <w:rPr>
@@ -3688,6 +3924,7 @@
         </w:rPr>
         <w:t>k</w:t>
       </w:r>
+      <w:proofErr w:type="spellEnd"/>
       <w:r>
         <w:rPr>
           <w:rFonts w:ascii="Times New Roman" w:eastAsia="Times New Roman" w:hAnsi="Times New Roman" w:cs="Times New Roman"/>
@@ -3907,7 +4144,18 @@
           <w:color w:val="000000" w:themeColor="text1"/>
           <w:lang w:val="en-US"/>
         </w:rPr>
-        <w:t>, …., z</w:t>
+        <w:t xml:space="preserve">, …., </w:t>
+      </w:r>
+      <w:proofErr w:type="spellStart"/>
+      <w:r>
+        <w:rPr>
+          <w:rFonts w:ascii="Times New Roman" w:eastAsia="Times New Roman" w:hAnsi="Times New Roman" w:cs="Times New Roman"/>
+          <w:b/>
+          <w:bCs/>
+          <w:color w:val="000000" w:themeColor="text1"/>
+          <w:lang w:val="en-US"/>
+        </w:rPr>
+        <w:t>z</w:t>
       </w:r>
       <w:r>
         <w:rPr>
@@ -3920,6 +4168,7 @@
         </w:rPr>
         <w:t>k</w:t>
       </w:r>
+      <w:proofErr w:type="spellEnd"/>
       <w:r>
         <w:rPr>
           <w:rFonts w:ascii="Times New Roman" w:eastAsia="Times New Roman" w:hAnsi="Times New Roman" w:cs="Times New Roman"/>
@@ -4090,6 +4339,7 @@
           <w:lang w:val="en-US"/>
         </w:rPr>
       </w:pPr>
+      <w:proofErr w:type="spellStart"/>
       <w:r>
         <w:rPr>
           <w:rFonts w:ascii="Times New Roman" w:eastAsia="Times New Roman" w:hAnsi="Times New Roman" w:cs="Times New Roman"/>
@@ -4111,15 +4361,27 @@
         </w:rPr>
         <w:t>j</w:t>
       </w:r>
-      <w:r>
-        <w:rPr>
-          <w:rFonts w:ascii="Times New Roman" w:eastAsia="Times New Roman" w:hAnsi="Times New Roman" w:cs="Times New Roman"/>
-          <w:b/>
-          <w:bCs/>
-          <w:color w:val="000000" w:themeColor="text1"/>
-          <w:lang w:val="en-US"/>
-        </w:rPr>
-        <w:t xml:space="preserve"> = z</w:t>
+      <w:proofErr w:type="spellEnd"/>
+      <w:r>
+        <w:rPr>
+          <w:rFonts w:ascii="Times New Roman" w:eastAsia="Times New Roman" w:hAnsi="Times New Roman" w:cs="Times New Roman"/>
+          <w:b/>
+          <w:bCs/>
+          <w:color w:val="000000" w:themeColor="text1"/>
+          <w:lang w:val="en-US"/>
+        </w:rPr>
+        <w:t xml:space="preserve"> = </w:t>
+      </w:r>
+      <w:proofErr w:type="spellStart"/>
+      <w:r>
+        <w:rPr>
+          <w:rFonts w:ascii="Times New Roman" w:eastAsia="Times New Roman" w:hAnsi="Times New Roman" w:cs="Times New Roman"/>
+          <w:b/>
+          <w:bCs/>
+          <w:color w:val="000000" w:themeColor="text1"/>
+          <w:lang w:val="en-US"/>
+        </w:rPr>
+        <w:t>z</w:t>
       </w:r>
       <w:r>
         <w:rPr>
@@ -4132,15 +4394,27 @@
         </w:rPr>
         <w:t>j</w:t>
       </w:r>
-      <w:r>
-        <w:rPr>
-          <w:rFonts w:ascii="Times New Roman" w:eastAsia="Times New Roman" w:hAnsi="Times New Roman" w:cs="Times New Roman"/>
-          <w:b/>
-          <w:bCs/>
-          <w:color w:val="000000" w:themeColor="text1"/>
-          <w:lang w:val="en-US"/>
-        </w:rPr>
-        <w:t xml:space="preserve"> – y</w:t>
+      <w:proofErr w:type="spellEnd"/>
+      <w:r>
+        <w:rPr>
+          <w:rFonts w:ascii="Times New Roman" w:eastAsia="Times New Roman" w:hAnsi="Times New Roman" w:cs="Times New Roman"/>
+          <w:b/>
+          <w:bCs/>
+          <w:color w:val="000000" w:themeColor="text1"/>
+          <w:lang w:val="en-US"/>
+        </w:rPr>
+        <w:t xml:space="preserve"> – </w:t>
+      </w:r>
+      <w:proofErr w:type="spellStart"/>
+      <w:r>
+        <w:rPr>
+          <w:rFonts w:ascii="Times New Roman" w:eastAsia="Times New Roman" w:hAnsi="Times New Roman" w:cs="Times New Roman"/>
+          <w:b/>
+          <w:bCs/>
+          <w:color w:val="000000" w:themeColor="text1"/>
+          <w:lang w:val="en-US"/>
+        </w:rPr>
+        <w:t>y</w:t>
       </w:r>
       <w:r>
         <w:rPr>
@@ -4153,6 +4427,7 @@
         </w:rPr>
         <w:t>j</w:t>
       </w:r>
+      <w:proofErr w:type="spellEnd"/>
     </w:p>
     <w:p>
       <w:pPr>
@@ -4210,6 +4485,7 @@
           <w:lang w:val="en-US"/>
         </w:rPr>
       </w:pPr>
+      <w:proofErr w:type="spellStart"/>
       <w:r>
         <w:rPr>
           <w:rFonts w:ascii="Times New Roman" w:eastAsia="Times New Roman" w:hAnsi="Times New Roman" w:cs="Times New Roman"/>
@@ -4229,18 +4505,9 @@
           <w:vertAlign w:val="subscript"/>
           <w:lang w:val="en-US"/>
         </w:rPr>
-        <w:t xml:space="preserve">j </w:t>
-      </w:r>
-      <w:r>
-        <w:rPr>
-          <w:rFonts w:ascii="Times New Roman" w:eastAsia="Times New Roman" w:hAnsi="Times New Roman" w:cs="Times New Roman"/>
-          <w:b/>
-          <w:bCs/>
-          <w:color w:val="000000" w:themeColor="text1"/>
-          <w:lang w:val="en-US"/>
-        </w:rPr>
-        <w:t>= α (error</w:t>
-      </w:r>
+        <w:t>j</w:t>
+      </w:r>
+      <w:proofErr w:type="spellEnd"/>
       <w:r>
         <w:rPr>
           <w:rFonts w:ascii="Times New Roman" w:eastAsia="Times New Roman" w:hAnsi="Times New Roman" w:cs="Times New Roman"/>
@@ -4250,8 +4517,41 @@
           <w:vertAlign w:val="subscript"/>
           <w:lang w:val="en-US"/>
         </w:rPr>
+        <w:t xml:space="preserve"> </w:t>
+      </w:r>
+      <w:r>
+        <w:rPr>
+          <w:rFonts w:ascii="Times New Roman" w:eastAsia="Times New Roman" w:hAnsi="Times New Roman" w:cs="Times New Roman"/>
+          <w:b/>
+          <w:bCs/>
+          <w:color w:val="000000" w:themeColor="text1"/>
+          <w:lang w:val="en-US"/>
+        </w:rPr>
+        <w:t>= α (</w:t>
+      </w:r>
+      <w:proofErr w:type="spellStart"/>
+      <w:r>
+        <w:rPr>
+          <w:rFonts w:ascii="Times New Roman" w:eastAsia="Times New Roman" w:hAnsi="Times New Roman" w:cs="Times New Roman"/>
+          <w:b/>
+          <w:bCs/>
+          <w:color w:val="000000" w:themeColor="text1"/>
+          <w:lang w:val="en-US"/>
+        </w:rPr>
+        <w:t>error</w:t>
+      </w:r>
+      <w:r>
+        <w:rPr>
+          <w:rFonts w:ascii="Times New Roman" w:eastAsia="Times New Roman" w:hAnsi="Times New Roman" w:cs="Times New Roman"/>
+          <w:b/>
+          <w:bCs/>
+          <w:color w:val="000000" w:themeColor="text1"/>
+          <w:vertAlign w:val="subscript"/>
+          <w:lang w:val="en-US"/>
+        </w:rPr>
         <w:t>j</w:t>
       </w:r>
+      <w:proofErr w:type="spellEnd"/>
       <w:r>
         <w:rPr>
           <w:rFonts w:ascii="Times New Roman" w:eastAsia="Times New Roman" w:hAnsi="Times New Roman" w:cs="Times New Roman"/>
@@ -4344,16 +4644,7 @@
           <w:color w:val="000000" w:themeColor="text1"/>
           <w:lang w:val="en-US"/>
         </w:rPr>
-        <w:t xml:space="preserve">The value of Alpha is determined before constructing the Sparse Distributed Representation (SDR) to enable rapid adaptation to new learning. Typically, Alpha is set to a value that is relatively large but still close to zero. To update the weight matrix, we multiply the error for each element of the predicted probability distribution with Alpha </w:t>
-      </w:r>
-      <w:r>
-        <w:rPr>
-          <w:rFonts w:ascii="Times New Roman" w:eastAsia="Times New Roman" w:hAnsi="Times New Roman" w:cs="Times New Roman"/>
-          <w:color w:val="000000" w:themeColor="text1"/>
-          <w:lang w:val="en-US"/>
-        </w:rPr>
-        <w:lastRenderedPageBreak/>
-        <w:t>to obtain an updated value. This updated value is then used to adjust the active columns of the weight matrix that correspond to the input being processed.</w:t>
+        <w:t>The value of Alpha is determined before constructing the Sparse Distributed Representation (SDR) to enable rapid adaptation to new learning. Typically, Alpha is set to a value that is relatively large but still close to zero. To update the weight matrix, we multiply the error for each element of the predicted probability distribution with Alpha to obtain an updated value. This updated value is then used to adjust the active columns of the weight matrix that correspond to the input being processed.</w:t>
       </w:r>
     </w:p>
     <w:p>
@@ -4376,7 +4667,19 @@
           <w:color w:val="000000" w:themeColor="text1"/>
           <w:lang w:val="en-US"/>
         </w:rPr>
-        <w:t>W' = W</w:t>
+        <w:lastRenderedPageBreak/>
+        <w:t xml:space="preserve">W' = </w:t>
+      </w:r>
+      <w:proofErr w:type="spellStart"/>
+      <w:r>
+        <w:rPr>
+          <w:rFonts w:ascii="Times New Roman" w:eastAsia="Times New Roman" w:hAnsi="Times New Roman" w:cs="Times New Roman"/>
+          <w:b/>
+          <w:bCs/>
+          <w:color w:val="000000" w:themeColor="text1"/>
+          <w:lang w:val="en-US"/>
+        </w:rPr>
+        <w:t>W</w:t>
       </w:r>
       <w:r>
         <w:rPr>
@@ -4387,18 +4690,9 @@
           <w:vertAlign w:val="subscript"/>
           <w:lang w:val="en-US"/>
         </w:rPr>
-        <w:t xml:space="preserve">ij </w:t>
-      </w:r>
-      <w:r>
-        <w:rPr>
-          <w:rFonts w:ascii="Times New Roman" w:eastAsia="Times New Roman" w:hAnsi="Times New Roman" w:cs="Times New Roman"/>
-          <w:b/>
-          <w:bCs/>
-          <w:color w:val="000000" w:themeColor="text1"/>
-          <w:lang w:val="en-US"/>
-        </w:rPr>
-        <w:t>+ α(z</w:t>
-      </w:r>
+        <w:t>ij</w:t>
+      </w:r>
+      <w:proofErr w:type="spellEnd"/>
       <w:r>
         <w:rPr>
           <w:rFonts w:ascii="Times New Roman" w:eastAsia="Times New Roman" w:hAnsi="Times New Roman" w:cs="Times New Roman"/>
@@ -4408,17 +4702,61 @@
           <w:vertAlign w:val="subscript"/>
           <w:lang w:val="en-US"/>
         </w:rPr>
+        <w:t xml:space="preserve"> </w:t>
+      </w:r>
+      <w:r>
+        <w:rPr>
+          <w:rFonts w:ascii="Times New Roman" w:eastAsia="Times New Roman" w:hAnsi="Times New Roman" w:cs="Times New Roman"/>
+          <w:b/>
+          <w:bCs/>
+          <w:color w:val="000000" w:themeColor="text1"/>
+          <w:lang w:val="en-US"/>
+        </w:rPr>
+        <w:t>+ α(</w:t>
+      </w:r>
+      <w:proofErr w:type="spellStart"/>
+      <w:r>
+        <w:rPr>
+          <w:rFonts w:ascii="Times New Roman" w:eastAsia="Times New Roman" w:hAnsi="Times New Roman" w:cs="Times New Roman"/>
+          <w:b/>
+          <w:bCs/>
+          <w:color w:val="000000" w:themeColor="text1"/>
+          <w:lang w:val="en-US"/>
+        </w:rPr>
+        <w:t>z</w:t>
+      </w:r>
+      <w:r>
+        <w:rPr>
+          <w:rFonts w:ascii="Times New Roman" w:eastAsia="Times New Roman" w:hAnsi="Times New Roman" w:cs="Times New Roman"/>
+          <w:b/>
+          <w:bCs/>
+          <w:color w:val="000000" w:themeColor="text1"/>
+          <w:vertAlign w:val="subscript"/>
+          <w:lang w:val="en-US"/>
+        </w:rPr>
         <w:t>j</w:t>
       </w:r>
-      <w:r>
-        <w:rPr>
-          <w:rFonts w:ascii="Times New Roman" w:eastAsia="Times New Roman" w:hAnsi="Times New Roman" w:cs="Times New Roman"/>
-          <w:b/>
-          <w:bCs/>
-          <w:color w:val="000000" w:themeColor="text1"/>
-          <w:lang w:val="en-US"/>
-        </w:rPr>
-        <w:t xml:space="preserve"> – y</w:t>
+      <w:proofErr w:type="spellEnd"/>
+      <w:r>
+        <w:rPr>
+          <w:rFonts w:ascii="Times New Roman" w:eastAsia="Times New Roman" w:hAnsi="Times New Roman" w:cs="Times New Roman"/>
+          <w:b/>
+          <w:bCs/>
+          <w:color w:val="000000" w:themeColor="text1"/>
+          <w:lang w:val="en-US"/>
+        </w:rPr>
+        <w:t xml:space="preserve"> – </w:t>
+      </w:r>
+      <w:proofErr w:type="spellStart"/>
+      <w:r>
+        <w:rPr>
+          <w:rFonts w:ascii="Times New Roman" w:eastAsia="Times New Roman" w:hAnsi="Times New Roman" w:cs="Times New Roman"/>
+          <w:b/>
+          <w:bCs/>
+          <w:color w:val="000000" w:themeColor="text1"/>
+          <w:lang w:val="en-US"/>
+        </w:rPr>
+        <w:t>y</w:t>
       </w:r>
       <w:r>
         <w:rPr>
@@ -4431,6 +4769,7 @@
         </w:rPr>
         <w:t>j</w:t>
       </w:r>
+      <w:proofErr w:type="spellEnd"/>
       <w:r>
         <w:rPr>
           <w:rFonts w:ascii="Times New Roman" w:eastAsia="Times New Roman" w:hAnsi="Times New Roman" w:cs="Times New Roman"/>
@@ -4452,6 +4791,7 @@
           <w:lang w:val="en-US"/>
         </w:rPr>
       </w:pPr>
+      <w:proofErr w:type="spellStart"/>
       <w:r>
         <w:rPr>
           <w:rFonts w:ascii="Times New Roman" w:eastAsia="Times New Roman" w:hAnsi="Times New Roman" w:cs="Times New Roman"/>
@@ -4473,15 +4813,27 @@
         </w:rPr>
         <w:t>ij</w:t>
       </w:r>
-      <w:r>
-        <w:rPr>
-          <w:rFonts w:ascii="Times New Roman" w:eastAsia="Times New Roman" w:hAnsi="Times New Roman" w:cs="Times New Roman"/>
-          <w:b/>
-          <w:bCs/>
-          <w:color w:val="000000" w:themeColor="text1"/>
-          <w:lang w:val="en-US"/>
-        </w:rPr>
-        <w:t xml:space="preserve"> = W</w:t>
+      <w:proofErr w:type="spellEnd"/>
+      <w:r>
+        <w:rPr>
+          <w:rFonts w:ascii="Times New Roman" w:eastAsia="Times New Roman" w:hAnsi="Times New Roman" w:cs="Times New Roman"/>
+          <w:b/>
+          <w:bCs/>
+          <w:color w:val="000000" w:themeColor="text1"/>
+          <w:lang w:val="en-US"/>
+        </w:rPr>
+        <w:t xml:space="preserve"> = </w:t>
+      </w:r>
+      <w:proofErr w:type="spellStart"/>
+      <w:r>
+        <w:rPr>
+          <w:rFonts w:ascii="Times New Roman" w:eastAsia="Times New Roman" w:hAnsi="Times New Roman" w:cs="Times New Roman"/>
+          <w:b/>
+          <w:bCs/>
+          <w:color w:val="000000" w:themeColor="text1"/>
+          <w:lang w:val="en-US"/>
+        </w:rPr>
+        <w:t>W</w:t>
       </w:r>
       <w:r>
         <w:rPr>
@@ -4492,18 +4844,9 @@
           <w:vertAlign w:val="subscript"/>
           <w:lang w:val="en-US"/>
         </w:rPr>
-        <w:t xml:space="preserve">ij </w:t>
-      </w:r>
-      <w:r>
-        <w:rPr>
-          <w:rFonts w:ascii="Times New Roman" w:eastAsia="Times New Roman" w:hAnsi="Times New Roman" w:cs="Times New Roman"/>
-          <w:b/>
-          <w:bCs/>
-          <w:color w:val="000000" w:themeColor="text1"/>
-          <w:lang w:val="en-US"/>
-        </w:rPr>
-        <w:t>+ x</w:t>
-      </w:r>
+        <w:t>ij</w:t>
+      </w:r>
+      <w:proofErr w:type="spellEnd"/>
       <w:r>
         <w:rPr>
           <w:rFonts w:ascii="Times New Roman" w:eastAsia="Times New Roman" w:hAnsi="Times New Roman" w:cs="Times New Roman"/>
@@ -4513,17 +4856,61 @@
           <w:vertAlign w:val="subscript"/>
           <w:lang w:val="en-US"/>
         </w:rPr>
+        <w:t xml:space="preserve"> </w:t>
+      </w:r>
+      <w:r>
+        <w:rPr>
+          <w:rFonts w:ascii="Times New Roman" w:eastAsia="Times New Roman" w:hAnsi="Times New Roman" w:cs="Times New Roman"/>
+          <w:b/>
+          <w:bCs/>
+          <w:color w:val="000000" w:themeColor="text1"/>
+          <w:lang w:val="en-US"/>
+        </w:rPr>
+        <w:t xml:space="preserve">+ </w:t>
+      </w:r>
+      <w:proofErr w:type="spellStart"/>
+      <w:r>
+        <w:rPr>
+          <w:rFonts w:ascii="Times New Roman" w:eastAsia="Times New Roman" w:hAnsi="Times New Roman" w:cs="Times New Roman"/>
+          <w:b/>
+          <w:bCs/>
+          <w:color w:val="000000" w:themeColor="text1"/>
+          <w:lang w:val="en-US"/>
+        </w:rPr>
+        <w:t>x</w:t>
+      </w:r>
+      <w:r>
+        <w:rPr>
+          <w:rFonts w:ascii="Times New Roman" w:eastAsia="Times New Roman" w:hAnsi="Times New Roman" w:cs="Times New Roman"/>
+          <w:b/>
+          <w:bCs/>
+          <w:color w:val="000000" w:themeColor="text1"/>
+          <w:vertAlign w:val="subscript"/>
+          <w:lang w:val="en-US"/>
+        </w:rPr>
         <w:t>j</w:t>
       </w:r>
-      <w:r>
-        <w:rPr>
-          <w:rFonts w:ascii="Times New Roman" w:eastAsia="Times New Roman" w:hAnsi="Times New Roman" w:cs="Times New Roman"/>
-          <w:b/>
-          <w:bCs/>
-          <w:color w:val="000000" w:themeColor="text1"/>
-          <w:lang w:val="en-US"/>
-        </w:rPr>
-        <w:t>(α (z</w:t>
+      <w:proofErr w:type="spellEnd"/>
+      <w:r>
+        <w:rPr>
+          <w:rFonts w:ascii="Times New Roman" w:eastAsia="Times New Roman" w:hAnsi="Times New Roman" w:cs="Times New Roman"/>
+          <w:b/>
+          <w:bCs/>
+          <w:color w:val="000000" w:themeColor="text1"/>
+          <w:lang w:val="en-US"/>
+        </w:rPr>
+        <w:t>(α (</w:t>
+      </w:r>
+      <w:proofErr w:type="spellStart"/>
+      <w:r>
+        <w:rPr>
+          <w:rFonts w:ascii="Times New Roman" w:eastAsia="Times New Roman" w:hAnsi="Times New Roman" w:cs="Times New Roman"/>
+          <w:b/>
+          <w:bCs/>
+          <w:color w:val="000000" w:themeColor="text1"/>
+          <w:lang w:val="en-US"/>
+        </w:rPr>
+        <w:t>z</w:t>
       </w:r>
       <w:r>
         <w:rPr>
@@ -4536,15 +4923,27 @@
         </w:rPr>
         <w:t>j</w:t>
       </w:r>
-      <w:r>
-        <w:rPr>
-          <w:rFonts w:ascii="Times New Roman" w:eastAsia="Times New Roman" w:hAnsi="Times New Roman" w:cs="Times New Roman"/>
-          <w:b/>
-          <w:bCs/>
-          <w:color w:val="000000" w:themeColor="text1"/>
-          <w:lang w:val="en-US"/>
-        </w:rPr>
-        <w:t xml:space="preserve"> – y</w:t>
+      <w:proofErr w:type="spellEnd"/>
+      <w:r>
+        <w:rPr>
+          <w:rFonts w:ascii="Times New Roman" w:eastAsia="Times New Roman" w:hAnsi="Times New Roman" w:cs="Times New Roman"/>
+          <w:b/>
+          <w:bCs/>
+          <w:color w:val="000000" w:themeColor="text1"/>
+          <w:lang w:val="en-US"/>
+        </w:rPr>
+        <w:t xml:space="preserve"> – </w:t>
+      </w:r>
+      <w:proofErr w:type="spellStart"/>
+      <w:r>
+        <w:rPr>
+          <w:rFonts w:ascii="Times New Roman" w:eastAsia="Times New Roman" w:hAnsi="Times New Roman" w:cs="Times New Roman"/>
+          <w:b/>
+          <w:bCs/>
+          <w:color w:val="000000" w:themeColor="text1"/>
+          <w:lang w:val="en-US"/>
+        </w:rPr>
+        <w:t>y</w:t>
       </w:r>
       <w:r>
         <w:rPr>
@@ -4557,6 +4956,7 @@
         </w:rPr>
         <w:t>j</w:t>
       </w:r>
+      <w:proofErr w:type="spellEnd"/>
       <w:r>
         <w:rPr>
           <w:rFonts w:ascii="Times New Roman" w:eastAsia="Times New Roman" w:hAnsi="Times New Roman" w:cs="Times New Roman"/>
@@ -4718,14 +5118,7 @@
           <w:rFonts w:ascii="Times New Roman" w:eastAsia="Times New Roman" w:hAnsi="Times New Roman" w:cs="Times New Roman"/>
           <w:color w:val="000000" w:themeColor="text1"/>
         </w:rPr>
-        <w:t xml:space="preserve">The SDR Classifier's infer method is used to make predictions for new input data. It takes as input an SDR representing the current input, and an SDR representing the previous context or state of the sequence. The infer method uses the stored memory from past input sequences to </w:t>
-      </w:r>
-      <w:r>
-        <w:rPr>
-          <w:rFonts w:ascii="Times New Roman" w:eastAsia="Times New Roman" w:hAnsi="Times New Roman" w:cs="Times New Roman"/>
-          <w:color w:val="000000" w:themeColor="text1"/>
-        </w:rPr>
-        <w:t>predict the next output in the sequence based on the current input and previous state.</w:t>
+        <w:t>The SDR Classifier's infer method is used to make predictions for new input data. It takes as input an SDR representing the current input, and an SDR representing the previous context or state of the sequence. The infer method uses the stored memory from past input sequences to predict the next output in the sequence based on the current input and previous state.</w:t>
       </w:r>
     </w:p>
     <w:p>
@@ -4742,7 +5135,14 @@
           <w:rFonts w:ascii="Times New Roman" w:eastAsia="Times New Roman" w:hAnsi="Times New Roman" w:cs="Times New Roman"/>
           <w:color w:val="000000" w:themeColor="text1"/>
         </w:rPr>
-        <w:t>The infer method starts by calculating the overlap between the current input and each of the stored patterns in the classifier's memory, similar to the compute method. The overlap is a measure of how well the current input matches each of the stored patterns.</w:t>
+        <w:t xml:space="preserve">The infer method starts by calculating the overlap between the current input and each of the stored patterns in the classifier's memory, </w:t>
+      </w:r>
+      <w:r>
+        <w:rPr>
+          <w:rFonts w:ascii="Times New Roman" w:eastAsia="Times New Roman" w:hAnsi="Times New Roman" w:cs="Times New Roman"/>
+          <w:color w:val="000000" w:themeColor="text1"/>
+        </w:rPr>
+        <w:t>similar to the compute method. The overlap is a measure of how well the current input matches each of the stored patterns.</w:t>
       </w:r>
     </w:p>
     <w:p>
@@ -4902,15 +5302,7 @@
           <w:rFonts w:ascii="Times New Roman" w:eastAsia="Times New Roman" w:hAnsi="Times New Roman" w:cs="Times New Roman"/>
           <w:color w:val="000000" w:themeColor="text1"/>
         </w:rPr>
-        <w:t xml:space="preserve">Single pattern [1, 5] applied to two encoded buckets 0 and 1 for 10 times in a single step classifier. Since there are only 2 bucket and same pattern is applied to both buckets, </w:t>
-      </w:r>
-      <w:r>
-        <w:rPr>
-          <w:rFonts w:ascii="Times New Roman" w:eastAsia="Times New Roman" w:hAnsi="Times New Roman" w:cs="Times New Roman"/>
-          <w:color w:val="000000" w:themeColor="text1"/>
-        </w:rPr>
-        <w:lastRenderedPageBreak/>
-        <w:t>expected output is 50% probability for the buckets 0 and 1.</w:t>
+        <w:t>Single pattern [1, 5] applied to two encoded buckets 0 and 1 for 10 times in a single step classifier. Since there are only 2 bucket and same pattern is applied to both buckets, expected output is 50% probability for the buckets 0 and 1.</w:t>
       </w:r>
     </w:p>
     <w:p>
@@ -4944,7 +5336,15 @@
           <w:rFonts w:ascii="Times New Roman" w:eastAsia="Times New Roman" w:hAnsi="Times New Roman" w:cs="Times New Roman"/>
           <w:color w:val="000000" w:themeColor="text1"/>
         </w:rPr>
-        <w:t>Single pattern [1, 5, 9] and actual value 34.7 applied to single encoded bucket 4 and compute method is executed only for single time. Since it is the first iteration and there are no existing previous values, default output will be returned in the actual value list. So expected value at index 0 is 34.7.</w:t>
+        <w:t xml:space="preserve">Single pattern [1, 5, 9] and actual value 34.7 applied to single encoded bucket 4 and compute </w:t>
+      </w:r>
+      <w:r>
+        <w:rPr>
+          <w:rFonts w:ascii="Times New Roman" w:eastAsia="Times New Roman" w:hAnsi="Times New Roman" w:cs="Times New Roman"/>
+          <w:color w:val="000000" w:themeColor="text1"/>
+        </w:rPr>
+        <w:lastRenderedPageBreak/>
+        <w:t>method is executed only for single time. Since it is the first iteration and there are no existing previous values, default output will be returned in the actual value list. So expected value at index 0 is 34.7.</w:t>
       </w:r>
     </w:p>
     <w:p>
@@ -5046,7 +5446,23 @@
           <w:rFonts w:ascii="Times New Roman" w:eastAsia="Times New Roman" w:hAnsi="Times New Roman" w:cs="Times New Roman"/>
           <w:color w:val="000000" w:themeColor="text1"/>
         </w:rPr>
-        <w:t>In the fifth iteration, we use the inferred value for the given bucket. It uses the currently stored knowledge in weight matrix from previous patterns, preforms softmax normalization and returns the final probability distribution for each bucket i.e., from 0 to 5.</w:t>
+        <w:t xml:space="preserve">In the fifth iteration, we use the inferred value for the given bucket. It uses the currently stored knowledge in weight matrix from previous patterns, preforms </w:t>
+      </w:r>
+      <w:proofErr w:type="spellStart"/>
+      <w:r>
+        <w:rPr>
+          <w:rFonts w:ascii="Times New Roman" w:eastAsia="Times New Roman" w:hAnsi="Times New Roman" w:cs="Times New Roman"/>
+          <w:color w:val="000000" w:themeColor="text1"/>
+        </w:rPr>
+        <w:t>softmax</w:t>
+      </w:r>
+      <w:proofErr w:type="spellEnd"/>
+      <w:r>
+        <w:rPr>
+          <w:rFonts w:ascii="Times New Roman" w:eastAsia="Times New Roman" w:hAnsi="Times New Roman" w:cs="Times New Roman"/>
+          <w:color w:val="000000" w:themeColor="text1"/>
+        </w:rPr>
+        <w:t xml:space="preserve"> normalization and returns the final probability distribution for each bucket i.e., from 0 to 5.</w:t>
       </w:r>
     </w:p>
     <w:p>
@@ -5098,10 +5514,7 @@
         <w:t xml:space="preserve">In conclusion, Sparse Distributed Representation Classifier is a powerful technique for representing and classifying data. </w:t>
       </w:r>
       <w:r>
-        <w:t xml:space="preserve">The SDR classifier was evaluated on </w:t>
-      </w:r>
-      <w:r>
-        <w:t>a real-world dataset, and the results demonstrated its effectiveness in achieving high accuracy in classification tasks.</w:t>
+        <w:t>The SDR classifier was evaluated on a real-world dataset, and the results demonstrated its effectiveness in achieving high accuracy in classification tasks.</w:t>
       </w:r>
     </w:p>
     <w:p>
@@ -5291,7 +5704,29 @@
           <w:shd w:val="clear" w:color="auto" w:fill="FFFFFF"/>
           <w:lang w:val="en-IN" w:eastAsia="x-none"/>
         </w:rPr>
-        <w:t xml:space="preserve">“Classifiers,” Classifiers - NuPIC 1.0.5 documentation. [Online]. Available: https://nupic.docs.numenta.org/stable/api/algorithms/classifiers.html. [Accessed: 22-Mar-2023].  </w:t>
+        <w:t xml:space="preserve">“Classifiers,” Classifiers - </w:t>
+      </w:r>
+      <w:proofErr w:type="spellStart"/>
+      <w:r>
+        <w:rPr>
+          <w:rFonts w:ascii="Times New Roman" w:eastAsia="SimSun" w:hAnsi="Times New Roman" w:cs="Times New Roman"/>
+          <w:color w:val="000000" w:themeColor="text1"/>
+          <w:spacing w:val="-1"/>
+          <w:shd w:val="clear" w:color="auto" w:fill="FFFFFF"/>
+          <w:lang w:val="en-IN" w:eastAsia="x-none"/>
+        </w:rPr>
+        <w:t>NuPIC</w:t>
+      </w:r>
+      <w:proofErr w:type="spellEnd"/>
+      <w:r>
+        <w:rPr>
+          <w:rFonts w:ascii="Times New Roman" w:eastAsia="SimSun" w:hAnsi="Times New Roman" w:cs="Times New Roman"/>
+          <w:color w:val="000000" w:themeColor="text1"/>
+          <w:spacing w:val="-1"/>
+          <w:shd w:val="clear" w:color="auto" w:fill="FFFFFF"/>
+          <w:lang w:val="en-IN" w:eastAsia="x-none"/>
+        </w:rPr>
+        <w:t xml:space="preserve"> 1.0.5 documentation. [Online]. Available: https://nupic.docs.numenta.org/stable/api/algorithms/classifiers.html. [Accessed: 22-Mar-2023].  </w:t>
       </w:r>
     </w:p>
     <w:p>
@@ -5321,20 +5756,7 @@
           <w:shd w:val="clear" w:color="auto" w:fill="FFFFFF"/>
           <w:lang w:val="en-IN" w:eastAsia="x-none"/>
         </w:rPr>
-        <w:t>SDR classifier, 10-Sep-2016. [Online]. Available: https://hopding.com/sdr-</w:t>
-      </w:r>
-      <w:r>
-        <w:rPr>
-          <w:rFonts w:eastAsia="SimSun"/>
-          <w:color w:val="000000" w:themeColor="text1"/>
-          <w:spacing w:val="-1"/>
-          <w:sz w:val="22"/>
-          <w:szCs w:val="22"/>
-          <w:shd w:val="clear" w:color="auto" w:fill="FFFFFF"/>
-          <w:lang w:val="en-IN" w:eastAsia="x-none"/>
-        </w:rPr>
-        <w:lastRenderedPageBreak/>
-        <w:t xml:space="preserve">classifier#title. [Accessed: 22-Mar-2023].  </w:t>
+        <w:t xml:space="preserve">SDR classifier, 10-Sep-2016. [Online]. Available: https://hopding.com/sdr-classifier#title. [Accessed: 22-Mar-2023].  </w:t>
       </w:r>
     </w:p>
     <w:p>
@@ -5362,7 +5784,18 @@
           <w:shd w:val="clear" w:color="auto" w:fill="FFFFFF"/>
           <w:lang w:val="en-IN" w:eastAsia="x-none"/>
         </w:rPr>
-        <w:t>https://github.com/wubie23/neocortexapi/blob/team-lightening/source/MySEProject/logs/sdr-test-out.txt</w:t>
+        <w:t>https://github.com/wubie23/neocortexapi/blob/team-</w:t>
+      </w:r>
+      <w:r>
+        <w:rPr>
+          <w:rFonts w:ascii="Times New Roman" w:eastAsia="SimSun" w:hAnsi="Times New Roman" w:cs="Times New Roman"/>
+          <w:color w:val="000000" w:themeColor="text1"/>
+          <w:spacing w:val="-1"/>
+          <w:shd w:val="clear" w:color="auto" w:fill="FFFFFF"/>
+          <w:lang w:val="en-IN" w:eastAsia="x-none"/>
+        </w:rPr>
+        <w:lastRenderedPageBreak/>
+        <w:t>lightening/source/MySEProject/logs/sdr-test-out.txt</w:t>
       </w:r>
     </w:p>
     <w:p>

</xml_diff>

<commit_message>
Fixed issue number 7
</commit_message>
<xml_diff>
--- a/source/MySEProject/Documentation/SDR-Classifier.docx
+++ b/source/MySEProject/Documentation/SDR-Classifier.docx
@@ -92,8 +92,39 @@
           <w:sz w:val="18"/>
           <w:szCs w:val="18"/>
         </w:rPr>
-        <w:t>By Damir Dobric/ Andreas Pech</w:t>
-      </w:r>
+        <w:t xml:space="preserve">By Damir </w:t>
+      </w:r>
+      <w:proofErr w:type="spellStart"/>
+      <w:r>
+        <w:rPr>
+          <w:rFonts w:ascii="Times New Roman" w:hAnsi="Times New Roman" w:cs="Times New Roman"/>
+          <w:color w:val="000000" w:themeColor="text1"/>
+          <w:sz w:val="18"/>
+          <w:szCs w:val="18"/>
+        </w:rPr>
+        <w:t>Dobric</w:t>
+      </w:r>
+      <w:proofErr w:type="spellEnd"/>
+      <w:r>
+        <w:rPr>
+          <w:rFonts w:ascii="Times New Roman" w:hAnsi="Times New Roman" w:cs="Times New Roman"/>
+          <w:color w:val="000000" w:themeColor="text1"/>
+          <w:sz w:val="18"/>
+          <w:szCs w:val="18"/>
+        </w:rPr>
+        <w:t xml:space="preserve">/ Andreas </w:t>
+      </w:r>
+      <w:proofErr w:type="spellStart"/>
+      <w:r>
+        <w:rPr>
+          <w:rFonts w:ascii="Times New Roman" w:hAnsi="Times New Roman" w:cs="Times New Roman"/>
+          <w:color w:val="000000" w:themeColor="text1"/>
+          <w:sz w:val="18"/>
+          <w:szCs w:val="18"/>
+        </w:rPr>
+        <w:t>Pech</w:t>
+      </w:r>
+      <w:proofErr w:type="spellEnd"/>
     </w:p>
     <w:p>
       <w:pPr>
@@ -126,6 +157,7 @@
         </w:rPr>
         <w:t xml:space="preserve">        </w:t>
       </w:r>
+      <w:proofErr w:type="spellStart"/>
       <w:r>
         <w:rPr>
           <w:rFonts w:ascii="Times New Roman" w:eastAsia="Times New Roman" w:hAnsi="Times New Roman" w:cs="Times New Roman"/>
@@ -133,8 +165,29 @@
           <w:sz w:val="18"/>
           <w:szCs w:val="18"/>
         </w:rPr>
-        <w:t>Farima Javadi</w:t>
-      </w:r>
+        <w:t>Farima</w:t>
+      </w:r>
+      <w:proofErr w:type="spellEnd"/>
+      <w:r>
+        <w:rPr>
+          <w:rFonts w:ascii="Times New Roman" w:eastAsia="Times New Roman" w:hAnsi="Times New Roman" w:cs="Times New Roman"/>
+          <w:color w:val="000000" w:themeColor="text1"/>
+          <w:sz w:val="18"/>
+          <w:szCs w:val="18"/>
+        </w:rPr>
+        <w:t xml:space="preserve"> </w:t>
+      </w:r>
+      <w:proofErr w:type="spellStart"/>
+      <w:r>
+        <w:rPr>
+          <w:rFonts w:ascii="Times New Roman" w:eastAsia="Times New Roman" w:hAnsi="Times New Roman" w:cs="Times New Roman"/>
+          <w:color w:val="000000" w:themeColor="text1"/>
+          <w:sz w:val="18"/>
+          <w:szCs w:val="18"/>
+        </w:rPr>
+        <w:t>Javadi</w:t>
+      </w:r>
+      <w:proofErr w:type="spellEnd"/>
       <w:r>
         <w:rPr>
           <w:rFonts w:ascii="Times New Roman" w:hAnsi="Times New Roman" w:cs="Times New Roman"/>
@@ -357,7 +410,27 @@
           <w:bCs/>
           <w:color w:val="000000" w:themeColor="text1"/>
         </w:rPr>
-        <w:t xml:space="preserve"> — The Sparse Distributed Representations (SDRs) are a fundamental concept in the cortical theory of intelligence. In this paper, SDR classifier is implemented using Numenta's documented and tested approach. SDR Classifier is a machine learning algorithm that can be used for anomaly detection and classification tasks. It is based on the principles of Hierarchical Temporal Memory (HTM), which is a brain-inspired computing model. The key idea behind the SDR Classifier is to represent patterns in the input data as a set of binary features, which are then used to create a set of overlapping SDRs that represent different aspects of the data. The SDR Classifier uses these overlapping SDRs to build a hierarchical classifier that can accurately classify input data. We evaluate the SDR Classifier on several benchmark datasets and show that it outperforms state-of-the-art classification algorithms in terms of accuracy and efficiency. Overall, our results demonstrate the effectiveness of the SDR Classifier and highlight its potential for a wide range of applications.</w:t>
+        <w:t xml:space="preserve"> — The Sparse Distributed Representations (SDRs) are a fundamental concept in the cortical theory of intelligence. In this paper, SDR classifier is implemented using </w:t>
+      </w:r>
+      <w:proofErr w:type="spellStart"/>
+      <w:r>
+        <w:rPr>
+          <w:rFonts w:ascii="Times New Roman" w:eastAsia="Times New Roman" w:hAnsi="Times New Roman" w:cs="Times New Roman"/>
+          <w:b/>
+          <w:bCs/>
+          <w:color w:val="000000" w:themeColor="text1"/>
+        </w:rPr>
+        <w:t>Numenta's</w:t>
+      </w:r>
+      <w:proofErr w:type="spellEnd"/>
+      <w:r>
+        <w:rPr>
+          <w:rFonts w:ascii="Times New Roman" w:eastAsia="Times New Roman" w:hAnsi="Times New Roman" w:cs="Times New Roman"/>
+          <w:b/>
+          <w:bCs/>
+          <w:color w:val="000000" w:themeColor="text1"/>
+        </w:rPr>
+        <w:t xml:space="preserve"> documented and tested approach. SDR Classifier is a machine learning algorithm that can be used for anomaly detection and classification tasks. It is based on the principles of Hierarchical Temporal Memory (HTM), which is a brain-inspired computing model. The key idea behind the SDR Classifier is to represent patterns in the input data as a set of binary features, which are then used to create a set of overlapping SDRs that represent different aspects of the data. The SDR Classifier uses these overlapping SDRs to build a hierarchical classifier that can accurately classify input data. We evaluate the SDR Classifier on several benchmark datasets and show that it outperforms state-of-the-art classification algorithms in terms of accuracy and efficiency. Overall, our results demonstrate the effectiveness of the SDR Classifier and highlight its potential for a wide range of applications.</w:t>
       </w:r>
     </w:p>
     <w:p>
@@ -523,7 +596,23 @@
           <w:color w:val="000000" w:themeColor="text1"/>
         </w:rPr>
         <w:lastRenderedPageBreak/>
-        <w:t xml:space="preserve">the human brain. The approach is based on mimicking the brain's neural processing mechanisms and aims to provide a biologically inspired model for machine learning. The time-based prediction framework of the HTM SDR Classifier is created with the purpose of predicting future data based on its previous learning and retention of input data [3]. The approach is designed to memorize the sequence of input data and learn its temporal patterns, thereby enabling it to make predictions about future data. SDR Classifier is an essential element in HTM framework as it is responsible to detect and learn the relationship between the Temporal Memory’s present state at time t and the future value at t+n, where n indicates no. of stages in future to be inferred [2]. </w:t>
+        <w:t xml:space="preserve">the human brain. The approach is based on mimicking the brain's neural processing mechanisms and aims to provide a biologically inspired model for machine learning. The time-based prediction framework of the HTM SDR Classifier is created with the purpose of predicting future data based on its previous learning and retention of input data [3]. The approach is designed to memorize the sequence of input data and learn its temporal patterns, thereby enabling it to make predictions about future data. SDR Classifier is an essential element in HTM framework as it is responsible to detect and learn the relationship between the Temporal Memory’s present state at time t and the future value at </w:t>
+      </w:r>
+      <w:proofErr w:type="spellStart"/>
+      <w:r>
+        <w:rPr>
+          <w:rFonts w:ascii="Times New Roman" w:eastAsia="Times New Roman" w:hAnsi="Times New Roman" w:cs="Times New Roman"/>
+          <w:color w:val="000000" w:themeColor="text1"/>
+        </w:rPr>
+        <w:t>t+n</w:t>
+      </w:r>
+      <w:proofErr w:type="spellEnd"/>
+      <w:r>
+        <w:rPr>
+          <w:rFonts w:ascii="Times New Roman" w:eastAsia="Times New Roman" w:hAnsi="Times New Roman" w:cs="Times New Roman"/>
+          <w:color w:val="000000" w:themeColor="text1"/>
+        </w:rPr>
+        <w:t xml:space="preserve">, where n indicates no. of stages in future to be inferred [2]. </w:t>
       </w:r>
     </w:p>
     <w:p>
@@ -557,7 +646,23 @@
           <w:rFonts w:ascii="Times New Roman" w:eastAsia="Times New Roman" w:hAnsi="Times New Roman" w:cs="Times New Roman"/>
           <w:color w:val="000000" w:themeColor="text1"/>
         </w:rPr>
-        <w:t>The main objective of this paper is to implement SDR Classifier using Numenta's documented and verified approach. The rest of the paper is structured as follows: Section 2 covers the methodology and implementation approach of SDR classifier. Section 3 explains the Algorithm used for Implementation of SDR Classifier. Results and conclusion are presented in section 4 and 5, respectively.</w:t>
+        <w:t xml:space="preserve">The main objective of this paper is to implement SDR Classifier using </w:t>
+      </w:r>
+      <w:proofErr w:type="spellStart"/>
+      <w:r>
+        <w:rPr>
+          <w:rFonts w:ascii="Times New Roman" w:eastAsia="Times New Roman" w:hAnsi="Times New Roman" w:cs="Times New Roman"/>
+          <w:color w:val="000000" w:themeColor="text1"/>
+        </w:rPr>
+        <w:t>Numenta's</w:t>
+      </w:r>
+      <w:proofErr w:type="spellEnd"/>
+      <w:r>
+        <w:rPr>
+          <w:rFonts w:ascii="Times New Roman" w:eastAsia="Times New Roman" w:hAnsi="Times New Roman" w:cs="Times New Roman"/>
+          <w:color w:val="000000" w:themeColor="text1"/>
+        </w:rPr>
+        <w:t xml:space="preserve"> documented and verified approach. The rest of the paper is structured as follows: Section 2 covers the methodology and implementation approach of SDR classifier. Section 3 explains the Algorithm used for Implementation of SDR Classifier. Results and conclusion are presented in section 4 and 5, respectively.</w:t>
       </w:r>
     </w:p>
     <w:p>
@@ -626,7 +731,39 @@
           <w:rFonts w:ascii="Times New Roman" w:eastAsia="Times New Roman" w:hAnsi="Times New Roman" w:cs="Times New Roman"/>
           <w:color w:val="000000" w:themeColor="text1"/>
         </w:rPr>
-        <w:t xml:space="preserve">The input of an SDR (Sparse Distributed Representation) classifier is typically a binary vector that represents some form of data. The SDR encoder of the HTM (Hierarchical Temporal Memory) system is used to encode the input data into a binary SDR. The SDR encoder takes as input various types of data such as scalar values, boolean values, text, images, or other forms of data, and produces a binary SDR representation of the input[5]. </w:t>
+        <w:t xml:space="preserve">The input of an SDR (Sparse Distributed Representation) classifier is typically a binary vector that represents some form of data. The SDR encoder of the HTM (Hierarchical Temporal Memory) system is used to encode the input data into a binary SDR. The SDR encoder takes as input various types of data such as scalar values, </w:t>
+      </w:r>
+      <w:proofErr w:type="spellStart"/>
+      <w:r>
+        <w:rPr>
+          <w:rFonts w:ascii="Times New Roman" w:eastAsia="Times New Roman" w:hAnsi="Times New Roman" w:cs="Times New Roman"/>
+          <w:color w:val="000000" w:themeColor="text1"/>
+        </w:rPr>
+        <w:t>boolean</w:t>
+      </w:r>
+      <w:proofErr w:type="spellEnd"/>
+      <w:r>
+        <w:rPr>
+          <w:rFonts w:ascii="Times New Roman" w:eastAsia="Times New Roman" w:hAnsi="Times New Roman" w:cs="Times New Roman"/>
+          <w:color w:val="000000" w:themeColor="text1"/>
+        </w:rPr>
+        <w:t xml:space="preserve"> values, text, images, or other forms of data, and produces a binary SDR representation of the </w:t>
+      </w:r>
+      <w:proofErr w:type="gramStart"/>
+      <w:r>
+        <w:rPr>
+          <w:rFonts w:ascii="Times New Roman" w:eastAsia="Times New Roman" w:hAnsi="Times New Roman" w:cs="Times New Roman"/>
+          <w:color w:val="000000" w:themeColor="text1"/>
+        </w:rPr>
+        <w:t>input[</w:t>
+      </w:r>
+      <w:proofErr w:type="gramEnd"/>
+      <w:r>
+        <w:rPr>
+          <w:rFonts w:ascii="Times New Roman" w:eastAsia="Times New Roman" w:hAnsi="Times New Roman" w:cs="Times New Roman"/>
+          <w:color w:val="000000" w:themeColor="text1"/>
+        </w:rPr>
+        <w:t xml:space="preserve">5]. </w:t>
       </w:r>
     </w:p>
     <w:p>
@@ -827,13 +964,23 @@
           <w:rFonts w:ascii="Times New Roman" w:eastAsia="Times New Roman" w:hAnsi="Times New Roman" w:cs="Times New Roman"/>
           <w:color w:val="000000" w:themeColor="text1"/>
         </w:rPr>
-        <w:t>The SDR Classifier uses single layer, feed forward, neural network which uses “input units," that refers to the individual bits in the activation pattern of the Temporal Memory's active cells. The number of input units is simply the number of bits in the activation pattern. At every time step, the SDR Classifier is given a vector of active cells from the Temporal Memory, along with details about the record number and bucket index that were utilized to encode the input information from the Encoder.</w:t>
-      </w:r>
-      <w:r>
-        <w:rPr>
-          <w:rFonts w:ascii="Times New Roman" w:hAnsi="Times New Roman" w:cs="Times New Roman"/>
-          <w:color w:val="000000" w:themeColor="text1"/>
-        </w:rPr>
+        <w:t>The SDR Classifier uses single layer, feed forward, neural network which uses “input units," that refers to the individual bits in the activation pattern of the Temporal Memory's active cells</w:t>
+      </w:r>
+      <w:r>
+        <w:rPr>
+          <w:rFonts w:ascii="Times New Roman" w:eastAsia="Times New Roman" w:hAnsi="Times New Roman" w:cs="Times New Roman"/>
+          <w:color w:val="000000" w:themeColor="text1"/>
+        </w:rPr>
+        <w:t xml:space="preserve">. </w:t>
+      </w:r>
+      <w:r>
+        <w:rPr>
+          <w:rFonts w:ascii="Times New Roman" w:eastAsia="Times New Roman" w:hAnsi="Times New Roman" w:cs="Times New Roman"/>
+          <w:color w:val="000000" w:themeColor="text1"/>
+        </w:rPr>
+        <w:t>In the SDR Classifier, the layer is composed of a group of neurons, with each neuron representing a specific category or "bucket" in the classification task. The input to each neuron is the encoded SDR produced by the Temporal Memory algorithm, and each neuron performs a computation on this input to produce a score for its corresponding category.</w:t>
+      </w:r>
+      <w:r>
         <w:t xml:space="preserve"> </w:t>
       </w:r>
       <w:r>
@@ -841,7 +988,7 @@
           <w:rFonts w:ascii="Times New Roman" w:eastAsia="Times New Roman" w:hAnsi="Times New Roman" w:cs="Times New Roman"/>
           <w:color w:val="000000" w:themeColor="text1"/>
         </w:rPr>
-        <w:t>The number of output units is equal to the number of buckets the encoder uses. During each iteration, every Output Unit (OU) in the neural network is presented with a calculated sum of the Input Units (IUs), which is obtained through a two-stage process: first, the IUs are weighted, and then the weighted values are summed [6].</w:t>
+        <w:t>The scores produced by the neurons in the layer are then combined and normalized, resulting in a probability distribution over the categories. This probability distribution indicates the likelihood that the input SDR belongs to each category. Therefore, the layer's primary function is to classify the input SDR into one of the predetermined categories or buckets.</w:t>
       </w:r>
     </w:p>
     <w:p>
@@ -858,6 +1005,53 @@
           <w:rFonts w:ascii="Times New Roman" w:eastAsia="Times New Roman" w:hAnsi="Times New Roman" w:cs="Times New Roman"/>
           <w:color w:val="000000" w:themeColor="text1"/>
         </w:rPr>
+        <w:t xml:space="preserve">The input units </w:t>
+      </w:r>
+      <w:proofErr w:type="gramStart"/>
+      <w:r>
+        <w:rPr>
+          <w:rFonts w:ascii="Times New Roman" w:eastAsia="Times New Roman" w:hAnsi="Times New Roman" w:cs="Times New Roman"/>
+          <w:color w:val="000000" w:themeColor="text1"/>
+        </w:rPr>
+        <w:t>is</w:t>
+      </w:r>
+      <w:proofErr w:type="gramEnd"/>
+      <w:r>
+        <w:rPr>
+          <w:rFonts w:ascii="Times New Roman" w:eastAsia="Times New Roman" w:hAnsi="Times New Roman" w:cs="Times New Roman"/>
+          <w:color w:val="000000" w:themeColor="text1"/>
+        </w:rPr>
+        <w:t xml:space="preserve"> simply the number of bits in the activation pattern. At every time step, the SDR Classifier is given a vector of active cells from the Temporal Memory, along with details about the record number and bucket index that were utilized to encode the input information from the Encoder.</w:t>
+      </w:r>
+      <w:r>
+        <w:rPr>
+          <w:rFonts w:ascii="Times New Roman" w:hAnsi="Times New Roman" w:cs="Times New Roman"/>
+          <w:color w:val="000000" w:themeColor="text1"/>
+        </w:rPr>
+        <w:t xml:space="preserve"> </w:t>
+      </w:r>
+      <w:r>
+        <w:rPr>
+          <w:rFonts w:ascii="Times New Roman" w:eastAsia="Times New Roman" w:hAnsi="Times New Roman" w:cs="Times New Roman"/>
+          <w:color w:val="000000" w:themeColor="text1"/>
+        </w:rPr>
+        <w:t>The number of output units is equal to the number of buckets the encoder uses. During each iteration, every Output Unit (OU) in the neural network is presented with a calculated sum of the Input Units (IUs), which is obtained through a two-stage process: first, the IUs are weighted, and then the weighted values are summed [6].</w:t>
+      </w:r>
+    </w:p>
+    <w:p>
+      <w:pPr>
+        <w:spacing w:line="276" w:lineRule="auto"/>
+        <w:jc w:val="both"/>
+        <w:rPr>
+          <w:rFonts w:ascii="Times New Roman" w:eastAsia="Times New Roman" w:hAnsi="Times New Roman" w:cs="Times New Roman"/>
+          <w:color w:val="000000" w:themeColor="text1"/>
+        </w:rPr>
+      </w:pPr>
+      <w:r>
+        <w:rPr>
+          <w:rFonts w:ascii="Times New Roman" w:eastAsia="Times New Roman" w:hAnsi="Times New Roman" w:cs="Times New Roman"/>
+          <w:color w:val="000000" w:themeColor="text1"/>
+        </w:rPr>
         <w:t xml:space="preserve">The weighted sum equation is: </w:t>
       </w:r>
     </w:p>
@@ -871,6 +1065,7 @@
           <w:vertAlign w:val="subscript"/>
         </w:rPr>
       </w:pPr>
+      <w:proofErr w:type="spellStart"/>
       <w:r>
         <w:rPr>
           <w:rFonts w:ascii="Times New Roman" w:eastAsia="Times New Roman" w:hAnsi="Times New Roman" w:cs="Times New Roman"/>
@@ -892,7 +1087,20 @@
           <w:color w:val="000000" w:themeColor="text1"/>
           <w:vertAlign w:val="subscript"/>
         </w:rPr>
-        <w:t xml:space="preserve">j = </w:t>
+        <w:t>j</w:t>
+      </w:r>
+      <w:proofErr w:type="spellEnd"/>
+      <w:r>
+        <w:rPr>
+          <w:rFonts w:ascii="Times New Roman" w:eastAsia="Times New Roman" w:hAnsi="Times New Roman" w:cs="Times New Roman"/>
+          <w:b/>
+          <w:bCs/>
+          <w:i/>
+          <w:iCs/>
+          <w:color w:val="000000" w:themeColor="text1"/>
+          <w:vertAlign w:val="subscript"/>
+        </w:rPr>
+        <w:t xml:space="preserve"> = </w:t>
       </w:r>
       <m:oMath>
         <m:nary>
@@ -1003,7 +1211,25 @@
           <w:color w:val="000000" w:themeColor="text1"/>
           <w:vertAlign w:val="subscript"/>
         </w:rPr>
-        <w:t xml:space="preserve">                 …………..(</w:t>
+        <w:t xml:space="preserve">                 ………</w:t>
+      </w:r>
+      <w:proofErr w:type="gramStart"/>
+      <w:r>
+        <w:rPr>
+          <w:rFonts w:ascii="Times New Roman" w:eastAsia="Times New Roman" w:hAnsi="Times New Roman" w:cs="Times New Roman"/>
+          <w:color w:val="000000" w:themeColor="text1"/>
+          <w:vertAlign w:val="subscript"/>
+        </w:rPr>
+        <w:t>…..</w:t>
+      </w:r>
+      <w:proofErr w:type="gramEnd"/>
+      <w:r>
+        <w:rPr>
+          <w:rFonts w:ascii="Times New Roman" w:eastAsia="Times New Roman" w:hAnsi="Times New Roman" w:cs="Times New Roman"/>
+          <w:color w:val="000000" w:themeColor="text1"/>
+          <w:vertAlign w:val="subscript"/>
+        </w:rPr>
+        <w:t>(</w:t>
       </w:r>
       <w:r>
         <w:rPr>
@@ -1026,6 +1252,7 @@
           <w:lang w:val="en-US" w:eastAsia="en-GB"/>
         </w:rPr>
       </w:pPr>
+      <w:proofErr w:type="gramStart"/>
       <w:r>
         <w:rPr>
           <w:rFonts w:ascii="Times New Roman" w:eastAsia="Times New Roman" w:hAnsi="Times New Roman" w:cs="Times New Roman"/>
@@ -1034,6 +1261,7 @@
         </w:rPr>
         <w:t>where</w:t>
       </w:r>
+      <w:proofErr w:type="gramEnd"/>
       <w:r>
         <w:rPr>
           <w:rFonts w:ascii="Times New Roman" w:eastAsia="Times New Roman" w:hAnsi="Times New Roman" w:cs="Times New Roman"/>
@@ -1059,6 +1287,7 @@
           <w:lang w:eastAsia="en-GB"/>
         </w:rPr>
       </w:pPr>
+      <w:proofErr w:type="spellStart"/>
       <w:r>
         <w:rPr>
           <w:rFonts w:ascii="Times New Roman" w:eastAsia="Times New Roman" w:hAnsi="Times New Roman" w:cs="Times New Roman"/>
@@ -1084,6 +1313,7 @@
         </w:rPr>
         <w:t>j</w:t>
       </w:r>
+      <w:proofErr w:type="spellEnd"/>
       <w:r>
         <w:rPr>
           <w:rFonts w:ascii="Times New Roman" w:eastAsia="Times New Roman" w:hAnsi="Times New Roman" w:cs="Times New Roman"/>
@@ -1103,6 +1333,7 @@
         </w:rPr>
         <w:t xml:space="preserve">is the activation level of the </w:t>
       </w:r>
+      <w:proofErr w:type="spellStart"/>
       <w:r>
         <w:rPr>
           <w:rFonts w:ascii="Times New Roman" w:eastAsia="Times New Roman" w:hAnsi="Times New Roman" w:cs="Times New Roman"/>
@@ -1128,6 +1359,7 @@
         </w:rPr>
         <w:t>th</w:t>
       </w:r>
+      <w:proofErr w:type="spellEnd"/>
       <w:r>
         <w:rPr>
           <w:rFonts w:ascii="Times New Roman" w:eastAsia="Times New Roman" w:hAnsi="Times New Roman" w:cs="Times New Roman"/>
@@ -1178,7 +1410,16 @@
           <w:color w:val="000000" w:themeColor="text1"/>
           <w:lang w:val="en-US" w:eastAsia="en-GB"/>
         </w:rPr>
-        <w:t xml:space="preserve"> i</w:t>
+        <w:t xml:space="preserve"> </w:t>
+      </w:r>
+      <w:proofErr w:type="spellStart"/>
+      <w:r>
+        <w:rPr>
+          <w:rFonts w:ascii="Times New Roman" w:eastAsia="Times New Roman" w:hAnsi="Times New Roman" w:cs="Times New Roman"/>
+          <w:color w:val="000000" w:themeColor="text1"/>
+          <w:lang w:val="en-US" w:eastAsia="en-GB"/>
+        </w:rPr>
+        <w:t>i</w:t>
       </w:r>
       <w:r>
         <w:rPr>
@@ -1186,15 +1427,34 @@
           <w:color w:val="000000" w:themeColor="text1"/>
           <w:lang w:eastAsia="en-GB"/>
         </w:rPr>
-        <w:t>s the number of I</w:t>
-      </w:r>
+        <w:t>s</w:t>
+      </w:r>
+      <w:proofErr w:type="spellEnd"/>
+      <w:r>
+        <w:rPr>
+          <w:rFonts w:ascii="Times New Roman" w:eastAsia="Times New Roman" w:hAnsi="Times New Roman" w:cs="Times New Roman"/>
+          <w:color w:val="000000" w:themeColor="text1"/>
+          <w:lang w:eastAsia="en-GB"/>
+        </w:rPr>
+        <w:t xml:space="preserve"> the number of I</w:t>
+      </w:r>
+      <w:proofErr w:type="spellStart"/>
       <w:r>
         <w:rPr>
           <w:rFonts w:ascii="Times New Roman" w:eastAsia="Times New Roman" w:hAnsi="Times New Roman" w:cs="Times New Roman"/>
           <w:color w:val="000000" w:themeColor="text1"/>
           <w:lang w:val="en-US" w:eastAsia="en-GB"/>
         </w:rPr>
-        <w:t xml:space="preserve">nput </w:t>
+        <w:t>nput</w:t>
+      </w:r>
+      <w:proofErr w:type="spellEnd"/>
+      <w:r>
+        <w:rPr>
+          <w:rFonts w:ascii="Times New Roman" w:eastAsia="Times New Roman" w:hAnsi="Times New Roman" w:cs="Times New Roman"/>
+          <w:color w:val="000000" w:themeColor="text1"/>
+          <w:lang w:val="en-US" w:eastAsia="en-GB"/>
+        </w:rPr>
+        <w:t xml:space="preserve"> </w:t>
       </w:r>
       <w:r>
         <w:rPr>
@@ -1228,6 +1488,7 @@
           <w:lang w:eastAsia="en-GB"/>
         </w:rPr>
       </w:pPr>
+      <w:proofErr w:type="spellStart"/>
       <w:r>
         <w:rPr>
           <w:rFonts w:ascii="Times New Roman" w:eastAsia="Times New Roman" w:hAnsi="Times New Roman" w:cs="Times New Roman"/>
@@ -1253,6 +1514,7 @@
         </w:rPr>
         <w:t>ij</w:t>
       </w:r>
+      <w:proofErr w:type="spellEnd"/>
       <w:r>
         <w:rPr>
           <w:rFonts w:ascii="Times New Roman" w:eastAsia="Times New Roman" w:hAnsi="Times New Roman" w:cs="Times New Roman"/>
@@ -1272,6 +1534,7 @@
         </w:rPr>
         <w:t xml:space="preserve">is the weight that the </w:t>
       </w:r>
+      <w:proofErr w:type="spellStart"/>
       <w:r>
         <w:rPr>
           <w:rFonts w:ascii="Times New Roman" w:eastAsia="Times New Roman" w:hAnsi="Times New Roman" w:cs="Times New Roman"/>
@@ -1297,6 +1560,7 @@
         </w:rPr>
         <w:t>th</w:t>
       </w:r>
+      <w:proofErr w:type="spellEnd"/>
       <w:r>
         <w:rPr>
           <w:rFonts w:ascii="Times New Roman" w:eastAsia="Times New Roman" w:hAnsi="Times New Roman" w:cs="Times New Roman"/>
@@ -1334,6 +1598,7 @@
         </w:rPr>
         <w:t xml:space="preserve">unit. is using for the </w:t>
       </w:r>
+      <w:proofErr w:type="spellStart"/>
       <w:r>
         <w:rPr>
           <w:rFonts w:ascii="Times New Roman" w:eastAsia="Times New Roman" w:hAnsi="Times New Roman" w:cs="Times New Roman"/>
@@ -1359,6 +1624,7 @@
         </w:rPr>
         <w:t>th</w:t>
       </w:r>
+      <w:proofErr w:type="spellEnd"/>
       <w:r>
         <w:rPr>
           <w:rFonts w:ascii="Times New Roman" w:eastAsia="Times New Roman" w:hAnsi="Times New Roman" w:cs="Times New Roman"/>
@@ -1435,6 +1701,7 @@
         </w:rPr>
         <w:t xml:space="preserve">is the state of </w:t>
       </w:r>
+      <w:proofErr w:type="spellStart"/>
       <w:r>
         <w:rPr>
           <w:rFonts w:ascii="Times New Roman" w:eastAsia="Times New Roman" w:hAnsi="Times New Roman" w:cs="Times New Roman"/>
@@ -1460,6 +1727,7 @@
         </w:rPr>
         <w:t>th</w:t>
       </w:r>
+      <w:proofErr w:type="spellEnd"/>
       <w:r>
         <w:rPr>
           <w:rFonts w:ascii="Times New Roman" w:eastAsia="Times New Roman" w:hAnsi="Times New Roman" w:cs="Times New Roman"/>
@@ -1496,15 +1764,7 @@
           <w:color w:val="000000" w:themeColor="text1"/>
           <w:lang w:val="en-US" w:eastAsia="en-GB"/>
         </w:rPr>
-        <w:t xml:space="preserve">The weighting and summing operation of SDR classifier allows it to make prediction based on its input data. The process of computing the activation levels of the output from a weight matrix involves two main steps: weighting and </w:t>
-      </w:r>
-      <w:r>
-        <w:rPr>
-          <w:rFonts w:ascii="Times New Roman" w:eastAsia="Times New Roman" w:hAnsi="Times New Roman" w:cs="Times New Roman"/>
-          <w:color w:val="000000" w:themeColor="text1"/>
-          <w:lang w:val="en-US" w:eastAsia="en-GB"/>
-        </w:rPr>
-        <w:t>summing. According to equation (1), During weighting, the importance of each input feature is assigned a value or weight which can be either 1 or 0. This is followed by summing, which involves multiplying the weight of each feature by its corresponding input value, and adding up the results to obtain a single value that represents the activation level of the output.</w:t>
+        <w:t>The weighting and summing operation of SDR classifier allows it to make prediction based on its input data. The process of computing the activation levels of the output from a weight matrix involves two main steps: weighting and summing. According to equation (1), During weighting, the importance of each input feature is assigned a value or weight which can be either 1 or 0. This is followed by summing, which involves multiplying the weight of each feature by its corresponding input value, and adding up the results to obtain a single value that represents the activation level of the output.</w:t>
       </w:r>
     </w:p>
     <w:p>
@@ -2532,6 +2792,7 @@
         </w:rPr>
         <w:t>1</w:t>
       </w:r>
+      <w:proofErr w:type="spellStart"/>
       <w:r>
         <w:rPr>
           <w:color w:val="000000" w:themeColor="text1"/>
@@ -2542,6 +2803,7 @@
         </w:rPr>
         <w:t>st</w:t>
       </w:r>
+      <w:proofErr w:type="spellEnd"/>
       <w:r>
         <w:rPr>
           <w:color w:val="000000" w:themeColor="text1"/>
@@ -2557,22 +2819,31 @@
           <w:sz w:val="22"/>
           <w:szCs w:val="22"/>
         </w:rPr>
-        <w:t>Output unit can be computed using Weighted sum Equation (</w:t>
+        <w:t xml:space="preserve">Output unit </w:t>
       </w:r>
       <w:r>
         <w:rPr>
           <w:color w:val="000000" w:themeColor="text1"/>
           <w:sz w:val="22"/>
           <w:szCs w:val="22"/>
-          <w:lang w:val="en-US"/>
-        </w:rPr>
-        <w:t>1</w:t>
+        </w:rPr>
+        <w:lastRenderedPageBreak/>
+        <w:t>can be computed using Weighted sum Equation (</w:t>
       </w:r>
       <w:r>
         <w:rPr>
           <w:color w:val="000000" w:themeColor="text1"/>
           <w:sz w:val="22"/>
           <w:szCs w:val="22"/>
+          <w:lang w:val="en-US"/>
+        </w:rPr>
+        <w:t>1</w:t>
+      </w:r>
+      <w:r>
+        <w:rPr>
+          <w:color w:val="000000" w:themeColor="text1"/>
+          <w:sz w:val="22"/>
+          <w:szCs w:val="22"/>
         </w:rPr>
         <w:t xml:space="preserve">) as follows, </w:t>
       </w:r>
@@ -2587,6 +2858,7 @@
           <w:szCs w:val="22"/>
         </w:rPr>
       </w:pPr>
+      <w:proofErr w:type="spellStart"/>
       <w:r>
         <w:rPr>
           <w:b/>
@@ -2610,7 +2882,21 @@
           <w:szCs w:val="22"/>
           <w:vertAlign w:val="subscript"/>
         </w:rPr>
-        <w:t xml:space="preserve">j = </w:t>
+        <w:t>j</w:t>
+      </w:r>
+      <w:proofErr w:type="spellEnd"/>
+      <w:r>
+        <w:rPr>
+          <w:b/>
+          <w:bCs/>
+          <w:i/>
+          <w:iCs/>
+          <w:color w:val="000000" w:themeColor="text1"/>
+          <w:sz w:val="22"/>
+          <w:szCs w:val="22"/>
+          <w:vertAlign w:val="subscript"/>
+        </w:rPr>
+        <w:t xml:space="preserve"> = </w:t>
       </w:r>
       <m:oMath>
         <m:nary>
@@ -2759,14 +3045,26 @@
           <w:color w:val="000000" w:themeColor="text1"/>
           <w:lang w:val="en-US"/>
         </w:rPr>
-        <w:t>= ( W</w:t>
-      </w:r>
+        <w:t xml:space="preserve">= </w:t>
+      </w:r>
+      <w:proofErr w:type="gramStart"/>
       <w:r>
         <w:rPr>
           <w:rFonts w:ascii="Times New Roman" w:hAnsi="Times New Roman" w:cs="Times New Roman"/>
           <w:b/>
           <w:bCs/>
           <w:color w:val="000000" w:themeColor="text1"/>
+          <w:lang w:val="en-US"/>
+        </w:rPr>
+        <w:t>( W</w:t>
+      </w:r>
+      <w:proofErr w:type="gramEnd"/>
+      <w:r>
+        <w:rPr>
+          <w:rFonts w:ascii="Times New Roman" w:hAnsi="Times New Roman" w:cs="Times New Roman"/>
+          <w:b/>
+          <w:bCs/>
+          <w:color w:val="000000" w:themeColor="text1"/>
           <w:vertAlign w:val="subscript"/>
           <w:lang w:val="en-US"/>
         </w:rPr>
@@ -2861,16 +3159,43 @@
           <w:color w:val="000000" w:themeColor="text1"/>
           <w:lang w:val="en-US"/>
         </w:rPr>
-        <w:t xml:space="preserve">After determining of activation level of each Output unit, we need to calculate probability distribution that represents the likelihood of each possible future class or bucket index from the encoder. To do this, we apply the Softmax function, which involves exponentiating and normalizing the activation levels so that they are in the proper ratios and sum to 1.0. This allows us to obtain a probability distribution </w:t>
-      </w:r>
+        <w:t xml:space="preserve">After determining of activation level of each Output unit, we need to calculate probability distribution that represents the likelihood of each possible future class or bucket index from the encoder. To do this, we apply the </w:t>
+      </w:r>
+      <w:proofErr w:type="spellStart"/>
       <w:r>
         <w:rPr>
           <w:rFonts w:ascii="Times New Roman" w:hAnsi="Times New Roman" w:cs="Times New Roman"/>
           <w:color w:val="000000" w:themeColor="text1"/>
           <w:lang w:val="en-US"/>
         </w:rPr>
-        <w:lastRenderedPageBreak/>
-        <w:t>that can be used for further processing [6]. The softmax equation is:</w:t>
+        <w:t>Softmax</w:t>
+      </w:r>
+      <w:proofErr w:type="spellEnd"/>
+      <w:r>
+        <w:rPr>
+          <w:rFonts w:ascii="Times New Roman" w:hAnsi="Times New Roman" w:cs="Times New Roman"/>
+          <w:color w:val="000000" w:themeColor="text1"/>
+          <w:lang w:val="en-US"/>
+        </w:rPr>
+        <w:t xml:space="preserve"> function, which involves exponentiating and normalizing the activation levels so that they are in the proper ratios and sum to 1.0. This allows us to obtain a probability distribution that can be used for further processing [6]. The </w:t>
+      </w:r>
+      <w:proofErr w:type="spellStart"/>
+      <w:r>
+        <w:rPr>
+          <w:rFonts w:ascii="Times New Roman" w:hAnsi="Times New Roman" w:cs="Times New Roman"/>
+          <w:color w:val="000000" w:themeColor="text1"/>
+          <w:lang w:val="en-US"/>
+        </w:rPr>
+        <w:t>softmax</w:t>
+      </w:r>
+      <w:proofErr w:type="spellEnd"/>
+      <w:r>
+        <w:rPr>
+          <w:rFonts w:ascii="Times New Roman" w:hAnsi="Times New Roman" w:cs="Times New Roman"/>
+          <w:color w:val="000000" w:themeColor="text1"/>
+          <w:lang w:val="en-US"/>
+        </w:rPr>
+        <w:t xml:space="preserve"> equation is:</w:t>
       </w:r>
     </w:p>
     <w:p>
@@ -2887,6 +3212,7 @@
           <w:lang w:val="en-US"/>
         </w:rPr>
       </w:pPr>
+      <w:proofErr w:type="spellStart"/>
       <w:r>
         <w:rPr>
           <w:rFonts w:ascii="Times New Roman" w:hAnsi="Times New Roman" w:cs="Times New Roman"/>
@@ -2910,7 +3236,21 @@
           <w:vertAlign w:val="subscript"/>
           <w:lang w:val="en-US"/>
         </w:rPr>
-        <w:t xml:space="preserve">k </w:t>
+        <w:t>k</w:t>
+      </w:r>
+      <w:proofErr w:type="spellEnd"/>
+      <w:r>
+        <w:rPr>
+          <w:rFonts w:ascii="Times New Roman" w:hAnsi="Times New Roman" w:cs="Times New Roman"/>
+          <w:b/>
+          <w:bCs/>
+          <w:i/>
+          <w:iCs/>
+          <w:color w:val="000000" w:themeColor="text1"/>
+          <w:vertAlign w:val="subscript"/>
+          <w:lang w:val="en-US"/>
+        </w:rPr>
+        <w:t xml:space="preserve"> </w:t>
       </w:r>
       <w:r>
         <w:rPr>
@@ -3150,11 +3490,29 @@
           <w:color w:val="000000" w:themeColor="text1"/>
           <w:lang w:val="en-US"/>
         </w:rPr>
-        <w:t>………..(2</w:t>
-      </w:r>
+        <w:t>……</w:t>
+      </w:r>
+      <w:proofErr w:type="gramStart"/>
       <w:r>
         <w:rPr>
           <w:rFonts w:ascii="Times New Roman" w:eastAsiaTheme="minorEastAsia" w:hAnsi="Times New Roman" w:cs="Times New Roman"/>
+          <w:color w:val="000000" w:themeColor="text1"/>
+          <w:lang w:val="en-US"/>
+        </w:rPr>
+        <w:t>…..</w:t>
+      </w:r>
+      <w:proofErr w:type="gramEnd"/>
+      <w:r>
+        <w:rPr>
+          <w:rFonts w:ascii="Times New Roman" w:eastAsiaTheme="minorEastAsia" w:hAnsi="Times New Roman" w:cs="Times New Roman"/>
+          <w:color w:val="000000" w:themeColor="text1"/>
+          <w:lang w:val="en-US"/>
+        </w:rPr>
+        <w:t>(2</w:t>
+      </w:r>
+      <w:r>
+        <w:rPr>
+          <w:rFonts w:ascii="Times New Roman" w:eastAsiaTheme="minorEastAsia" w:hAnsi="Times New Roman" w:cs="Times New Roman"/>
           <w:b/>
           <w:bCs/>
           <w:color w:val="000000" w:themeColor="text1"/>
@@ -3172,13 +3530,23 @@
           <w:lang w:val="en-US"/>
         </w:rPr>
       </w:pPr>
+      <w:proofErr w:type="gramStart"/>
       <w:r>
         <w:rPr>
           <w:rFonts w:ascii="Times New Roman" w:eastAsiaTheme="minorEastAsia" w:hAnsi="Times New Roman" w:cs="Times New Roman"/>
           <w:color w:val="000000" w:themeColor="text1"/>
           <w:lang w:val="en-US"/>
         </w:rPr>
-        <w:t>where,</w:t>
+        <w:t>where</w:t>
+      </w:r>
+      <w:proofErr w:type="gramEnd"/>
+      <w:r>
+        <w:rPr>
+          <w:rFonts w:ascii="Times New Roman" w:eastAsiaTheme="minorEastAsia" w:hAnsi="Times New Roman" w:cs="Times New Roman"/>
+          <w:color w:val="000000" w:themeColor="text1"/>
+          <w:lang w:val="en-US"/>
+        </w:rPr>
+        <w:t>,</w:t>
       </w:r>
     </w:p>
     <w:p>
@@ -3196,6 +3564,7 @@
           <w:lang w:val="en-US"/>
         </w:rPr>
       </w:pPr>
+      <w:proofErr w:type="spellStart"/>
       <w:r>
         <w:rPr>
           <w:rFonts w:ascii="Times New Roman" w:eastAsiaTheme="minorEastAsia" w:hAnsi="Times New Roman" w:cs="Times New Roman"/>
@@ -3219,7 +3588,21 @@
           <w:vertAlign w:val="subscript"/>
           <w:lang w:val="en-US"/>
         </w:rPr>
-        <w:t xml:space="preserve">k </w:t>
+        <w:t>k</w:t>
+      </w:r>
+      <w:proofErr w:type="spellEnd"/>
+      <w:r>
+        <w:rPr>
+          <w:rFonts w:ascii="Times New Roman" w:eastAsiaTheme="minorEastAsia" w:hAnsi="Times New Roman" w:cs="Times New Roman"/>
+          <w:b/>
+          <w:bCs/>
+          <w:i/>
+          <w:iCs/>
+          <w:color w:val="000000" w:themeColor="text1"/>
+          <w:vertAlign w:val="subscript"/>
+          <w:lang w:val="en-US"/>
+        </w:rPr>
+        <w:t xml:space="preserve"> </w:t>
       </w:r>
       <w:r>
         <w:rPr>
@@ -3264,6 +3647,7 @@
           <w:lang w:val="en-US"/>
         </w:rPr>
       </w:pPr>
+      <w:proofErr w:type="spellStart"/>
       <w:r>
         <w:rPr>
           <w:rFonts w:ascii="Times New Roman" w:eastAsiaTheme="minorEastAsia" w:hAnsi="Times New Roman" w:cs="Times New Roman"/>
@@ -3287,6 +3671,7 @@
         </w:rPr>
         <w:t>ak</w:t>
       </w:r>
+      <w:proofErr w:type="spellEnd"/>
       <w:r>
         <w:rPr>
           <w:rFonts w:ascii="Times New Roman" w:eastAsiaTheme="minorEastAsia" w:hAnsi="Times New Roman" w:cs="Times New Roman"/>
@@ -3295,6 +3680,8 @@
         </w:rPr>
         <w:t xml:space="preserve"> is simply base e≈2.718... e ≈ 2.718...  raised to the activation level of the kth </w:t>
       </w:r>
+      <w:proofErr w:type="spellStart"/>
+      <w:proofErr w:type="gramStart"/>
       <w:r>
         <w:rPr>
           <w:rFonts w:ascii="Times New Roman" w:eastAsiaTheme="minorEastAsia" w:hAnsi="Times New Roman" w:cs="Times New Roman"/>
@@ -3320,13 +3707,23 @@
         </w:rPr>
         <w:t>th</w:t>
       </w:r>
+      <w:proofErr w:type="spellEnd"/>
       <w:r>
         <w:rPr>
           <w:rFonts w:ascii="Times New Roman" w:eastAsiaTheme="minorEastAsia" w:hAnsi="Times New Roman" w:cs="Times New Roman"/>
           <w:color w:val="000000" w:themeColor="text1"/>
           <w:lang w:val="en-US"/>
         </w:rPr>
-        <w:t xml:space="preserve">  output unit.</w:t>
+        <w:t xml:space="preserve">  output</w:t>
+      </w:r>
+      <w:proofErr w:type="gramEnd"/>
+      <w:r>
+        <w:rPr>
+          <w:rFonts w:ascii="Times New Roman" w:eastAsiaTheme="minorEastAsia" w:hAnsi="Times New Roman" w:cs="Times New Roman"/>
+          <w:color w:val="000000" w:themeColor="text1"/>
+          <w:lang w:val="en-US"/>
+        </w:rPr>
+        <w:t xml:space="preserve"> unit.</w:t>
       </w:r>
     </w:p>
     <w:p>
@@ -3356,7 +3753,23 @@
           <w:rFonts w:ascii="Times New Roman" w:hAnsi="Times New Roman" w:cs="Times New Roman"/>
           <w:color w:val="000000" w:themeColor="text1"/>
         </w:rPr>
-        <w:t xml:space="preserve"> represents number of buckets utilized by encoder (number of Output rows in Weight matrix)</w:t>
+        <w:t xml:space="preserve"> represents number of buckets utilized by encoder (number of Output </w:t>
+      </w:r>
+      <w:proofErr w:type="spellStart"/>
+      <w:r>
+        <w:rPr>
+          <w:rFonts w:ascii="Times New Roman" w:hAnsi="Times New Roman" w:cs="Times New Roman"/>
+          <w:color w:val="000000" w:themeColor="text1"/>
+        </w:rPr>
+        <w:t>rows</w:t>
+      </w:r>
+      <w:proofErr w:type="spellEnd"/>
+      <w:r>
+        <w:rPr>
+          <w:rFonts w:ascii="Times New Roman" w:hAnsi="Times New Roman" w:cs="Times New Roman"/>
+          <w:color w:val="000000" w:themeColor="text1"/>
+        </w:rPr>
+        <w:t xml:space="preserve"> in Weight matrix)</w:t>
       </w:r>
     </w:p>
     <w:p>
@@ -3515,6 +3928,7 @@
         </w:rPr>
         <w:t xml:space="preserve">the sum of base </w:t>
       </w:r>
+      <w:proofErr w:type="spellStart"/>
       <w:r>
         <w:rPr>
           <w:rFonts w:ascii="Times New Roman" w:eastAsiaTheme="minorEastAsia" w:hAnsi="Times New Roman" w:cs="Times New Roman"/>
@@ -3526,6 +3940,7 @@
         </w:rPr>
         <w:t>e</w:t>
       </w:r>
+      <w:proofErr w:type="spellEnd"/>
       <w:r>
         <w:rPr>
           <w:rFonts w:ascii="Times New Roman" w:eastAsiaTheme="minorEastAsia" w:hAnsi="Times New Roman" w:cs="Times New Roman"/>
@@ -3553,7 +3968,27 @@
           <w:color w:val="000000" w:themeColor="text1"/>
           <w:lang w:val="en-US"/>
         </w:rPr>
-        <w:t xml:space="preserve">We will use the Softmax function for each bucket to determine the probability distribution. The bucket with the highest probability value (denoted by </w:t>
+        <w:t xml:space="preserve">We will use the </w:t>
+      </w:r>
+      <w:proofErr w:type="spellStart"/>
+      <w:r>
+        <w:rPr>
+          <w:rFonts w:ascii="Times New Roman" w:eastAsiaTheme="minorEastAsia" w:hAnsi="Times New Roman" w:cs="Times New Roman"/>
+          <w:iCs/>
+          <w:color w:val="000000" w:themeColor="text1"/>
+          <w:lang w:val="en-US"/>
+        </w:rPr>
+        <w:t>Softmax</w:t>
+      </w:r>
+      <w:proofErr w:type="spellEnd"/>
+      <w:r>
+        <w:rPr>
+          <w:rFonts w:ascii="Times New Roman" w:eastAsiaTheme="minorEastAsia" w:hAnsi="Times New Roman" w:cs="Times New Roman"/>
+          <w:iCs/>
+          <w:color w:val="000000" w:themeColor="text1"/>
+          <w:lang w:val="en-US"/>
+        </w:rPr>
+        <w:t xml:space="preserve"> function for each bucket to determine the probability distribution. The bucket with the highest probability value (denoted by </w:t>
       </w:r>
       <w:r>
         <w:rPr>
@@ -3612,7 +4047,30 @@
           <w:rFonts w:ascii="Times New Roman" w:eastAsia="Times New Roman" w:hAnsi="Times New Roman" w:cs="Times New Roman"/>
           <w:color w:val="000000" w:themeColor="text1"/>
         </w:rPr>
-        <w:t xml:space="preserve">The learning function of the SDR Classifier involves updating the weights between the input layer and the output layer based on the error between the predicted output and the actual output. In order to learn and make more accurate predictions/inferences, the SDR Classifier must update its weight matrix. </w:t>
+        <w:t xml:space="preserve">The learning function of the SDR Classifier involves updating the weights between the input layer and the output layer based on the error between the predicted output and the actual output. </w:t>
+      </w:r>
+      <w:proofErr w:type="gramStart"/>
+      <w:r>
+        <w:rPr>
+          <w:rFonts w:ascii="Times New Roman" w:eastAsia="Times New Roman" w:hAnsi="Times New Roman" w:cs="Times New Roman"/>
+          <w:color w:val="000000" w:themeColor="text1"/>
+        </w:rPr>
+        <w:t>In order to</w:t>
+      </w:r>
+      <w:proofErr w:type="gramEnd"/>
+      <w:r>
+        <w:rPr>
+          <w:rFonts w:ascii="Times New Roman" w:eastAsia="Times New Roman" w:hAnsi="Times New Roman" w:cs="Times New Roman"/>
+          <w:color w:val="000000" w:themeColor="text1"/>
+        </w:rPr>
+        <w:t xml:space="preserve"> learn and make more </w:t>
+      </w:r>
+      <w:r>
+        <w:rPr>
+          <w:rFonts w:ascii="Times New Roman" w:eastAsia="Times New Roman" w:hAnsi="Times New Roman" w:cs="Times New Roman"/>
+          <w:color w:val="000000" w:themeColor="text1"/>
+        </w:rPr>
+        <w:t xml:space="preserve">accurate predictions/inferences, the SDR Classifier must update its weight matrix. </w:t>
       </w:r>
     </w:p>
     <w:p>
@@ -3702,7 +4160,17 @@
           <w:bCs/>
           <w:color w:val="000000" w:themeColor="text1"/>
         </w:rPr>
-        <w:t>, ..., y</w:t>
+        <w:t xml:space="preserve">, ..., </w:t>
+      </w:r>
+      <w:proofErr w:type="spellStart"/>
+      <w:r>
+        <w:rPr>
+          <w:rFonts w:ascii="Times New Roman" w:eastAsia="Times New Roman" w:hAnsi="Times New Roman" w:cs="Times New Roman"/>
+          <w:b/>
+          <w:bCs/>
+          <w:color w:val="000000" w:themeColor="text1"/>
+        </w:rPr>
+        <w:t>y</w:t>
       </w:r>
       <w:r>
         <w:rPr>
@@ -3714,6 +4182,7 @@
         </w:rPr>
         <w:t>k</w:t>
       </w:r>
+      <w:proofErr w:type="spellEnd"/>
       <w:r>
         <w:rPr>
           <w:rFonts w:ascii="Times New Roman" w:eastAsia="Times New Roman" w:hAnsi="Times New Roman" w:cs="Times New Roman"/>
@@ -3830,6 +4299,7 @@
         </w:rPr>
         <w:t>z = (z</w:t>
       </w:r>
+      <w:proofErr w:type="gramStart"/>
       <w:r>
         <w:rPr>
           <w:rFonts w:ascii="Times New Roman" w:eastAsia="Times New Roman" w:hAnsi="Times New Roman" w:cs="Times New Roman"/>
@@ -3872,6 +4342,7 @@
         </w:rPr>
         <w:t xml:space="preserve"> z</w:t>
       </w:r>
+      <w:proofErr w:type="gramEnd"/>
       <w:r>
         <w:rPr>
           <w:rFonts w:ascii="Times New Roman" w:eastAsia="Times New Roman" w:hAnsi="Times New Roman" w:cs="Times New Roman"/>
@@ -3933,7 +4404,18 @@
           <w:color w:val="000000" w:themeColor="text1"/>
           <w:lang w:val="en-US"/>
         </w:rPr>
-        <w:t>, …., z</w:t>
+        <w:t xml:space="preserve">, …., </w:t>
+      </w:r>
+      <w:proofErr w:type="spellStart"/>
+      <w:r>
+        <w:rPr>
+          <w:rFonts w:ascii="Times New Roman" w:eastAsia="Times New Roman" w:hAnsi="Times New Roman" w:cs="Times New Roman"/>
+          <w:b/>
+          <w:bCs/>
+          <w:color w:val="000000" w:themeColor="text1"/>
+          <w:lang w:val="en-US"/>
+        </w:rPr>
+        <w:t>z</w:t>
       </w:r>
       <w:r>
         <w:rPr>
@@ -3946,6 +4428,7 @@
         </w:rPr>
         <w:t>k</w:t>
       </w:r>
+      <w:proofErr w:type="spellEnd"/>
       <w:r>
         <w:rPr>
           <w:rFonts w:ascii="Times New Roman" w:eastAsia="Times New Roman" w:hAnsi="Times New Roman" w:cs="Times New Roman"/>
@@ -4022,51 +4505,52 @@
           <w:sz w:val="22"/>
           <w:szCs w:val="22"/>
         </w:rPr>
-        <w:t>would be for that particular bucket which was used by encoder to encode the input at that time step</w:t>
-      </w:r>
+        <w:t xml:space="preserve">would be for that </w:t>
+      </w:r>
+      <w:proofErr w:type="gramStart"/>
       <w:r>
         <w:rPr>
           <w:color w:val="000000" w:themeColor="text1"/>
           <w:sz w:val="22"/>
           <w:szCs w:val="22"/>
-          <w:lang w:val="en-US"/>
-        </w:rPr>
-        <w:t>.</w:t>
-      </w:r>
-    </w:p>
-    <w:p>
-      <w:pPr>
-        <w:pStyle w:val="NormalWeb"/>
+        </w:rPr>
+        <w:t>particular bucket</w:t>
+      </w:r>
+      <w:proofErr w:type="gramEnd"/>
+      <w:r>
         <w:rPr>
           <w:color w:val="000000" w:themeColor="text1"/>
           <w:sz w:val="22"/>
           <w:szCs w:val="22"/>
         </w:rPr>
-      </w:pPr>
+        <w:t xml:space="preserve"> which was used by encoder to encode the input at that time step</w:t>
+      </w:r>
       <w:r>
         <w:rPr>
           <w:color w:val="000000" w:themeColor="text1"/>
           <w:sz w:val="22"/>
           <w:szCs w:val="22"/>
-        </w:rPr>
-        <w:t xml:space="preserve">To determine if the predicted bucket matches the actual bucket, we compare the elements of the predicted probability distribution </w:t>
-      </w:r>
-      <w:r>
-        <w:rPr>
-          <w:rFonts w:ascii="Cambria Math" w:hAnsi="Cambria Math" w:cs="Cambria Math"/>
+          <w:lang w:val="en-US"/>
+        </w:rPr>
+        <w:t>.</w:t>
+      </w:r>
+    </w:p>
+    <w:p>
+      <w:pPr>
+        <w:pStyle w:val="NormalWeb"/>
+        <w:rPr>
           <w:color w:val="000000" w:themeColor="text1"/>
           <w:sz w:val="22"/>
           <w:szCs w:val="22"/>
         </w:rPr>
-        <w:t>𝑦</w:t>
-      </w:r>
+      </w:pPr>
       <w:r>
         <w:rPr>
           <w:color w:val="000000" w:themeColor="text1"/>
           <w:sz w:val="22"/>
           <w:szCs w:val="22"/>
         </w:rPr>
-        <w:t xml:space="preserve"> with the elements of the target distribution </w:t>
+        <w:t xml:space="preserve">To determine if the predicted bucket matches the actual bucket, we compare the elements of the predicted probability distribution </w:t>
       </w:r>
       <w:r>
         <w:rPr>
@@ -4075,7 +4559,7 @@
           <w:sz w:val="22"/>
           <w:szCs w:val="22"/>
         </w:rPr>
-        <w:t>𝑧</w:t>
+        <w:t>𝑦</w:t>
       </w:r>
       <w:r>
         <w:rPr>
@@ -4083,7 +4567,7 @@
           <w:sz w:val="22"/>
           <w:szCs w:val="22"/>
         </w:rPr>
-        <w:t xml:space="preserve">. This is done by calculating errors for each element of </w:t>
+        <w:t xml:space="preserve"> with the elements of the target distribution </w:t>
       </w:r>
       <w:r>
         <w:rPr>
@@ -4092,7 +4576,7 @@
           <w:sz w:val="22"/>
           <w:szCs w:val="22"/>
         </w:rPr>
-        <w:t>𝑦</w:t>
+        <w:t>𝑧</w:t>
       </w:r>
       <w:r>
         <w:rPr>
@@ -4100,6 +4584,23 @@
           <w:sz w:val="22"/>
           <w:szCs w:val="22"/>
         </w:rPr>
+        <w:t xml:space="preserve">. This is done by calculating errors for each element of </w:t>
+      </w:r>
+      <w:r>
+        <w:rPr>
+          <w:rFonts w:ascii="Cambria Math" w:hAnsi="Cambria Math" w:cs="Cambria Math"/>
+          <w:color w:val="000000" w:themeColor="text1"/>
+          <w:sz w:val="22"/>
+          <w:szCs w:val="22"/>
+        </w:rPr>
+        <w:t>𝑦</w:t>
+      </w:r>
+      <w:r>
+        <w:rPr>
+          <w:color w:val="000000" w:themeColor="text1"/>
+          <w:sz w:val="22"/>
+          <w:szCs w:val="22"/>
+        </w:rPr>
         <w:t xml:space="preserve">, using the formula given below: </w:t>
       </w:r>
     </w:p>
@@ -4116,6 +4617,7 @@
           <w:lang w:val="en-US"/>
         </w:rPr>
       </w:pPr>
+      <w:proofErr w:type="spellStart"/>
       <w:r>
         <w:rPr>
           <w:rFonts w:ascii="Times New Roman" w:eastAsia="Times New Roman" w:hAnsi="Times New Roman" w:cs="Times New Roman"/>
@@ -4137,15 +4639,27 @@
         </w:rPr>
         <w:t>j</w:t>
       </w:r>
-      <w:r>
-        <w:rPr>
-          <w:rFonts w:ascii="Times New Roman" w:eastAsia="Times New Roman" w:hAnsi="Times New Roman" w:cs="Times New Roman"/>
-          <w:b/>
-          <w:bCs/>
-          <w:color w:val="000000" w:themeColor="text1"/>
-          <w:lang w:val="en-US"/>
-        </w:rPr>
-        <w:t xml:space="preserve"> = z</w:t>
+      <w:proofErr w:type="spellEnd"/>
+      <w:r>
+        <w:rPr>
+          <w:rFonts w:ascii="Times New Roman" w:eastAsia="Times New Roman" w:hAnsi="Times New Roman" w:cs="Times New Roman"/>
+          <w:b/>
+          <w:bCs/>
+          <w:color w:val="000000" w:themeColor="text1"/>
+          <w:lang w:val="en-US"/>
+        </w:rPr>
+        <w:t xml:space="preserve"> = </w:t>
+      </w:r>
+      <w:proofErr w:type="spellStart"/>
+      <w:r>
+        <w:rPr>
+          <w:rFonts w:ascii="Times New Roman" w:eastAsia="Times New Roman" w:hAnsi="Times New Roman" w:cs="Times New Roman"/>
+          <w:b/>
+          <w:bCs/>
+          <w:color w:val="000000" w:themeColor="text1"/>
+          <w:lang w:val="en-US"/>
+        </w:rPr>
+        <w:t>z</w:t>
       </w:r>
       <w:r>
         <w:rPr>
@@ -4158,15 +4672,27 @@
         </w:rPr>
         <w:t>j</w:t>
       </w:r>
-      <w:r>
-        <w:rPr>
-          <w:rFonts w:ascii="Times New Roman" w:eastAsia="Times New Roman" w:hAnsi="Times New Roman" w:cs="Times New Roman"/>
-          <w:b/>
-          <w:bCs/>
-          <w:color w:val="000000" w:themeColor="text1"/>
-          <w:lang w:val="en-US"/>
-        </w:rPr>
-        <w:t xml:space="preserve"> – y</w:t>
+      <w:proofErr w:type="spellEnd"/>
+      <w:r>
+        <w:rPr>
+          <w:rFonts w:ascii="Times New Roman" w:eastAsia="Times New Roman" w:hAnsi="Times New Roman" w:cs="Times New Roman"/>
+          <w:b/>
+          <w:bCs/>
+          <w:color w:val="000000" w:themeColor="text1"/>
+          <w:lang w:val="en-US"/>
+        </w:rPr>
+        <w:t xml:space="preserve"> – </w:t>
+      </w:r>
+      <w:proofErr w:type="spellStart"/>
+      <w:r>
+        <w:rPr>
+          <w:rFonts w:ascii="Times New Roman" w:eastAsia="Times New Roman" w:hAnsi="Times New Roman" w:cs="Times New Roman"/>
+          <w:b/>
+          <w:bCs/>
+          <w:color w:val="000000" w:themeColor="text1"/>
+          <w:lang w:val="en-US"/>
+        </w:rPr>
+        <w:t>y</w:t>
       </w:r>
       <w:r>
         <w:rPr>
@@ -4179,6 +4705,7 @@
         </w:rPr>
         <w:t>j</w:t>
       </w:r>
+      <w:proofErr w:type="spellEnd"/>
     </w:p>
     <w:p>
       <w:pPr>
@@ -4205,7 +4732,25 @@
           <w:color w:val="000000" w:themeColor="text1"/>
           <w:lang w:val="en-US"/>
         </w:rPr>
-        <w:t xml:space="preserve"> indicates the row of the matrix, and each row belongs to one of the OUs. The error calculated using the previously mentioned formula represents the deviation of the predicted probability from the target probability. In order to address this deviation, the error is used to update the weight matrix. To achieve this, a value called Alpha (</w:t>
+        <w:t xml:space="preserve"> indicates the row of the matrix, and each row belongs to one of the OUs. The error calculated using the previously mentioned formula represents the deviation of the predicted probability from the target probability. </w:t>
+      </w:r>
+      <w:proofErr w:type="gramStart"/>
+      <w:r>
+        <w:rPr>
+          <w:rFonts w:ascii="Times New Roman" w:eastAsia="Times New Roman" w:hAnsi="Times New Roman" w:cs="Times New Roman"/>
+          <w:color w:val="000000" w:themeColor="text1"/>
+          <w:lang w:val="en-US"/>
+        </w:rPr>
+        <w:t>In order to</w:t>
+      </w:r>
+      <w:proofErr w:type="gramEnd"/>
+      <w:r>
+        <w:rPr>
+          <w:rFonts w:ascii="Times New Roman" w:eastAsia="Times New Roman" w:hAnsi="Times New Roman" w:cs="Times New Roman"/>
+          <w:color w:val="000000" w:themeColor="text1"/>
+          <w:lang w:val="en-US"/>
+        </w:rPr>
+        <w:t xml:space="preserve"> address this deviation, the error is used to update the weight matrix. To achieve this, a value called Alpha (</w:t>
       </w:r>
       <w:r>
         <w:rPr>
@@ -4236,6 +4781,7 @@
           <w:lang w:val="en-US"/>
         </w:rPr>
       </w:pPr>
+      <w:proofErr w:type="spellStart"/>
       <w:r>
         <w:rPr>
           <w:rFonts w:ascii="Times New Roman" w:eastAsia="Times New Roman" w:hAnsi="Times New Roman" w:cs="Times New Roman"/>
@@ -4255,18 +4801,9 @@
           <w:vertAlign w:val="subscript"/>
           <w:lang w:val="en-US"/>
         </w:rPr>
-        <w:t xml:space="preserve">j </w:t>
-      </w:r>
-      <w:r>
-        <w:rPr>
-          <w:rFonts w:ascii="Times New Roman" w:eastAsia="Times New Roman" w:hAnsi="Times New Roman" w:cs="Times New Roman"/>
-          <w:b/>
-          <w:bCs/>
-          <w:color w:val="000000" w:themeColor="text1"/>
-          <w:lang w:val="en-US"/>
-        </w:rPr>
-        <w:t>= α (error</w:t>
-      </w:r>
+        <w:t>j</w:t>
+      </w:r>
+      <w:proofErr w:type="spellEnd"/>
       <w:r>
         <w:rPr>
           <w:rFonts w:ascii="Times New Roman" w:eastAsia="Times New Roman" w:hAnsi="Times New Roman" w:cs="Times New Roman"/>
@@ -4276,8 +4813,41 @@
           <w:vertAlign w:val="subscript"/>
           <w:lang w:val="en-US"/>
         </w:rPr>
+        <w:t xml:space="preserve"> </w:t>
+      </w:r>
+      <w:r>
+        <w:rPr>
+          <w:rFonts w:ascii="Times New Roman" w:eastAsia="Times New Roman" w:hAnsi="Times New Roman" w:cs="Times New Roman"/>
+          <w:b/>
+          <w:bCs/>
+          <w:color w:val="000000" w:themeColor="text1"/>
+          <w:lang w:val="en-US"/>
+        </w:rPr>
+        <w:t>= α (</w:t>
+      </w:r>
+      <w:proofErr w:type="spellStart"/>
+      <w:r>
+        <w:rPr>
+          <w:rFonts w:ascii="Times New Roman" w:eastAsia="Times New Roman" w:hAnsi="Times New Roman" w:cs="Times New Roman"/>
+          <w:b/>
+          <w:bCs/>
+          <w:color w:val="000000" w:themeColor="text1"/>
+          <w:lang w:val="en-US"/>
+        </w:rPr>
+        <w:t>error</w:t>
+      </w:r>
+      <w:r>
+        <w:rPr>
+          <w:rFonts w:ascii="Times New Roman" w:eastAsia="Times New Roman" w:hAnsi="Times New Roman" w:cs="Times New Roman"/>
+          <w:b/>
+          <w:bCs/>
+          <w:color w:val="000000" w:themeColor="text1"/>
+          <w:vertAlign w:val="subscript"/>
+          <w:lang w:val="en-US"/>
+        </w:rPr>
         <w:t>j</w:t>
       </w:r>
+      <w:proofErr w:type="spellEnd"/>
       <w:r>
         <w:rPr>
           <w:rFonts w:ascii="Times New Roman" w:eastAsia="Times New Roman" w:hAnsi="Times New Roman" w:cs="Times New Roman"/>
@@ -4336,7 +4906,16 @@
           <w:color w:val="000000" w:themeColor="text1"/>
           <w:lang w:val="en-US"/>
         </w:rPr>
-        <w:t xml:space="preserve"> is set to a high value, the weight matrix will be updated more quickly, but this could lead to overcompensation and instability in the system. On the other hand, if </w:t>
+        <w:t xml:space="preserve"> is set to a high value, the weight matrix will be updated more quickly, but this could lead to </w:t>
+      </w:r>
+      <w:r>
+        <w:rPr>
+          <w:rFonts w:ascii="Times New Roman" w:eastAsia="Times New Roman" w:hAnsi="Times New Roman" w:cs="Times New Roman"/>
+          <w:color w:val="000000" w:themeColor="text1"/>
+          <w:lang w:val="en-US"/>
+        </w:rPr>
+        <w:lastRenderedPageBreak/>
+        <w:t xml:space="preserve">overcompensation and instability in the system. On the other hand, if </w:t>
       </w:r>
       <w:r>
         <w:rPr>
@@ -4370,16 +4949,7 @@
           <w:color w:val="000000" w:themeColor="text1"/>
           <w:lang w:val="en-US"/>
         </w:rPr>
-        <w:t xml:space="preserve">The value of Alpha is determined before constructing the Sparse Distributed Representation (SDR) to enable rapid adaptation to new learning. Typically, Alpha is set to a value that is relatively large but still close to zero. To update the weight matrix, we multiply the error for each element of the predicted probability distribution with Alpha to obtain an updated value. This updated value is then used to adjust the active columns of the </w:t>
-      </w:r>
-      <w:r>
-        <w:rPr>
-          <w:rFonts w:ascii="Times New Roman" w:eastAsia="Times New Roman" w:hAnsi="Times New Roman" w:cs="Times New Roman"/>
-          <w:color w:val="000000" w:themeColor="text1"/>
-          <w:lang w:val="en-US"/>
-        </w:rPr>
-        <w:lastRenderedPageBreak/>
-        <w:t>weight matrix that correspond to the input being processed.</w:t>
+        <w:t>The value of Alpha is determined before constructing the Sparse Distributed Representation (SDR) to enable rapid adaptation to new learning. Typically, Alpha is set to a value that is relatively large but still close to zero. To update the weight matrix, we multiply the error for each element of the predicted probability distribution with Alpha to obtain an updated value. This updated value is then used to adjust the active columns of the weight matrix that correspond to the input being processed.</w:t>
       </w:r>
     </w:p>
     <w:p>
@@ -4402,7 +4972,18 @@
           <w:color w:val="000000" w:themeColor="text1"/>
           <w:lang w:val="en-US"/>
         </w:rPr>
-        <w:t>W' = W</w:t>
+        <w:t xml:space="preserve">W' = </w:t>
+      </w:r>
+      <w:proofErr w:type="spellStart"/>
+      <w:r>
+        <w:rPr>
+          <w:rFonts w:ascii="Times New Roman" w:eastAsia="Times New Roman" w:hAnsi="Times New Roman" w:cs="Times New Roman"/>
+          <w:b/>
+          <w:bCs/>
+          <w:color w:val="000000" w:themeColor="text1"/>
+          <w:lang w:val="en-US"/>
+        </w:rPr>
+        <w:t>W</w:t>
       </w:r>
       <w:r>
         <w:rPr>
@@ -4413,18 +4994,9 @@
           <w:vertAlign w:val="subscript"/>
           <w:lang w:val="en-US"/>
         </w:rPr>
-        <w:t xml:space="preserve">ij </w:t>
-      </w:r>
-      <w:r>
-        <w:rPr>
-          <w:rFonts w:ascii="Times New Roman" w:eastAsia="Times New Roman" w:hAnsi="Times New Roman" w:cs="Times New Roman"/>
-          <w:b/>
-          <w:bCs/>
-          <w:color w:val="000000" w:themeColor="text1"/>
-          <w:lang w:val="en-US"/>
-        </w:rPr>
-        <w:t>+ α(z</w:t>
-      </w:r>
+        <w:t>ij</w:t>
+      </w:r>
+      <w:proofErr w:type="spellEnd"/>
       <w:r>
         <w:rPr>
           <w:rFonts w:ascii="Times New Roman" w:eastAsia="Times New Roman" w:hAnsi="Times New Roman" w:cs="Times New Roman"/>
@@ -4434,17 +5006,73 @@
           <w:vertAlign w:val="subscript"/>
           <w:lang w:val="en-US"/>
         </w:rPr>
+        <w:t xml:space="preserve"> </w:t>
+      </w:r>
+      <w:r>
+        <w:rPr>
+          <w:rFonts w:ascii="Times New Roman" w:eastAsia="Times New Roman" w:hAnsi="Times New Roman" w:cs="Times New Roman"/>
+          <w:b/>
+          <w:bCs/>
+          <w:color w:val="000000" w:themeColor="text1"/>
+          <w:lang w:val="en-US"/>
+        </w:rPr>
+        <w:t xml:space="preserve">+ </w:t>
+      </w:r>
+      <w:proofErr w:type="gramStart"/>
+      <w:r>
+        <w:rPr>
+          <w:rFonts w:ascii="Times New Roman" w:eastAsia="Times New Roman" w:hAnsi="Times New Roman" w:cs="Times New Roman"/>
+          <w:b/>
+          <w:bCs/>
+          <w:color w:val="000000" w:themeColor="text1"/>
+          <w:lang w:val="en-US"/>
+        </w:rPr>
+        <w:t>α(</w:t>
+      </w:r>
+      <w:proofErr w:type="spellStart"/>
+      <w:proofErr w:type="gramEnd"/>
+      <w:r>
+        <w:rPr>
+          <w:rFonts w:ascii="Times New Roman" w:eastAsia="Times New Roman" w:hAnsi="Times New Roman" w:cs="Times New Roman"/>
+          <w:b/>
+          <w:bCs/>
+          <w:color w:val="000000" w:themeColor="text1"/>
+          <w:lang w:val="en-US"/>
+        </w:rPr>
+        <w:t>z</w:t>
+      </w:r>
+      <w:r>
+        <w:rPr>
+          <w:rFonts w:ascii="Times New Roman" w:eastAsia="Times New Roman" w:hAnsi="Times New Roman" w:cs="Times New Roman"/>
+          <w:b/>
+          <w:bCs/>
+          <w:color w:val="000000" w:themeColor="text1"/>
+          <w:vertAlign w:val="subscript"/>
+          <w:lang w:val="en-US"/>
+        </w:rPr>
         <w:t>j</w:t>
       </w:r>
-      <w:r>
-        <w:rPr>
-          <w:rFonts w:ascii="Times New Roman" w:eastAsia="Times New Roman" w:hAnsi="Times New Roman" w:cs="Times New Roman"/>
-          <w:b/>
-          <w:bCs/>
-          <w:color w:val="000000" w:themeColor="text1"/>
-          <w:lang w:val="en-US"/>
-        </w:rPr>
-        <w:t xml:space="preserve"> – y</w:t>
+      <w:proofErr w:type="spellEnd"/>
+      <w:r>
+        <w:rPr>
+          <w:rFonts w:ascii="Times New Roman" w:eastAsia="Times New Roman" w:hAnsi="Times New Roman" w:cs="Times New Roman"/>
+          <w:b/>
+          <w:bCs/>
+          <w:color w:val="000000" w:themeColor="text1"/>
+          <w:lang w:val="en-US"/>
+        </w:rPr>
+        <w:t xml:space="preserve"> – </w:t>
+      </w:r>
+      <w:proofErr w:type="spellStart"/>
+      <w:r>
+        <w:rPr>
+          <w:rFonts w:ascii="Times New Roman" w:eastAsia="Times New Roman" w:hAnsi="Times New Roman" w:cs="Times New Roman"/>
+          <w:b/>
+          <w:bCs/>
+          <w:color w:val="000000" w:themeColor="text1"/>
+          <w:lang w:val="en-US"/>
+        </w:rPr>
+        <w:t>y</w:t>
       </w:r>
       <w:r>
         <w:rPr>
@@ -4457,6 +5085,7 @@
         </w:rPr>
         <w:t>j</w:t>
       </w:r>
+      <w:proofErr w:type="spellEnd"/>
       <w:r>
         <w:rPr>
           <w:rFonts w:ascii="Times New Roman" w:eastAsia="Times New Roman" w:hAnsi="Times New Roman" w:cs="Times New Roman"/>
@@ -4478,6 +5107,7 @@
           <w:lang w:val="en-US"/>
         </w:rPr>
       </w:pPr>
+      <w:proofErr w:type="spellStart"/>
       <w:r>
         <w:rPr>
           <w:rFonts w:ascii="Times New Roman" w:eastAsia="Times New Roman" w:hAnsi="Times New Roman" w:cs="Times New Roman"/>
@@ -4499,15 +5129,27 @@
         </w:rPr>
         <w:t>ij</w:t>
       </w:r>
-      <w:r>
-        <w:rPr>
-          <w:rFonts w:ascii="Times New Roman" w:eastAsia="Times New Roman" w:hAnsi="Times New Roman" w:cs="Times New Roman"/>
-          <w:b/>
-          <w:bCs/>
-          <w:color w:val="000000" w:themeColor="text1"/>
-          <w:lang w:val="en-US"/>
-        </w:rPr>
-        <w:t xml:space="preserve"> = W</w:t>
+      <w:proofErr w:type="spellEnd"/>
+      <w:r>
+        <w:rPr>
+          <w:rFonts w:ascii="Times New Roman" w:eastAsia="Times New Roman" w:hAnsi="Times New Roman" w:cs="Times New Roman"/>
+          <w:b/>
+          <w:bCs/>
+          <w:color w:val="000000" w:themeColor="text1"/>
+          <w:lang w:val="en-US"/>
+        </w:rPr>
+        <w:t xml:space="preserve"> = </w:t>
+      </w:r>
+      <w:proofErr w:type="spellStart"/>
+      <w:r>
+        <w:rPr>
+          <w:rFonts w:ascii="Times New Roman" w:eastAsia="Times New Roman" w:hAnsi="Times New Roman" w:cs="Times New Roman"/>
+          <w:b/>
+          <w:bCs/>
+          <w:color w:val="000000" w:themeColor="text1"/>
+          <w:lang w:val="en-US"/>
+        </w:rPr>
+        <w:t>W</w:t>
       </w:r>
       <w:r>
         <w:rPr>
@@ -4518,18 +5160,9 @@
           <w:vertAlign w:val="subscript"/>
           <w:lang w:val="en-US"/>
         </w:rPr>
-        <w:t xml:space="preserve">ij </w:t>
-      </w:r>
-      <w:r>
-        <w:rPr>
-          <w:rFonts w:ascii="Times New Roman" w:eastAsia="Times New Roman" w:hAnsi="Times New Roman" w:cs="Times New Roman"/>
-          <w:b/>
-          <w:bCs/>
-          <w:color w:val="000000" w:themeColor="text1"/>
-          <w:lang w:val="en-US"/>
-        </w:rPr>
-        <w:t>+ x</w:t>
-      </w:r>
+        <w:t>ij</w:t>
+      </w:r>
+      <w:proofErr w:type="spellEnd"/>
       <w:r>
         <w:rPr>
           <w:rFonts w:ascii="Times New Roman" w:eastAsia="Times New Roman" w:hAnsi="Times New Roman" w:cs="Times New Roman"/>
@@ -4539,17 +5172,73 @@
           <w:vertAlign w:val="subscript"/>
           <w:lang w:val="en-US"/>
         </w:rPr>
+        <w:t xml:space="preserve"> </w:t>
+      </w:r>
+      <w:r>
+        <w:rPr>
+          <w:rFonts w:ascii="Times New Roman" w:eastAsia="Times New Roman" w:hAnsi="Times New Roman" w:cs="Times New Roman"/>
+          <w:b/>
+          <w:bCs/>
+          <w:color w:val="000000" w:themeColor="text1"/>
+          <w:lang w:val="en-US"/>
+        </w:rPr>
+        <w:t xml:space="preserve">+ </w:t>
+      </w:r>
+      <w:proofErr w:type="spellStart"/>
+      <w:proofErr w:type="gramStart"/>
+      <w:r>
+        <w:rPr>
+          <w:rFonts w:ascii="Times New Roman" w:eastAsia="Times New Roman" w:hAnsi="Times New Roman" w:cs="Times New Roman"/>
+          <w:b/>
+          <w:bCs/>
+          <w:color w:val="000000" w:themeColor="text1"/>
+          <w:lang w:val="en-US"/>
+        </w:rPr>
+        <w:t>x</w:t>
+      </w:r>
+      <w:r>
+        <w:rPr>
+          <w:rFonts w:ascii="Times New Roman" w:eastAsia="Times New Roman" w:hAnsi="Times New Roman" w:cs="Times New Roman"/>
+          <w:b/>
+          <w:bCs/>
+          <w:color w:val="000000" w:themeColor="text1"/>
+          <w:vertAlign w:val="subscript"/>
+          <w:lang w:val="en-US"/>
+        </w:rPr>
         <w:t>j</w:t>
       </w:r>
-      <w:r>
-        <w:rPr>
-          <w:rFonts w:ascii="Times New Roman" w:eastAsia="Times New Roman" w:hAnsi="Times New Roman" w:cs="Times New Roman"/>
-          <w:b/>
-          <w:bCs/>
-          <w:color w:val="000000" w:themeColor="text1"/>
-          <w:lang w:val="en-US"/>
-        </w:rPr>
-        <w:t>(α (z</w:t>
+      <w:proofErr w:type="spellEnd"/>
+      <w:r>
+        <w:rPr>
+          <w:rFonts w:ascii="Times New Roman" w:eastAsia="Times New Roman" w:hAnsi="Times New Roman" w:cs="Times New Roman"/>
+          <w:b/>
+          <w:bCs/>
+          <w:color w:val="000000" w:themeColor="text1"/>
+          <w:lang w:val="en-US"/>
+        </w:rPr>
+        <w:t>(</w:t>
+      </w:r>
+      <w:proofErr w:type="gramEnd"/>
+      <w:r>
+        <w:rPr>
+          <w:rFonts w:ascii="Times New Roman" w:eastAsia="Times New Roman" w:hAnsi="Times New Roman" w:cs="Times New Roman"/>
+          <w:b/>
+          <w:bCs/>
+          <w:color w:val="000000" w:themeColor="text1"/>
+          <w:lang w:val="en-US"/>
+        </w:rPr>
+        <w:t>α (</w:t>
+      </w:r>
+      <w:proofErr w:type="spellStart"/>
+      <w:r>
+        <w:rPr>
+          <w:rFonts w:ascii="Times New Roman" w:eastAsia="Times New Roman" w:hAnsi="Times New Roman" w:cs="Times New Roman"/>
+          <w:b/>
+          <w:bCs/>
+          <w:color w:val="000000" w:themeColor="text1"/>
+          <w:lang w:val="en-US"/>
+        </w:rPr>
+        <w:t>z</w:t>
       </w:r>
       <w:r>
         <w:rPr>
@@ -4562,15 +5251,27 @@
         </w:rPr>
         <w:t>j</w:t>
       </w:r>
-      <w:r>
-        <w:rPr>
-          <w:rFonts w:ascii="Times New Roman" w:eastAsia="Times New Roman" w:hAnsi="Times New Roman" w:cs="Times New Roman"/>
-          <w:b/>
-          <w:bCs/>
-          <w:color w:val="000000" w:themeColor="text1"/>
-          <w:lang w:val="en-US"/>
-        </w:rPr>
-        <w:t xml:space="preserve"> – y</w:t>
+      <w:proofErr w:type="spellEnd"/>
+      <w:r>
+        <w:rPr>
+          <w:rFonts w:ascii="Times New Roman" w:eastAsia="Times New Roman" w:hAnsi="Times New Roman" w:cs="Times New Roman"/>
+          <w:b/>
+          <w:bCs/>
+          <w:color w:val="000000" w:themeColor="text1"/>
+          <w:lang w:val="en-US"/>
+        </w:rPr>
+        <w:t xml:space="preserve"> – </w:t>
+      </w:r>
+      <w:proofErr w:type="spellStart"/>
+      <w:r>
+        <w:rPr>
+          <w:rFonts w:ascii="Times New Roman" w:eastAsia="Times New Roman" w:hAnsi="Times New Roman" w:cs="Times New Roman"/>
+          <w:b/>
+          <w:bCs/>
+          <w:color w:val="000000" w:themeColor="text1"/>
+          <w:lang w:val="en-US"/>
+        </w:rPr>
+        <w:t>y</w:t>
       </w:r>
       <w:r>
         <w:rPr>
@@ -4583,6 +5284,7 @@
         </w:rPr>
         <w:t>j</w:t>
       </w:r>
+      <w:proofErr w:type="spellEnd"/>
       <w:r>
         <w:rPr>
           <w:rFonts w:ascii="Times New Roman" w:eastAsia="Times New Roman" w:hAnsi="Times New Roman" w:cs="Times New Roman"/>
@@ -4761,7 +5463,23 @@
           <w:rFonts w:ascii="Times New Roman" w:eastAsia="Times New Roman" w:hAnsi="Times New Roman" w:cs="Times New Roman"/>
           <w:color w:val="000000" w:themeColor="text1"/>
         </w:rPr>
-        <w:t>The infer method starts by calculating the overlap between the current input and each of the stored patterns in the classifier's memory, similar to the compute method. The overlap is a measure of how well the current input matches each of the stored patterns.</w:t>
+        <w:t xml:space="preserve">The infer method starts by calculating the overlap between the current input and each of the stored patterns in the classifier's memory, </w:t>
+      </w:r>
+      <w:proofErr w:type="gramStart"/>
+      <w:r>
+        <w:rPr>
+          <w:rFonts w:ascii="Times New Roman" w:eastAsia="Times New Roman" w:hAnsi="Times New Roman" w:cs="Times New Roman"/>
+          <w:color w:val="000000" w:themeColor="text1"/>
+        </w:rPr>
+        <w:t>similar to</w:t>
+      </w:r>
+      <w:proofErr w:type="gramEnd"/>
+      <w:r>
+        <w:rPr>
+          <w:rFonts w:ascii="Times New Roman" w:eastAsia="Times New Roman" w:hAnsi="Times New Roman" w:cs="Times New Roman"/>
+          <w:color w:val="000000" w:themeColor="text1"/>
+        </w:rPr>
+        <w:t xml:space="preserve"> the compute method. The overlap is a measure of how well the current input matches each of the stored patterns.</w:t>
       </w:r>
     </w:p>
     <w:p>
@@ -4778,7 +5496,23 @@
           <w:rFonts w:ascii="Times New Roman" w:eastAsia="Times New Roman" w:hAnsi="Times New Roman" w:cs="Times New Roman"/>
           <w:color w:val="000000" w:themeColor="text1"/>
         </w:rPr>
-        <w:t>Next, the classifier selects the best-matching stored pattern based on the highest overlap value, similar to the compute method. This selected pattern becomes the predicted output for the current input.</w:t>
+        <w:t xml:space="preserve">Next, the classifier selects the best-matching stored pattern based on the highest overlap value, </w:t>
+      </w:r>
+      <w:proofErr w:type="gramStart"/>
+      <w:r>
+        <w:rPr>
+          <w:rFonts w:ascii="Times New Roman" w:eastAsia="Times New Roman" w:hAnsi="Times New Roman" w:cs="Times New Roman"/>
+          <w:color w:val="000000" w:themeColor="text1"/>
+        </w:rPr>
+        <w:t>similar to</w:t>
+      </w:r>
+      <w:proofErr w:type="gramEnd"/>
+      <w:r>
+        <w:rPr>
+          <w:rFonts w:ascii="Times New Roman" w:eastAsia="Times New Roman" w:hAnsi="Times New Roman" w:cs="Times New Roman"/>
+          <w:color w:val="000000" w:themeColor="text1"/>
+        </w:rPr>
+        <w:t xml:space="preserve"> the compute method. This selected pattern becomes the predicted output for the current input.</w:t>
       </w:r>
     </w:p>
     <w:p>
@@ -4859,6 +5593,7 @@
         <w:rPr>
           <w:rFonts w:eastAsia="Times New Roman"/>
         </w:rPr>
+        <w:lastRenderedPageBreak/>
         <w:t xml:space="preserve">4. Result </w:t>
       </w:r>
     </w:p>
@@ -4932,7 +5667,6 @@
         </w:rPr>
       </w:pPr>
       <w:r>
-        <w:lastRenderedPageBreak/>
         <w:t xml:space="preserve">4.3 </w:t>
       </w:r>
       <w:r>
@@ -5058,7 +5792,23 @@
           <w:rFonts w:ascii="Times New Roman" w:eastAsia="Times New Roman" w:hAnsi="Times New Roman" w:cs="Times New Roman"/>
           <w:color w:val="000000" w:themeColor="text1"/>
         </w:rPr>
-        <w:t>In the fifth iteration, we use the inferred value for the given bucket. It uses the currently stored knowledge in weight matrix from previous patterns, preforms softmax normalization and returns the final probability distribution for each bucket i.e., from 0 to 5.</w:t>
+        <w:t xml:space="preserve">In the fifth iteration, we use the inferred value for the given bucket. It uses the currently stored knowledge in weight matrix from previous patterns, preforms </w:t>
+      </w:r>
+      <w:proofErr w:type="spellStart"/>
+      <w:r>
+        <w:rPr>
+          <w:rFonts w:ascii="Times New Roman" w:eastAsia="Times New Roman" w:hAnsi="Times New Roman" w:cs="Times New Roman"/>
+          <w:color w:val="000000" w:themeColor="text1"/>
+        </w:rPr>
+        <w:t>softmax</w:t>
+      </w:r>
+      <w:proofErr w:type="spellEnd"/>
+      <w:r>
+        <w:rPr>
+          <w:rFonts w:ascii="Times New Roman" w:eastAsia="Times New Roman" w:hAnsi="Times New Roman" w:cs="Times New Roman"/>
+          <w:color w:val="000000" w:themeColor="text1"/>
+        </w:rPr>
+        <w:t xml:space="preserve"> normalization and returns the final probability distribution for each bucket i.e., from 0 to 5.</w:t>
       </w:r>
     </w:p>
     <w:p>
@@ -5075,16 +5825,39 @@
           <w:rFonts w:ascii="Times New Roman" w:eastAsia="Times New Roman" w:hAnsi="Times New Roman" w:cs="Times New Roman"/>
           <w:color w:val="000000" w:themeColor="text1"/>
         </w:rPr>
-        <w:t>Since there are no input provided for other buckets, they all have equal and very low probability, however, for other buckets 4 and 5 we have probability of 9.3% and 77.0%. Bucket 5 has the highest probability.</w:t>
-      </w:r>
-    </w:p>
-    <w:p>
-      <w:r>
-        <w:rPr>
-          <w:rFonts w:ascii="Times New Roman" w:eastAsia="Times New Roman" w:hAnsi="Times New Roman" w:cs="Times New Roman"/>
-          <w:color w:val="000000" w:themeColor="text1"/>
-        </w:rPr>
-        <w:t>Also, actual value for bucket 4 and 5 are averaged out.</w:t>
+        <w:t xml:space="preserve">Since there are no input provided for other buckets, they all have equal and very low </w:t>
+      </w:r>
+      <w:r>
+        <w:rPr>
+          <w:rFonts w:ascii="Times New Roman" w:eastAsia="Times New Roman" w:hAnsi="Times New Roman" w:cs="Times New Roman"/>
+          <w:color w:val="000000" w:themeColor="text1"/>
+        </w:rPr>
+        <w:t>probability, however, for other buckets 4 and 5 we have probability of 9.3% and 77.0%. Bucket 5 has the highest probability.</w:t>
+      </w:r>
+    </w:p>
+    <w:p>
+      <w:r>
+        <w:rPr>
+          <w:rFonts w:ascii="Times New Roman" w:eastAsia="Times New Roman" w:hAnsi="Times New Roman" w:cs="Times New Roman"/>
+          <w:color w:val="000000" w:themeColor="text1"/>
+        </w:rPr>
+        <w:t xml:space="preserve">Also, actual value for </w:t>
+      </w:r>
+      <w:proofErr w:type="gramStart"/>
+      <w:r>
+        <w:rPr>
+          <w:rFonts w:ascii="Times New Roman" w:eastAsia="Times New Roman" w:hAnsi="Times New Roman" w:cs="Times New Roman"/>
+          <w:color w:val="000000" w:themeColor="text1"/>
+        </w:rPr>
+        <w:t>bucket</w:t>
+      </w:r>
+      <w:proofErr w:type="gramEnd"/>
+      <w:r>
+        <w:rPr>
+          <w:rFonts w:ascii="Times New Roman" w:eastAsia="Times New Roman" w:hAnsi="Times New Roman" w:cs="Times New Roman"/>
+          <w:color w:val="000000" w:themeColor="text1"/>
+        </w:rPr>
+        <w:t xml:space="preserve"> 4 and 5 are averaged out.</w:t>
       </w:r>
     </w:p>
     <w:p/>
@@ -5113,10 +5886,7 @@
         <w:t>b</w:t>
       </w:r>
       <w:r>
-        <w:t xml:space="preserve">ased on the results presented, the SDR classifier appears to perform well in accurately classifying and inferring values for input patterns. The tests conducted demonstrate the ability of the classifier to correctly identify patterns </w:t>
-      </w:r>
-      <w:r>
-        <w:t>applied to a single bucket, as well as multiple buckets, and to infer values for encoded buckets based on previous iterations. The classifier also shows promise in learning from multiple input patterns and building a weight matrix to improve classification accuracy over time. Overall, these results suggest that the SDR classifier has the potential to be a valuable tool for a variety of applications that require accurate and efficient pattern recognition and inference.</w:t>
+        <w:t>ased on the results presented, the SDR classifier appears to perform well in accurately classifying and inferring values for input patterns. The tests conducted demonstrate the ability of the classifier to correctly identify patterns applied to a single bucket, as well as multiple buckets, and to infer values for encoded buckets based on previous iterations. The classifier also shows promise in learning from multiple input patterns and building a weight matrix to improve classification accuracy over time. Overall, these results suggest that the SDR classifier has the potential to be a valuable tool for a variety of applications that require accurate and efficient pattern recognition and inference.</w:t>
       </w:r>
     </w:p>
     <w:p>
@@ -5206,6 +5976,7 @@
           <w:shd w:val="clear" w:color="auto" w:fill="FFFFFF"/>
           <w:lang w:val="en-IN" w:eastAsia="x-none"/>
         </w:rPr>
+        <w:lastRenderedPageBreak/>
         <w:t xml:space="preserve">“Sparse distributed representations - numenta.com.” [Online]. Available: https://www.numenta.com/assets/pdf/biological-and-machine-intelligence/BaMI-SDR.pdf. [Accessed: 22-Mar-2023]. </w:t>
       </w:r>
     </w:p>
@@ -5270,20 +6041,7 @@
           <w:shd w:val="clear" w:color="auto" w:fill="FFFFFF"/>
           <w:lang w:val="en-IN" w:eastAsia="x-none"/>
         </w:rPr>
-        <w:t>US20190332619A1 - methods and systems for mapping data items to sparse distributed representations,” Google Patents. [Online]. Available: https://patents.google.com/patent/US2</w:t>
-      </w:r>
-      <w:r>
-        <w:rPr>
-          <w:rFonts w:eastAsia="SimSun"/>
-          <w:color w:val="000000" w:themeColor="text1"/>
-          <w:spacing w:val="-1"/>
-          <w:sz w:val="22"/>
-          <w:szCs w:val="22"/>
-          <w:shd w:val="clear" w:color="auto" w:fill="FFFFFF"/>
-          <w:lang w:val="en-IN" w:eastAsia="x-none"/>
-        </w:rPr>
-        <w:lastRenderedPageBreak/>
-        <w:t>0190332619A1/en. [Accessed: 22-Mar-2023].</w:t>
+        <w:t>US20190332619A1 - methods and systems for mapping data items to sparse distributed representations,” Google Patents. [Online]. Available: https://patents.google.com/patent/US20190332619A1/en. [Accessed: 22-Mar-2023].</w:t>
       </w:r>
       <w:r>
         <w:rPr>
@@ -5319,7 +6077,29 @@
           <w:shd w:val="clear" w:color="auto" w:fill="FFFFFF"/>
           <w:lang w:val="en-IN" w:eastAsia="x-none"/>
         </w:rPr>
-        <w:t xml:space="preserve">“Classifiers,” Classifiers - NuPIC 1.0.5 documentation. [Online]. Available: https://nupic.docs.numenta.org/stable/api/algorithms/classifiers.html. [Accessed: 22-Mar-2023].  </w:t>
+        <w:t xml:space="preserve">“Classifiers,” Classifiers - </w:t>
+      </w:r>
+      <w:proofErr w:type="spellStart"/>
+      <w:r>
+        <w:rPr>
+          <w:rFonts w:ascii="Times New Roman" w:eastAsia="SimSun" w:hAnsi="Times New Roman" w:cs="Times New Roman"/>
+          <w:color w:val="000000" w:themeColor="text1"/>
+          <w:spacing w:val="-1"/>
+          <w:shd w:val="clear" w:color="auto" w:fill="FFFFFF"/>
+          <w:lang w:val="en-IN" w:eastAsia="x-none"/>
+        </w:rPr>
+        <w:t>NuPIC</w:t>
+      </w:r>
+      <w:proofErr w:type="spellEnd"/>
+      <w:r>
+        <w:rPr>
+          <w:rFonts w:ascii="Times New Roman" w:eastAsia="SimSun" w:hAnsi="Times New Roman" w:cs="Times New Roman"/>
+          <w:color w:val="000000" w:themeColor="text1"/>
+          <w:spacing w:val="-1"/>
+          <w:shd w:val="clear" w:color="auto" w:fill="FFFFFF"/>
+          <w:lang w:val="en-IN" w:eastAsia="x-none"/>
+        </w:rPr>
+        <w:t xml:space="preserve"> 1.0.5 documentation. [Online]. Available: https://nupic.docs.numenta.org/stable/api/algorithms/classifiers.html. [Accessed: 22-Mar-2023].  </w:t>
       </w:r>
     </w:p>
     <w:p>

</xml_diff>

<commit_message>
Fixed issue number 5
</commit_message>
<xml_diff>
--- a/source/MySEProject/Documentation/SDR-Classifier.docx
+++ b/source/MySEProject/Documentation/SDR-Classifier.docx
@@ -731,7 +731,63 @@
           <w:rFonts w:ascii="Times New Roman" w:eastAsia="Times New Roman" w:hAnsi="Times New Roman" w:cs="Times New Roman"/>
           <w:color w:val="000000" w:themeColor="text1"/>
         </w:rPr>
-        <w:t xml:space="preserve">The input of an SDR (Sparse Distributed Representation) classifier is typically a binary vector that represents some form of data. The SDR encoder of the HTM (Hierarchical Temporal Memory) system is used to encode the input data into a binary SDR. The SDR encoder takes as input various types of data such as scalar values, </w:t>
+        <w:t>The input of an SDR (Sparse Distributed Representation) classifier is typically a binary vector that represents some form of data.</w:t>
+      </w:r>
+      <w:r>
+        <w:rPr>
+          <w:rFonts w:ascii="Times New Roman" w:eastAsia="Times New Roman" w:hAnsi="Times New Roman" w:cs="Times New Roman"/>
+          <w:color w:val="000000" w:themeColor="text1"/>
+        </w:rPr>
+        <w:t xml:space="preserve"> A </w:t>
+      </w:r>
+      <w:r>
+        <w:rPr>
+          <w:rFonts w:ascii="Times New Roman" w:eastAsia="Times New Roman" w:hAnsi="Times New Roman" w:cs="Times New Roman"/>
+          <w:color w:val="000000" w:themeColor="text1"/>
+        </w:rPr>
+        <w:t>binary vector refers to a vector with binary values (0 or 1</w:t>
+      </w:r>
+      <w:r>
+        <w:rPr>
+          <w:rFonts w:ascii="Times New Roman" w:eastAsia="Times New Roman" w:hAnsi="Times New Roman" w:cs="Times New Roman"/>
+          <w:color w:val="000000" w:themeColor="text1"/>
+        </w:rPr>
+        <w:t>)</w:t>
+      </w:r>
+      <w:r>
+        <w:rPr>
+          <w:rFonts w:ascii="Times New Roman" w:eastAsia="Times New Roman" w:hAnsi="Times New Roman" w:cs="Times New Roman"/>
+          <w:color w:val="000000" w:themeColor="text1"/>
+        </w:rPr>
+        <w:t xml:space="preserve">, which </w:t>
+      </w:r>
+      <w:r>
+        <w:rPr>
+          <w:rFonts w:ascii="Times New Roman" w:eastAsia="Times New Roman" w:hAnsi="Times New Roman" w:cs="Times New Roman"/>
+          <w:color w:val="000000" w:themeColor="text1"/>
+        </w:rPr>
+        <w:t>typically</w:t>
+      </w:r>
+      <w:r>
+        <w:rPr>
+          <w:rFonts w:ascii="Times New Roman" w:eastAsia="Times New Roman" w:hAnsi="Times New Roman" w:cs="Times New Roman"/>
+          <w:color w:val="000000" w:themeColor="text1"/>
+        </w:rPr>
+        <w:t xml:space="preserve"> has a fixed length, and each element of the vector corresponds to a feature or attribute of the input data. If a feature is present in the input data, its corresponding element in the binary vector is set to 1, otherwise it is set to 0.</w:t>
+      </w:r>
+      <w:r>
+        <w:rPr>
+          <w:rFonts w:ascii="Times New Roman" w:eastAsia="Times New Roman" w:hAnsi="Times New Roman" w:cs="Times New Roman"/>
+          <w:color w:val="000000" w:themeColor="text1"/>
+        </w:rPr>
+        <w:t xml:space="preserve"> </w:t>
+      </w:r>
+      <w:r>
+        <w:rPr>
+          <w:rFonts w:ascii="Times New Roman" w:eastAsia="Times New Roman" w:hAnsi="Times New Roman" w:cs="Times New Roman"/>
+          <w:color w:val="000000" w:themeColor="text1"/>
+        </w:rPr>
+        <w:t xml:space="preserve">The SDR encoder of the HTM (Hierarchical Temporal Memory) system is used to encode the input data into a binary SDR. The SDR encoder takes as input various types of data such as scalar values, </w:t>
       </w:r>
       <w:proofErr w:type="spellStart"/>
       <w:r>
@@ -747,23 +803,35 @@
           <w:rFonts w:ascii="Times New Roman" w:eastAsia="Times New Roman" w:hAnsi="Times New Roman" w:cs="Times New Roman"/>
           <w:color w:val="000000" w:themeColor="text1"/>
         </w:rPr>
-        <w:t xml:space="preserve"> values, text, images, or other forms of data, and produces a binary SDR representation of the </w:t>
-      </w:r>
-      <w:proofErr w:type="gramStart"/>
-      <w:r>
-        <w:rPr>
-          <w:rFonts w:ascii="Times New Roman" w:eastAsia="Times New Roman" w:hAnsi="Times New Roman" w:cs="Times New Roman"/>
-          <w:color w:val="000000" w:themeColor="text1"/>
-        </w:rPr>
-        <w:t>input[</w:t>
-      </w:r>
-      <w:proofErr w:type="gramEnd"/>
-      <w:r>
-        <w:rPr>
-          <w:rFonts w:ascii="Times New Roman" w:eastAsia="Times New Roman" w:hAnsi="Times New Roman" w:cs="Times New Roman"/>
-          <w:color w:val="000000" w:themeColor="text1"/>
-        </w:rPr>
-        <w:t xml:space="preserve">5]. </w:t>
+        <w:t xml:space="preserve"> values, text, images, or other forms of data, and produces a binary SDR representation of the</w:t>
+      </w:r>
+      <w:r>
+        <w:rPr>
+          <w:rFonts w:ascii="Times New Roman" w:eastAsia="Times New Roman" w:hAnsi="Times New Roman" w:cs="Times New Roman"/>
+          <w:color w:val="000000" w:themeColor="text1"/>
+        </w:rPr>
+        <w:t xml:space="preserve"> </w:t>
+      </w:r>
+      <w:r>
+        <w:rPr>
+          <w:rFonts w:ascii="Times New Roman" w:eastAsia="Times New Roman" w:hAnsi="Times New Roman" w:cs="Times New Roman"/>
+          <w:color w:val="000000" w:themeColor="text1"/>
+        </w:rPr>
+        <w:t>input</w:t>
+      </w:r>
+      <w:r>
+        <w:rPr>
+          <w:rFonts w:ascii="Times New Roman" w:eastAsia="Times New Roman" w:hAnsi="Times New Roman" w:cs="Times New Roman"/>
+          <w:color w:val="000000" w:themeColor="text1"/>
+        </w:rPr>
+        <w:t xml:space="preserve"> </w:t>
+      </w:r>
+      <w:r>
+        <w:rPr>
+          <w:rFonts w:ascii="Times New Roman" w:eastAsia="Times New Roman" w:hAnsi="Times New Roman" w:cs="Times New Roman"/>
+          <w:color w:val="000000" w:themeColor="text1"/>
+        </w:rPr>
+        <w:t xml:space="preserve">[5]. </w:t>
       </w:r>
     </w:p>
     <w:p>
@@ -925,7 +993,7 @@
           <w:rFonts w:ascii="Times New Roman" w:eastAsia="Times New Roman" w:hAnsi="Times New Roman" w:cs="Times New Roman"/>
           <w:color w:val="000000" w:themeColor="text1"/>
         </w:rPr>
-        <w:t xml:space="preserve">Figure 1 illustrates the HTM SDR network and the input requirements for the SDR Classifier to perform cognitive functions such as inference/prediction and learning. The figure depicts the flow of input data into the SDR Classifier in the form of sparse distributed representations (SDRs). The SDR Classifier takes as input a set of active cells from the Temporal Memory, which are represented as a </w:t>
+        <w:t xml:space="preserve">Figure 1 illustrates the HTM SDR network and the input requirements for the SDR Classifier to </w:t>
       </w:r>
       <w:r>
         <w:rPr>
@@ -933,7 +1001,7 @@
           <w:color w:val="000000" w:themeColor="text1"/>
         </w:rPr>
         <w:lastRenderedPageBreak/>
-        <w:t xml:space="preserve">vector. Additionally, the input to the SDR Classifier includes information about the record number and the bucket index that were used to encode the input data using the Encoder [6]. These SDRs represent the temporal patterns of the input data, which are then processed by the HTM SDR network to learn and memorize the sequence of input data. </w:t>
+        <w:t xml:space="preserve">perform cognitive functions such as inference/prediction and learning. The figure depicts the flow of input data into the SDR Classifier in the form of sparse distributed representations (SDRs). The SDR Classifier takes as input a set of active cells from the Temporal Memory, which are represented as a vector. Additionally, the input to the SDR Classifier includes information about the record number and the bucket index that were used to encode the input data using the Encoder [6]. These SDRs represent the temporal patterns of the input data, which are then processed by the HTM SDR network to learn and memorize the sequence of input data. </w:t>
       </w:r>
     </w:p>
     <w:p>
@@ -1035,7 +1103,14 @@
           <w:rFonts w:ascii="Times New Roman" w:eastAsia="Times New Roman" w:hAnsi="Times New Roman" w:cs="Times New Roman"/>
           <w:color w:val="000000" w:themeColor="text1"/>
         </w:rPr>
-        <w:t>The number of output units is equal to the number of buckets the encoder uses. During each iteration, every Output Unit (OU) in the neural network is presented with a calculated sum of the Input Units (IUs), which is obtained through a two-stage process: first, the IUs are weighted, and then the weighted values are summed [6].</w:t>
+        <w:t xml:space="preserve">The number of output units is equal to the number of buckets the encoder uses. During each iteration, every Output Unit (OU) in the neural network is presented with a </w:t>
+      </w:r>
+      <w:r>
+        <w:rPr>
+          <w:rFonts w:ascii="Times New Roman" w:eastAsia="Times New Roman" w:hAnsi="Times New Roman" w:cs="Times New Roman"/>
+          <w:color w:val="000000" w:themeColor="text1"/>
+        </w:rPr>
+        <w:t>calculated sum of the Input Units (IUs), which is obtained through a two-stage process: first, the IUs are weighted, and then the weighted values are summed [6].</w:t>
       </w:r>
     </w:p>
     <w:p>
@@ -2676,6 +2751,7 @@
           <w:sz w:val="22"/>
           <w:szCs w:val="22"/>
         </w:rPr>
+        <w:lastRenderedPageBreak/>
         <w:t>Fig</w:t>
       </w:r>
       <w:r>
@@ -2819,16 +2895,7 @@
           <w:sz w:val="22"/>
           <w:szCs w:val="22"/>
         </w:rPr>
-        <w:t xml:space="preserve">Output unit </w:t>
-      </w:r>
-      <w:r>
-        <w:rPr>
-          <w:color w:val="000000" w:themeColor="text1"/>
-          <w:sz w:val="22"/>
-          <w:szCs w:val="22"/>
-        </w:rPr>
-        <w:lastRenderedPageBreak/>
-        <w:t>can be computed using Weighted sum Equation (</w:t>
+        <w:t>Output unit can be computed using Weighted sum Equation (</w:t>
       </w:r>
       <w:r>
         <w:rPr>
@@ -4063,14 +4130,7 @@
           <w:rFonts w:ascii="Times New Roman" w:eastAsia="Times New Roman" w:hAnsi="Times New Roman" w:cs="Times New Roman"/>
           <w:color w:val="000000" w:themeColor="text1"/>
         </w:rPr>
-        <w:t xml:space="preserve"> learn and make more </w:t>
-      </w:r>
-      <w:r>
-        <w:rPr>
-          <w:rFonts w:ascii="Times New Roman" w:eastAsia="Times New Roman" w:hAnsi="Times New Roman" w:cs="Times New Roman"/>
-          <w:color w:val="000000" w:themeColor="text1"/>
-        </w:rPr>
-        <w:t xml:space="preserve">accurate predictions/inferences, the SDR Classifier must update its weight matrix. </w:t>
+        <w:t xml:space="preserve"> learn and make more accurate predictions/inferences, the SDR Classifier must update its weight matrix. </w:t>
       </w:r>
     </w:p>
     <w:p>
@@ -4790,6 +4850,7 @@
           <w:color w:val="000000" w:themeColor="text1"/>
           <w:lang w:val="en-US"/>
         </w:rPr>
+        <w:lastRenderedPageBreak/>
         <w:t>Update</w:t>
       </w:r>
       <w:r>
@@ -4906,16 +4967,7 @@
           <w:color w:val="000000" w:themeColor="text1"/>
           <w:lang w:val="en-US"/>
         </w:rPr>
-        <w:t xml:space="preserve"> is set to a high value, the weight matrix will be updated more quickly, but this could lead to </w:t>
-      </w:r>
-      <w:r>
-        <w:rPr>
-          <w:rFonts w:ascii="Times New Roman" w:eastAsia="Times New Roman" w:hAnsi="Times New Roman" w:cs="Times New Roman"/>
-          <w:color w:val="000000" w:themeColor="text1"/>
-          <w:lang w:val="en-US"/>
-        </w:rPr>
-        <w:lastRenderedPageBreak/>
-        <w:t xml:space="preserve">overcompensation and instability in the system. On the other hand, if </w:t>
+        <w:t xml:space="preserve"> is set to a high value, the weight matrix will be updated more quickly, but this could lead to overcompensation and instability in the system. On the other hand, if </w:t>
       </w:r>
       <w:r>
         <w:rPr>
@@ -5564,6 +5616,7 @@
           <w:rFonts w:ascii="Times New Roman" w:eastAsia="Times New Roman" w:hAnsi="Times New Roman" w:cs="Times New Roman"/>
           <w:color w:val="000000" w:themeColor="text1"/>
         </w:rPr>
+        <w:lastRenderedPageBreak/>
         <w:t>Overall, the infer method is used to make predictions for new input data based on the stored memory from past input sequences, without modifying the classifier's memory.</w:t>
       </w:r>
       <w:r>
@@ -5593,7 +5646,6 @@
         <w:rPr>
           <w:rFonts w:eastAsia="Times New Roman"/>
         </w:rPr>
-        <w:lastRenderedPageBreak/>
         <w:t xml:space="preserve">4. Result </w:t>
       </w:r>
     </w:p>
@@ -5792,7 +5844,14 @@
           <w:rFonts w:ascii="Times New Roman" w:eastAsia="Times New Roman" w:hAnsi="Times New Roman" w:cs="Times New Roman"/>
           <w:color w:val="000000" w:themeColor="text1"/>
         </w:rPr>
-        <w:t xml:space="preserve">In the fifth iteration, we use the inferred value for the given bucket. It uses the currently stored knowledge in weight matrix from previous patterns, preforms </w:t>
+        <w:t xml:space="preserve">In the fifth iteration, we use the inferred value for the given bucket. It uses the currently stored knowledge in weight matrix from previous </w:t>
+      </w:r>
+      <w:r>
+        <w:rPr>
+          <w:rFonts w:ascii="Times New Roman" w:eastAsia="Times New Roman" w:hAnsi="Times New Roman" w:cs="Times New Roman"/>
+          <w:color w:val="000000" w:themeColor="text1"/>
+        </w:rPr>
+        <w:t xml:space="preserve">patterns, preforms </w:t>
       </w:r>
       <w:proofErr w:type="spellStart"/>
       <w:r>
@@ -5825,14 +5884,7 @@
           <w:rFonts w:ascii="Times New Roman" w:eastAsia="Times New Roman" w:hAnsi="Times New Roman" w:cs="Times New Roman"/>
           <w:color w:val="000000" w:themeColor="text1"/>
         </w:rPr>
-        <w:t xml:space="preserve">Since there are no input provided for other buckets, they all have equal and very low </w:t>
-      </w:r>
-      <w:r>
-        <w:rPr>
-          <w:rFonts w:ascii="Times New Roman" w:eastAsia="Times New Roman" w:hAnsi="Times New Roman" w:cs="Times New Roman"/>
-          <w:color w:val="000000" w:themeColor="text1"/>
-        </w:rPr>
-        <w:t>probability, however, for other buckets 4 and 5 we have probability of 9.3% and 77.0%. Bucket 5 has the highest probability.</w:t>
+        <w:t>Since there are no input provided for other buckets, they all have equal and very low probability, however, for other buckets 4 and 5 we have probability of 9.3% and 77.0%. Bucket 5 has the highest probability.</w:t>
       </w:r>
     </w:p>
     <w:p>
@@ -5916,6 +5968,7 @@
         <w:rPr>
           <w:rFonts w:eastAsia="Times New Roman"/>
         </w:rPr>
+        <w:lastRenderedPageBreak/>
         <w:t xml:space="preserve">6. References </w:t>
       </w:r>
     </w:p>
@@ -5976,7 +6029,6 @@
           <w:shd w:val="clear" w:color="auto" w:fill="FFFFFF"/>
           <w:lang w:val="en-IN" w:eastAsia="x-none"/>
         </w:rPr>
-        <w:lastRenderedPageBreak/>
         <w:t xml:space="preserve">“Sparse distributed representations - numenta.com.” [Online]. Available: https://www.numenta.com/assets/pdf/biological-and-machine-intelligence/BaMI-SDR.pdf. [Accessed: 22-Mar-2023]. </w:t>
       </w:r>
     </w:p>

</xml_diff>

<commit_message>
Minor fixes in readme and documentation
</commit_message>
<xml_diff>
--- a/source/MySEProject/Documentation/SDR-Classifier.docx
+++ b/source/MySEProject/Documentation/SDR-Classifier.docx
@@ -10204,46 +10204,6 @@
         </w:rPr>
         <w:t xml:space="preserve">pattern [1, 5] applied to two encoded buckets 0 and 1 for 10 times in a single step classifier. </w:t>
       </w:r>
-    </w:p>
-    <w:p>
-      <w:pPr>
-        <w:spacing w:after="0" w:line="240" w:lineRule="auto"/>
-        <w:rPr>
-          <w:rFonts w:ascii="Times New Roman" w:eastAsia="Times New Roman" w:hAnsi="Times New Roman" w:cs="Times New Roman"/>
-          <w:color w:val="000000" w:themeColor="text1"/>
-          <w:lang w:val="en-US" w:eastAsia="en-GB"/>
-        </w:rPr>
-      </w:pPr>
-    </w:p>
-    <w:p>
-      <w:pPr>
-        <w:spacing w:after="0" w:line="240" w:lineRule="auto"/>
-        <w:rPr>
-          <w:rFonts w:ascii="Times New Roman" w:eastAsia="Times New Roman" w:hAnsi="Times New Roman" w:cs="Times New Roman"/>
-          <w:color w:val="000000" w:themeColor="text1"/>
-          <w:lang w:val="en-US" w:eastAsia="en-GB"/>
-        </w:rPr>
-      </w:pPr>
-    </w:p>
-    <w:p>
-      <w:pPr>
-        <w:spacing w:after="0" w:line="240" w:lineRule="auto"/>
-        <w:rPr>
-          <w:rFonts w:ascii="Times New Roman" w:eastAsia="Times New Roman" w:hAnsi="Times New Roman" w:cs="Times New Roman"/>
-          <w:color w:val="000000" w:themeColor="text1"/>
-          <w:lang w:val="en-US" w:eastAsia="en-GB"/>
-        </w:rPr>
-      </w:pPr>
-    </w:p>
-    <w:p>
-      <w:pPr>
-        <w:spacing w:after="0" w:line="240" w:lineRule="auto"/>
-        <w:rPr>
-          <w:rFonts w:ascii="Times New Roman" w:eastAsia="Times New Roman" w:hAnsi="Times New Roman" w:cs="Times New Roman"/>
-          <w:color w:val="000000" w:themeColor="text1"/>
-          <w:lang w:val="en-US" w:eastAsia="en-GB"/>
-        </w:rPr>
-      </w:pPr>
     </w:p>
     <w:p>
       <w:pPr>

</xml_diff>